<commit_message>
updated req and test cases
</commit_message>
<xml_diff>
--- a/documentation/Requirements.docx
+++ b/documentation/Requirements.docx
@@ -215,6 +215,12 @@
     </w:p>
     <w:sdt>
       <w:sdtPr>
+        <w:rPr>
+          <w:rFonts w:asciiTheme="minorHAnsi" w:eastAsiaTheme="minorHAnsi" w:hAnsiTheme="minorHAnsi" w:cstheme="minorBidi"/>
+          <w:color w:val="auto"/>
+          <w:sz w:val="22"/>
+          <w:szCs w:val="22"/>
+        </w:rPr>
         <w:id w:val="-188301557"/>
         <w:docPartObj>
           <w:docPartGallery w:val="Table of Contents"/>
@@ -223,13 +229,9 @@
       </w:sdtPr>
       <w:sdtEndPr>
         <w:rPr>
-          <w:rFonts w:asciiTheme="minorHAnsi" w:eastAsiaTheme="minorHAnsi" w:hAnsiTheme="minorHAnsi" w:cstheme="minorBidi"/>
           <w:b/>
           <w:bCs/>
           <w:noProof/>
-          <w:color w:val="auto"/>
-          <w:sz w:val="22"/>
-          <w:szCs w:val="22"/>
         </w:rPr>
       </w:sdtEndPr>
       <w:sdtContent>
@@ -244,8 +246,6 @@
           <w:r>
             <w:t>Contents</w:t>
           </w:r>
-          <w:bookmarkStart w:id="0" w:name="_GoBack"/>
-          <w:bookmarkEnd w:id="0"/>
         </w:p>
         <w:p>
           <w:pPr>
@@ -2764,107 +2764,107 @@
       <w:pPr>
         <w:pStyle w:val="Heading1"/>
       </w:pPr>
-      <w:bookmarkStart w:id="1" w:name="_Toc491854095"/>
-      <w:bookmarkStart w:id="2" w:name="_Toc529221155"/>
+      <w:bookmarkStart w:id="0" w:name="_Toc491854095"/>
+      <w:bookmarkStart w:id="1" w:name="_Toc529221155"/>
       <w:r>
         <w:lastRenderedPageBreak/>
         <w:t>Introduction</w:t>
       </w:r>
+      <w:bookmarkEnd w:id="0"/>
       <w:bookmarkEnd w:id="1"/>
+    </w:p>
+    <w:p>
+      <w:pPr>
+        <w:pStyle w:val="InstructionalText"/>
+      </w:pPr>
+      <w:r>
+        <w:t>Team 4 will implement a Seven Card Stud poker game utilizing World Series of Poker rules.</w:t>
+      </w:r>
+    </w:p>
+    <w:p>
+      <w:pPr>
+        <w:pStyle w:val="Heading2"/>
+      </w:pPr>
+      <w:bookmarkStart w:id="2" w:name="_Toc363205510"/>
+      <w:bookmarkStart w:id="3" w:name="_Toc418774583"/>
+      <w:bookmarkStart w:id="4" w:name="_Toc491854096"/>
+      <w:bookmarkStart w:id="5" w:name="_Toc529221156"/>
+      <w:r>
+        <w:t>Purpose</w:t>
+      </w:r>
       <w:bookmarkEnd w:id="2"/>
-    </w:p>
-    <w:p>
-      <w:pPr>
-        <w:pStyle w:val="InstructionalText"/>
-      </w:pPr>
-      <w:r>
-        <w:t>Team 4 will implement a Seven Card Stud poker game utilizing World Series of Poker rules.</w:t>
-      </w:r>
-    </w:p>
-    <w:p>
-      <w:pPr>
-        <w:pStyle w:val="Heading2"/>
-      </w:pPr>
-      <w:bookmarkStart w:id="3" w:name="_Toc363205510"/>
-      <w:bookmarkStart w:id="4" w:name="_Toc418774583"/>
-      <w:bookmarkStart w:id="5" w:name="_Toc491854096"/>
-      <w:bookmarkStart w:id="6" w:name="_Toc529221156"/>
-      <w:r>
-        <w:t>Purpose</w:t>
-      </w:r>
       <w:bookmarkEnd w:id="3"/>
       <w:bookmarkEnd w:id="4"/>
       <w:bookmarkEnd w:id="5"/>
+    </w:p>
+    <w:p>
+      <w:pPr>
+        <w:pStyle w:val="BodyText"/>
+      </w:pPr>
+      <w:r>
+        <w:t>This document pr</w:t>
+      </w:r>
+      <w:r>
+        <w:t>ovides all requirements that Team #4</w:t>
+      </w:r>
+      <w:r>
+        <w:t xml:space="preserve"> will be responsible for implementing. This document lists the business requirements, business rules, user requirements, and functional/nonfunctional requirements for the project. </w:t>
+      </w:r>
+    </w:p>
+    <w:p>
+      <w:pPr>
+        <w:pStyle w:val="Heading2"/>
+      </w:pPr>
+      <w:bookmarkStart w:id="6" w:name="_Toc363205511"/>
+      <w:bookmarkStart w:id="7" w:name="_Toc418774584"/>
+      <w:bookmarkStart w:id="8" w:name="_Toc491854097"/>
+      <w:bookmarkStart w:id="9" w:name="_Toc529221157"/>
+      <w:r>
+        <w:t>Document Management</w:t>
+      </w:r>
       <w:bookmarkEnd w:id="6"/>
-    </w:p>
-    <w:p>
-      <w:pPr>
-        <w:pStyle w:val="BodyText"/>
-      </w:pPr>
-      <w:r>
-        <w:t>This document pr</w:t>
-      </w:r>
-      <w:r>
-        <w:t>ovides all requirements that Team #4</w:t>
-      </w:r>
-      <w:r>
-        <w:t xml:space="preserve"> will be responsible for implementing. This document lists the business requirements, business rules, user requirements, and functional/nonfunctional requirements for the project. </w:t>
-      </w:r>
-    </w:p>
-    <w:p>
-      <w:pPr>
-        <w:pStyle w:val="Heading2"/>
-      </w:pPr>
-      <w:bookmarkStart w:id="7" w:name="_Toc363205511"/>
-      <w:bookmarkStart w:id="8" w:name="_Toc418774584"/>
-      <w:bookmarkStart w:id="9" w:name="_Toc491854097"/>
-      <w:bookmarkStart w:id="10" w:name="_Toc529221157"/>
-      <w:r>
-        <w:t>Document Management</w:t>
-      </w:r>
       <w:bookmarkEnd w:id="7"/>
       <w:bookmarkEnd w:id="8"/>
       <w:bookmarkEnd w:id="9"/>
+    </w:p>
+    <w:p>
+      <w:pPr>
+        <w:pStyle w:val="BodyText"/>
+      </w:pPr>
+      <w:r>
+        <w:t xml:space="preserve">The requirements in this </w:t>
+      </w:r>
+      <w:r>
+        <w:rPr>
+          <w:rStyle w:val="BodyTextGlossaryChar"/>
+        </w:rPr>
+        <w:t>Requirements Document</w:t>
+      </w:r>
+      <w:r>
+        <w:t xml:space="preserve"> </w:t>
+      </w:r>
+      <w:r>
+        <w:t xml:space="preserve">(RD) </w:t>
+      </w:r>
+      <w:r>
+        <w:t>shall be traced to the appropriate deliverables in the development and testing phases to ensure that all requirements are properly implemented and tested.</w:t>
+      </w:r>
+    </w:p>
+    <w:p>
+      <w:pPr>
+        <w:pStyle w:val="Heading2"/>
+      </w:pPr>
+      <w:bookmarkStart w:id="10" w:name="_Toc363205512"/>
+      <w:bookmarkStart w:id="11" w:name="_Toc418774585"/>
+      <w:bookmarkStart w:id="12" w:name="_Toc491854098"/>
+      <w:bookmarkStart w:id="13" w:name="_Toc529221158"/>
+      <w:r>
+        <w:t>Intended Audience</w:t>
+      </w:r>
       <w:bookmarkEnd w:id="10"/>
-    </w:p>
-    <w:p>
-      <w:pPr>
-        <w:pStyle w:val="BodyText"/>
-      </w:pPr>
-      <w:r>
-        <w:t xml:space="preserve">The requirements in this </w:t>
-      </w:r>
-      <w:r>
-        <w:rPr>
-          <w:rStyle w:val="BodyTextGlossaryChar"/>
-        </w:rPr>
-        <w:t>Requirements Document</w:t>
-      </w:r>
-      <w:r>
-        <w:t xml:space="preserve"> </w:t>
-      </w:r>
-      <w:r>
-        <w:t xml:space="preserve">(RD) </w:t>
-      </w:r>
-      <w:r>
-        <w:t>shall be traced to the appropriate deliverables in the development and testing phases to ensure that all requirements are properly implemented and tested.</w:t>
-      </w:r>
-    </w:p>
-    <w:p>
-      <w:pPr>
-        <w:pStyle w:val="Heading2"/>
-      </w:pPr>
-      <w:bookmarkStart w:id="11" w:name="_Toc363205512"/>
-      <w:bookmarkStart w:id="12" w:name="_Toc418774585"/>
-      <w:bookmarkStart w:id="13" w:name="_Toc491854098"/>
-      <w:bookmarkStart w:id="14" w:name="_Toc529221158"/>
-      <w:r>
-        <w:t>Intended Audience</w:t>
-      </w:r>
       <w:bookmarkEnd w:id="11"/>
       <w:bookmarkEnd w:id="12"/>
       <w:bookmarkEnd w:id="13"/>
-      <w:bookmarkEnd w:id="14"/>
     </w:p>
     <w:p>
       <w:pPr>
@@ -2895,56 +2895,56 @@
       <w:pPr>
         <w:pStyle w:val="Heading1"/>
       </w:pPr>
-      <w:bookmarkStart w:id="15" w:name="_Toc529221159"/>
+      <w:bookmarkStart w:id="14" w:name="_Toc529221159"/>
       <w:r>
         <w:lastRenderedPageBreak/>
         <w:t>Overview</w:t>
       </w:r>
+      <w:bookmarkEnd w:id="14"/>
+    </w:p>
+    <w:p/>
+    <w:p>
+      <w:pPr>
+        <w:pStyle w:val="Heading2"/>
+      </w:pPr>
+      <w:bookmarkStart w:id="15" w:name="_Toc529221160"/>
+      <w:r>
+        <w:t>Functional Purpose</w:t>
+      </w:r>
       <w:bookmarkEnd w:id="15"/>
     </w:p>
-    <w:p/>
+    <w:p>
+      <w:r>
+        <w:t xml:space="preserve">This project will allow users to play Seven Card Stud on a Windows computer.  </w:t>
+      </w:r>
+    </w:p>
     <w:p>
       <w:pPr>
         <w:pStyle w:val="Heading2"/>
       </w:pPr>
-      <w:bookmarkStart w:id="16" w:name="_Toc529221160"/>
-      <w:r>
-        <w:t>Functional Purpose</w:t>
+      <w:bookmarkStart w:id="16" w:name="_Toc529221161"/>
+      <w:r>
+        <w:t>Stakeholders</w:t>
       </w:r>
       <w:bookmarkEnd w:id="16"/>
     </w:p>
     <w:p>
       <w:r>
-        <w:t xml:space="preserve">This project will allow users to play Seven Card Stud on a Windows computer.  </w:t>
+        <w:t>Roger West – CSC 478 Instructor</w:t>
       </w:r>
     </w:p>
     <w:p>
       <w:pPr>
         <w:pStyle w:val="Heading2"/>
       </w:pPr>
-      <w:bookmarkStart w:id="17" w:name="_Toc529221161"/>
-      <w:r>
-        <w:t>Stakeholders</w:t>
+      <w:bookmarkStart w:id="17" w:name="_Toc529221162"/>
+      <w:r>
+        <w:t>Project Diagrams</w:t>
       </w:r>
       <w:bookmarkEnd w:id="17"/>
     </w:p>
     <w:p>
       <w:r>
-        <w:t>Roger West – CSC 478 Instructor</w:t>
-      </w:r>
-    </w:p>
-    <w:p>
-      <w:pPr>
-        <w:pStyle w:val="Heading2"/>
-      </w:pPr>
-      <w:bookmarkStart w:id="18" w:name="_Toc529221162"/>
-      <w:r>
-        <w:t>Project Diagrams</w:t>
-      </w:r>
-      <w:bookmarkEnd w:id="18"/>
-    </w:p>
-    <w:p>
-      <w:r>
         <w:t>TBD</w:t>
       </w:r>
     </w:p>
@@ -2957,12 +2957,12 @@
       <w:pPr>
         <w:pStyle w:val="Heading1"/>
       </w:pPr>
-      <w:bookmarkStart w:id="19" w:name="_Toc529221163"/>
+      <w:bookmarkStart w:id="18" w:name="_Toc529221163"/>
       <w:r>
         <w:lastRenderedPageBreak/>
         <w:t>Assumptions</w:t>
       </w:r>
-      <w:bookmarkEnd w:id="19"/>
+      <w:bookmarkEnd w:id="18"/>
     </w:p>
     <w:p>
       <w:pPr>
@@ -2983,11 +2983,11 @@
       <w:pPr>
         <w:pStyle w:val="Heading2"/>
       </w:pPr>
-      <w:bookmarkStart w:id="20" w:name="_Toc529221164"/>
+      <w:bookmarkStart w:id="19" w:name="_Toc529221164"/>
       <w:r>
         <w:t>Users will be using a Windows computer</w:t>
       </w:r>
-      <w:bookmarkEnd w:id="20"/>
+      <w:bookmarkEnd w:id="19"/>
     </w:p>
     <w:p>
       <w:r>
@@ -2998,14 +2998,142 @@
       <w:pPr>
         <w:pStyle w:val="Heading1"/>
       </w:pPr>
-      <w:bookmarkStart w:id="21" w:name="_Toc529221165"/>
+      <w:bookmarkStart w:id="20" w:name="_Toc529221165"/>
       <w:r>
         <w:lastRenderedPageBreak/>
         <w:t>Business Requirements &amp; Rules</w:t>
       </w:r>
+      <w:bookmarkEnd w:id="20"/>
+    </w:p>
+    <w:p/>
+    <w:p>
+      <w:pPr>
+        <w:pStyle w:val="Heading2"/>
+        <w:rPr>
+          <w:rFonts w:eastAsia="Times New Roman"/>
+        </w:rPr>
+      </w:pPr>
+      <w:bookmarkStart w:id="21" w:name="_Toc529221166"/>
+      <w:r>
+        <w:rPr>
+          <w:rFonts w:eastAsia="Times New Roman"/>
+        </w:rPr>
+        <w:t>Platform Requirements</w:t>
+      </w:r>
       <w:bookmarkEnd w:id="21"/>
     </w:p>
-    <w:p/>
+    <w:p>
+      <w:pPr>
+        <w:numPr>
+          <w:ilvl w:val="1"/>
+          <w:numId w:val="4"/>
+        </w:numPr>
+        <w:spacing w:after="0" w:line="240" w:lineRule="auto"/>
+        <w:ind w:left="384"/>
+        <w:textAlignment w:val="center"/>
+        <w:rPr>
+          <w:rFonts w:ascii="Calibri" w:eastAsia="Times New Roman" w:hAnsi="Calibri" w:cs="Calibri"/>
+        </w:rPr>
+      </w:pPr>
+      <w:r>
+        <w:rPr>
+          <w:rFonts w:ascii="Calibri" w:eastAsia="Times New Roman" w:hAnsi="Calibri" w:cs="Calibri"/>
+          <w:b/>
+          <w:bCs/>
+        </w:rPr>
+        <w:t xml:space="preserve">RBE010000: </w:t>
+      </w:r>
+      <w:r>
+        <w:rPr>
+          <w:rFonts w:ascii="Calibri" w:eastAsia="Times New Roman" w:hAnsi="Calibri" w:cs="Calibri"/>
+        </w:rPr>
+        <w:t>Platform Requirements</w:t>
+      </w:r>
+    </w:p>
+    <w:p>
+      <w:pPr>
+        <w:numPr>
+          <w:ilvl w:val="2"/>
+          <w:numId w:val="4"/>
+        </w:numPr>
+        <w:spacing w:after="0" w:line="240" w:lineRule="auto"/>
+        <w:ind w:left="924"/>
+        <w:textAlignment w:val="center"/>
+        <w:rPr>
+          <w:rFonts w:ascii="Calibri" w:eastAsia="Times New Roman" w:hAnsi="Calibri" w:cs="Calibri"/>
+        </w:rPr>
+      </w:pPr>
+      <w:r>
+        <w:rPr>
+          <w:rFonts w:ascii="Calibri" w:eastAsia="Times New Roman" w:hAnsi="Calibri" w:cs="Calibri"/>
+          <w:b/>
+          <w:bCs/>
+        </w:rPr>
+        <w:t xml:space="preserve">RBE010100: </w:t>
+      </w:r>
+      <w:r>
+        <w:rPr>
+          <w:rFonts w:ascii="Calibri" w:eastAsia="Times New Roman" w:hAnsi="Calibri" w:cs="Calibri"/>
+        </w:rPr>
+        <w:t>Must run on standard windows computer</w:t>
+      </w:r>
+    </w:p>
+    <w:p>
+      <w:pPr>
+        <w:numPr>
+          <w:ilvl w:val="2"/>
+          <w:numId w:val="4"/>
+        </w:numPr>
+        <w:spacing w:after="0" w:line="240" w:lineRule="auto"/>
+        <w:ind w:left="924"/>
+        <w:textAlignment w:val="center"/>
+        <w:rPr>
+          <w:rFonts w:ascii="Calibri" w:eastAsia="Times New Roman" w:hAnsi="Calibri" w:cs="Calibri"/>
+        </w:rPr>
+      </w:pPr>
+      <w:r>
+        <w:rPr>
+          <w:rFonts w:ascii="Calibri" w:eastAsia="Times New Roman" w:hAnsi="Calibri" w:cs="Calibri"/>
+          <w:b/>
+          <w:bCs/>
+        </w:rPr>
+        <w:t xml:space="preserve">RBE010200: </w:t>
+      </w:r>
+      <w:r>
+        <w:rPr>
+          <w:rFonts w:ascii="Calibri" w:eastAsia="Times New Roman" w:hAnsi="Calibri" w:cs="Calibri"/>
+        </w:rPr>
+        <w:t>Must allow easy communication with clients</w:t>
+      </w:r>
+    </w:p>
+    <w:p>
+      <w:pPr>
+        <w:numPr>
+          <w:ilvl w:val="2"/>
+          <w:numId w:val="4"/>
+        </w:numPr>
+        <w:spacing w:after="0" w:line="240" w:lineRule="auto"/>
+        <w:ind w:left="924"/>
+        <w:textAlignment w:val="center"/>
+        <w:rPr>
+          <w:rFonts w:ascii="Calibri" w:eastAsia="Times New Roman" w:hAnsi="Calibri" w:cs="Calibri"/>
+        </w:rPr>
+      </w:pPr>
+      <w:r>
+        <w:rPr>
+          <w:rFonts w:ascii="Calibri" w:eastAsia="Times New Roman" w:hAnsi="Calibri" w:cs="Calibri"/>
+          <w:b/>
+          <w:bCs/>
+        </w:rPr>
+        <w:t xml:space="preserve">RBE010300: </w:t>
+      </w:r>
+      <w:r>
+        <w:rPr>
+          <w:rFonts w:ascii="Calibri" w:eastAsia="Times New Roman" w:hAnsi="Calibri" w:cs="Calibri"/>
+        </w:rPr>
+        <w:t>Must allow for saving of data locally</w:t>
+      </w:r>
+    </w:p>
     <w:p>
       <w:pPr>
         <w:pStyle w:val="Heading2"/>
@@ -3013,12 +3141,12 @@
           <w:rFonts w:eastAsia="Times New Roman"/>
         </w:rPr>
       </w:pPr>
-      <w:bookmarkStart w:id="22" w:name="_Toc529221166"/>
+      <w:bookmarkStart w:id="22" w:name="_Toc529221167"/>
       <w:r>
         <w:rPr>
           <w:rFonts w:eastAsia="Times New Roman"/>
         </w:rPr>
-        <w:t>Platform Requirements</w:t>
+        <w:t>Human Player Requirements</w:t>
       </w:r>
       <w:bookmarkEnd w:id="22"/>
     </w:p>
@@ -3041,13 +3169,13 @@
           <w:b/>
           <w:bCs/>
         </w:rPr>
-        <w:t xml:space="preserve">RBE010000: </w:t>
-      </w:r>
-      <w:r>
-        <w:rPr>
-          <w:rFonts w:ascii="Calibri" w:eastAsia="Times New Roman" w:hAnsi="Calibri" w:cs="Calibri"/>
-        </w:rPr>
-        <w:t>Platform Requirements</w:t>
+        <w:t xml:space="preserve">RBE020000: </w:t>
+      </w:r>
+      <w:r>
+        <w:rPr>
+          <w:rFonts w:ascii="Calibri" w:eastAsia="Times New Roman" w:hAnsi="Calibri" w:cs="Calibri"/>
+        </w:rPr>
+        <w:t>Human Player Requirements</w:t>
       </w:r>
     </w:p>
     <w:p>
@@ -3069,13 +3197,13 @@
           <w:b/>
           <w:bCs/>
         </w:rPr>
-        <w:t xml:space="preserve">RBE010100: </w:t>
-      </w:r>
-      <w:r>
-        <w:rPr>
-          <w:rFonts w:ascii="Calibri" w:eastAsia="Times New Roman" w:hAnsi="Calibri" w:cs="Calibri"/>
-        </w:rPr>
-        <w:t>Must run on standard windows computer</w:t>
+        <w:t xml:space="preserve">RBE020100: </w:t>
+      </w:r>
+      <w:r>
+        <w:rPr>
+          <w:rFonts w:ascii="Calibri" w:eastAsia="Times New Roman" w:hAnsi="Calibri" w:cs="Calibri"/>
+        </w:rPr>
+        <w:t>Must be able to store a list of human players.</w:t>
       </w:r>
     </w:p>
     <w:p>
@@ -3097,13 +3225,13 @@
           <w:b/>
           <w:bCs/>
         </w:rPr>
-        <w:t xml:space="preserve">RBE010200: </w:t>
-      </w:r>
-      <w:r>
-        <w:rPr>
-          <w:rFonts w:ascii="Calibri" w:eastAsia="Times New Roman" w:hAnsi="Calibri" w:cs="Calibri"/>
-        </w:rPr>
-        <w:t>Must allow easy communication with clients</w:t>
+        <w:t>RBE020200:</w:t>
+      </w:r>
+      <w:r>
+        <w:rPr>
+          <w:rFonts w:ascii="Calibri" w:eastAsia="Times New Roman" w:hAnsi="Calibri" w:cs="Calibri"/>
+        </w:rPr>
+        <w:t xml:space="preserve"> Must be able to create a human player</w:t>
       </w:r>
     </w:p>
     <w:p>
@@ -3125,13 +3253,321 @@
           <w:b/>
           <w:bCs/>
         </w:rPr>
-        <w:t xml:space="preserve">RBE010300: </w:t>
-      </w:r>
-      <w:r>
-        <w:rPr>
-          <w:rFonts w:ascii="Calibri" w:eastAsia="Times New Roman" w:hAnsi="Calibri" w:cs="Calibri"/>
-        </w:rPr>
-        <w:t>Must allow for saving of data locally</w:t>
+        <w:t>RBE020300:</w:t>
+      </w:r>
+      <w:r>
+        <w:rPr>
+          <w:rFonts w:ascii="Calibri" w:eastAsia="Times New Roman" w:hAnsi="Calibri" w:cs="Calibri"/>
+        </w:rPr>
+        <w:t xml:space="preserve"> Must be able to delete a human player</w:t>
+      </w:r>
+    </w:p>
+    <w:p>
+      <w:pPr>
+        <w:numPr>
+          <w:ilvl w:val="2"/>
+          <w:numId w:val="4"/>
+        </w:numPr>
+        <w:spacing w:after="0" w:line="240" w:lineRule="auto"/>
+        <w:ind w:left="924"/>
+        <w:textAlignment w:val="center"/>
+        <w:rPr>
+          <w:rFonts w:ascii="Calibri" w:eastAsia="Times New Roman" w:hAnsi="Calibri" w:cs="Calibri"/>
+        </w:rPr>
+      </w:pPr>
+      <w:r>
+        <w:rPr>
+          <w:rFonts w:ascii="Calibri" w:eastAsia="Times New Roman" w:hAnsi="Calibri" w:cs="Calibri"/>
+          <w:b/>
+          <w:bCs/>
+        </w:rPr>
+        <w:t>RBE020400:</w:t>
+      </w:r>
+      <w:r>
+        <w:rPr>
+          <w:rFonts w:ascii="Calibri" w:eastAsia="Times New Roman" w:hAnsi="Calibri" w:cs="Calibri"/>
+        </w:rPr>
+        <w:t xml:space="preserve"> Must be able to select a particular player from the list</w:t>
+      </w:r>
+    </w:p>
+    <w:p>
+      <w:pPr>
+        <w:numPr>
+          <w:ilvl w:val="2"/>
+          <w:numId w:val="4"/>
+        </w:numPr>
+        <w:spacing w:after="0" w:line="240" w:lineRule="auto"/>
+        <w:ind w:left="924"/>
+        <w:textAlignment w:val="center"/>
+        <w:rPr>
+          <w:rFonts w:ascii="Calibri" w:eastAsia="Times New Roman" w:hAnsi="Calibri" w:cs="Calibri"/>
+        </w:rPr>
+      </w:pPr>
+      <w:r>
+        <w:rPr>
+          <w:rFonts w:ascii="Calibri" w:eastAsia="Times New Roman" w:hAnsi="Calibri" w:cs="Calibri"/>
+          <w:b/>
+          <w:bCs/>
+        </w:rPr>
+        <w:t>RBE020500:</w:t>
+      </w:r>
+      <w:r>
+        <w:rPr>
+          <w:rFonts w:ascii="Calibri" w:eastAsia="Times New Roman" w:hAnsi="Calibri" w:cs="Calibri"/>
+        </w:rPr>
+        <w:t xml:space="preserve"> Must include facility to prevent double-use of the same player</w:t>
+      </w:r>
+    </w:p>
+    <w:p>
+      <w:pPr>
+        <w:numPr>
+          <w:ilvl w:val="2"/>
+          <w:numId w:val="4"/>
+        </w:numPr>
+        <w:spacing w:after="0" w:line="240" w:lineRule="auto"/>
+        <w:ind w:left="924"/>
+        <w:textAlignment w:val="center"/>
+        <w:rPr>
+          <w:rFonts w:ascii="Calibri" w:eastAsia="Times New Roman" w:hAnsi="Calibri" w:cs="Calibri"/>
+        </w:rPr>
+      </w:pPr>
+      <w:r>
+        <w:rPr>
+          <w:rFonts w:ascii="Calibri" w:eastAsia="Times New Roman" w:hAnsi="Calibri" w:cs="Calibri"/>
+          <w:b/>
+          <w:bCs/>
+        </w:rPr>
+        <w:t xml:space="preserve">RBE020600: </w:t>
+      </w:r>
+      <w:r>
+        <w:rPr>
+          <w:rFonts w:ascii="Calibri" w:eastAsia="Times New Roman" w:hAnsi="Calibri" w:cs="Calibri"/>
+        </w:rPr>
+        <w:t>Must be able to track player information</w:t>
+      </w:r>
+    </w:p>
+    <w:p>
+      <w:pPr>
+        <w:numPr>
+          <w:ilvl w:val="3"/>
+          <w:numId w:val="4"/>
+        </w:numPr>
+        <w:spacing w:after="0" w:line="240" w:lineRule="auto"/>
+        <w:ind w:left="1464"/>
+        <w:textAlignment w:val="center"/>
+        <w:rPr>
+          <w:rFonts w:ascii="Calibri" w:eastAsia="Times New Roman" w:hAnsi="Calibri" w:cs="Calibri"/>
+        </w:rPr>
+      </w:pPr>
+      <w:r>
+        <w:rPr>
+          <w:rFonts w:ascii="Calibri" w:eastAsia="Times New Roman" w:hAnsi="Calibri" w:cs="Calibri"/>
+          <w:b/>
+          <w:bCs/>
+        </w:rPr>
+        <w:t xml:space="preserve">RBE020601: </w:t>
+      </w:r>
+      <w:r>
+        <w:rPr>
+          <w:rFonts w:ascii="Calibri" w:eastAsia="Times New Roman" w:hAnsi="Calibri" w:cs="Calibri"/>
+        </w:rPr>
+        <w:t>Name</w:t>
+      </w:r>
+    </w:p>
+    <w:p>
+      <w:pPr>
+        <w:numPr>
+          <w:ilvl w:val="3"/>
+          <w:numId w:val="4"/>
+        </w:numPr>
+        <w:spacing w:after="0" w:line="240" w:lineRule="auto"/>
+        <w:ind w:left="1464"/>
+        <w:textAlignment w:val="center"/>
+        <w:rPr>
+          <w:rFonts w:ascii="Calibri" w:eastAsia="Times New Roman" w:hAnsi="Calibri" w:cs="Calibri"/>
+        </w:rPr>
+      </w:pPr>
+      <w:r>
+        <w:rPr>
+          <w:rFonts w:ascii="Calibri" w:eastAsia="Times New Roman" w:hAnsi="Calibri" w:cs="Calibri"/>
+          <w:b/>
+          <w:bCs/>
+        </w:rPr>
+        <w:t xml:space="preserve">RBE020602: </w:t>
+      </w:r>
+      <w:r>
+        <w:rPr>
+          <w:rFonts w:ascii="Calibri" w:eastAsia="Times New Roman" w:hAnsi="Calibri" w:cs="Calibri"/>
+        </w:rPr>
+        <w:t>Current money</w:t>
+      </w:r>
+    </w:p>
+    <w:p>
+      <w:pPr>
+        <w:numPr>
+          <w:ilvl w:val="3"/>
+          <w:numId w:val="4"/>
+        </w:numPr>
+        <w:spacing w:after="0" w:line="240" w:lineRule="auto"/>
+        <w:ind w:left="1464"/>
+        <w:textAlignment w:val="center"/>
+        <w:rPr>
+          <w:rFonts w:ascii="Calibri" w:eastAsia="Times New Roman" w:hAnsi="Calibri" w:cs="Calibri"/>
+        </w:rPr>
+      </w:pPr>
+      <w:r>
+        <w:rPr>
+          <w:rFonts w:ascii="Calibri" w:eastAsia="Times New Roman" w:hAnsi="Calibri" w:cs="Calibri"/>
+          <w:b/>
+          <w:bCs/>
+        </w:rPr>
+        <w:t xml:space="preserve">RBE020603: </w:t>
+      </w:r>
+      <w:r>
+        <w:rPr>
+          <w:rFonts w:ascii="Calibri" w:eastAsia="Times New Roman" w:hAnsi="Calibri" w:cs="Calibri"/>
+        </w:rPr>
+        <w:t>Total debt</w:t>
+      </w:r>
+    </w:p>
+    <w:p>
+      <w:pPr>
+        <w:numPr>
+          <w:ilvl w:val="3"/>
+          <w:numId w:val="4"/>
+        </w:numPr>
+        <w:spacing w:after="0" w:line="240" w:lineRule="auto"/>
+        <w:ind w:left="1464"/>
+        <w:textAlignment w:val="center"/>
+        <w:rPr>
+          <w:rFonts w:ascii="Calibri" w:eastAsia="Times New Roman" w:hAnsi="Calibri" w:cs="Calibri"/>
+        </w:rPr>
+      </w:pPr>
+      <w:r>
+        <w:rPr>
+          <w:rFonts w:ascii="Calibri" w:eastAsia="Times New Roman" w:hAnsi="Calibri" w:cs="Calibri"/>
+          <w:b/>
+          <w:bCs/>
+        </w:rPr>
+        <w:t xml:space="preserve">RBE020604: </w:t>
+      </w:r>
+      <w:r>
+        <w:rPr>
+          <w:rFonts w:ascii="Calibri" w:eastAsia="Times New Roman" w:hAnsi="Calibri" w:cs="Calibri"/>
+        </w:rPr>
+        <w:t>Number of Wins</w:t>
+      </w:r>
+    </w:p>
+    <w:p>
+      <w:pPr>
+        <w:numPr>
+          <w:ilvl w:val="3"/>
+          <w:numId w:val="4"/>
+        </w:numPr>
+        <w:spacing w:after="0" w:line="240" w:lineRule="auto"/>
+        <w:ind w:left="1464"/>
+        <w:textAlignment w:val="center"/>
+        <w:rPr>
+          <w:rFonts w:ascii="Calibri" w:eastAsia="Times New Roman" w:hAnsi="Calibri" w:cs="Calibri"/>
+        </w:rPr>
+      </w:pPr>
+      <w:r>
+        <w:rPr>
+          <w:rFonts w:ascii="Calibri" w:eastAsia="Times New Roman" w:hAnsi="Calibri" w:cs="Calibri"/>
+          <w:b/>
+          <w:bCs/>
+        </w:rPr>
+        <w:t xml:space="preserve">RBE020605: </w:t>
+      </w:r>
+      <w:r>
+        <w:rPr>
+          <w:rFonts w:ascii="Calibri" w:eastAsia="Times New Roman" w:hAnsi="Calibri" w:cs="Calibri"/>
+        </w:rPr>
+        <w:t>Number of Losses</w:t>
+      </w:r>
+    </w:p>
+    <w:p>
+      <w:pPr>
+        <w:numPr>
+          <w:ilvl w:val="2"/>
+          <w:numId w:val="4"/>
+        </w:numPr>
+        <w:spacing w:after="0" w:line="240" w:lineRule="auto"/>
+        <w:ind w:left="924"/>
+        <w:textAlignment w:val="center"/>
+        <w:rPr>
+          <w:rFonts w:ascii="Calibri" w:eastAsia="Times New Roman" w:hAnsi="Calibri" w:cs="Calibri"/>
+        </w:rPr>
+      </w:pPr>
+      <w:r>
+        <w:rPr>
+          <w:rFonts w:ascii="Calibri" w:eastAsia="Times New Roman" w:hAnsi="Calibri" w:cs="Calibri"/>
+          <w:b/>
+          <w:bCs/>
+        </w:rPr>
+        <w:t>RBE020700:</w:t>
+      </w:r>
+      <w:r>
+        <w:rPr>
+          <w:rFonts w:ascii="Calibri" w:eastAsia="Times New Roman" w:hAnsi="Calibri" w:cs="Calibri"/>
+        </w:rPr>
+        <w:t xml:space="preserve"> Human players must be able to borrow money when broke</w:t>
+      </w:r>
+    </w:p>
+    <w:p>
+      <w:pPr>
+        <w:numPr>
+          <w:ilvl w:val="2"/>
+          <w:numId w:val="4"/>
+        </w:numPr>
+        <w:spacing w:after="0" w:line="240" w:lineRule="auto"/>
+        <w:ind w:left="924"/>
+        <w:textAlignment w:val="center"/>
+        <w:rPr>
+          <w:rFonts w:ascii="Calibri" w:eastAsia="Times New Roman" w:hAnsi="Calibri" w:cs="Calibri"/>
+        </w:rPr>
+      </w:pPr>
+      <w:r>
+        <w:rPr>
+          <w:rFonts w:ascii="Calibri" w:eastAsia="Times New Roman" w:hAnsi="Calibri" w:cs="Calibri"/>
+          <w:b/>
+          <w:bCs/>
+        </w:rPr>
+        <w:t xml:space="preserve">RBE020800: </w:t>
+      </w:r>
+      <w:r>
+        <w:rPr>
+          <w:rFonts w:ascii="Calibri" w:eastAsia="Times New Roman" w:hAnsi="Calibri" w:cs="Calibri"/>
+        </w:rPr>
+        <w:t>Human players must not be allowed to borrow money while at a table</w:t>
+      </w:r>
+    </w:p>
+    <w:p>
+      <w:pPr>
+        <w:numPr>
+          <w:ilvl w:val="2"/>
+          <w:numId w:val="4"/>
+        </w:numPr>
+        <w:spacing w:after="0" w:line="240" w:lineRule="auto"/>
+        <w:ind w:left="924"/>
+        <w:textAlignment w:val="center"/>
+        <w:rPr>
+          <w:rFonts w:ascii="Calibri" w:eastAsia="Times New Roman" w:hAnsi="Calibri" w:cs="Calibri"/>
+        </w:rPr>
+      </w:pPr>
+      <w:r>
+        <w:rPr>
+          <w:rFonts w:ascii="Calibri" w:eastAsia="Times New Roman" w:hAnsi="Calibri" w:cs="Calibri"/>
+          <w:b/>
+          <w:bCs/>
+        </w:rPr>
+        <w:t>RBE020900:</w:t>
+      </w:r>
+      <w:r>
+        <w:rPr>
+          <w:rFonts w:ascii="Calibri" w:eastAsia="Times New Roman" w:hAnsi="Calibri" w:cs="Calibri"/>
+        </w:rPr>
+        <w:t xml:space="preserve"> Human players must not be able to bet more than they have</w:t>
       </w:r>
     </w:p>
     <w:p>
@@ -3141,12 +3577,12 @@
           <w:rFonts w:eastAsia="Times New Roman"/>
         </w:rPr>
       </w:pPr>
-      <w:bookmarkStart w:id="23" w:name="_Toc529221167"/>
+      <w:bookmarkStart w:id="23" w:name="_Toc529221168"/>
       <w:r>
         <w:rPr>
           <w:rFonts w:eastAsia="Times New Roman"/>
         </w:rPr>
-        <w:t>Human Player Requirements</w:t>
+        <w:t>Computer Player Requirements</w:t>
       </w:r>
       <w:bookmarkEnd w:id="23"/>
     </w:p>
@@ -3169,13 +3605,13 @@
           <w:b/>
           <w:bCs/>
         </w:rPr>
-        <w:t xml:space="preserve">RBE020000: </w:t>
-      </w:r>
-      <w:r>
-        <w:rPr>
-          <w:rFonts w:ascii="Calibri" w:eastAsia="Times New Roman" w:hAnsi="Calibri" w:cs="Calibri"/>
-        </w:rPr>
-        <w:t>Human Player Requirements</w:t>
+        <w:t xml:space="preserve">RBE030000: </w:t>
+      </w:r>
+      <w:r>
+        <w:rPr>
+          <w:rFonts w:ascii="Calibri" w:eastAsia="Times New Roman" w:hAnsi="Calibri" w:cs="Calibri"/>
+        </w:rPr>
+        <w:t>Computer Player Requirements</w:t>
       </w:r>
     </w:p>
     <w:p>
@@ -3197,13 +3633,181 @@
           <w:b/>
           <w:bCs/>
         </w:rPr>
-        <w:t xml:space="preserve">RBE020100: </w:t>
-      </w:r>
-      <w:r>
-        <w:rPr>
-          <w:rFonts w:ascii="Calibri" w:eastAsia="Times New Roman" w:hAnsi="Calibri" w:cs="Calibri"/>
-        </w:rPr>
-        <w:t>Must be able to store a list of human players.</w:t>
+        <w:t xml:space="preserve">RBE030100: </w:t>
+      </w:r>
+      <w:r>
+        <w:rPr>
+          <w:rFonts w:ascii="Calibri" w:eastAsia="Times New Roman" w:hAnsi="Calibri" w:cs="Calibri"/>
+        </w:rPr>
+        <w:t>Must be able to track computer player information</w:t>
+      </w:r>
+    </w:p>
+    <w:p>
+      <w:pPr>
+        <w:numPr>
+          <w:ilvl w:val="3"/>
+          <w:numId w:val="4"/>
+        </w:numPr>
+        <w:spacing w:after="0" w:line="240" w:lineRule="auto"/>
+        <w:ind w:left="1464"/>
+        <w:textAlignment w:val="center"/>
+        <w:rPr>
+          <w:rFonts w:ascii="Calibri" w:eastAsia="Times New Roman" w:hAnsi="Calibri" w:cs="Calibri"/>
+        </w:rPr>
+      </w:pPr>
+      <w:r>
+        <w:rPr>
+          <w:rFonts w:ascii="Calibri" w:eastAsia="Times New Roman" w:hAnsi="Calibri" w:cs="Calibri"/>
+          <w:b/>
+          <w:bCs/>
+        </w:rPr>
+        <w:t xml:space="preserve">RBE030101: </w:t>
+      </w:r>
+      <w:r>
+        <w:rPr>
+          <w:rFonts w:ascii="Calibri" w:eastAsia="Times New Roman" w:hAnsi="Calibri" w:cs="Calibri"/>
+        </w:rPr>
+        <w:t>Name</w:t>
+      </w:r>
+    </w:p>
+    <w:p>
+      <w:pPr>
+        <w:numPr>
+          <w:ilvl w:val="3"/>
+          <w:numId w:val="4"/>
+        </w:numPr>
+        <w:spacing w:after="0" w:line="240" w:lineRule="auto"/>
+        <w:ind w:left="1464"/>
+        <w:textAlignment w:val="center"/>
+        <w:rPr>
+          <w:rFonts w:ascii="Calibri" w:eastAsia="Times New Roman" w:hAnsi="Calibri" w:cs="Calibri"/>
+        </w:rPr>
+      </w:pPr>
+      <w:r>
+        <w:rPr>
+          <w:rFonts w:ascii="Calibri" w:eastAsia="Times New Roman" w:hAnsi="Calibri" w:cs="Calibri"/>
+          <w:b/>
+          <w:bCs/>
+        </w:rPr>
+        <w:t xml:space="preserve">RBE030102: </w:t>
+      </w:r>
+      <w:r>
+        <w:rPr>
+          <w:rFonts w:ascii="Calibri" w:eastAsia="Times New Roman" w:hAnsi="Calibri" w:cs="Calibri"/>
+        </w:rPr>
+        <w:t>Skill level</w:t>
+      </w:r>
+    </w:p>
+    <w:p>
+      <w:pPr>
+        <w:numPr>
+          <w:ilvl w:val="3"/>
+          <w:numId w:val="4"/>
+        </w:numPr>
+        <w:spacing w:after="0" w:line="240" w:lineRule="auto"/>
+        <w:ind w:left="1464"/>
+        <w:textAlignment w:val="center"/>
+        <w:rPr>
+          <w:rFonts w:ascii="Calibri" w:eastAsia="Times New Roman" w:hAnsi="Calibri" w:cs="Calibri"/>
+        </w:rPr>
+      </w:pPr>
+      <w:r>
+        <w:rPr>
+          <w:rFonts w:ascii="Calibri" w:eastAsia="Times New Roman" w:hAnsi="Calibri" w:cs="Calibri"/>
+          <w:b/>
+          <w:bCs/>
+        </w:rPr>
+        <w:t xml:space="preserve">RBE030103: </w:t>
+      </w:r>
+      <w:r>
+        <w:rPr>
+          <w:rFonts w:ascii="Calibri" w:eastAsia="Times New Roman" w:hAnsi="Calibri" w:cs="Calibri"/>
+        </w:rPr>
+        <w:t>Number of Wins</w:t>
+      </w:r>
+    </w:p>
+    <w:p>
+      <w:pPr>
+        <w:numPr>
+          <w:ilvl w:val="3"/>
+          <w:numId w:val="4"/>
+        </w:numPr>
+        <w:spacing w:after="0" w:line="240" w:lineRule="auto"/>
+        <w:ind w:left="1464"/>
+        <w:textAlignment w:val="center"/>
+        <w:rPr>
+          <w:rFonts w:ascii="Calibri" w:eastAsia="Times New Roman" w:hAnsi="Calibri" w:cs="Calibri"/>
+        </w:rPr>
+      </w:pPr>
+      <w:r>
+        <w:rPr>
+          <w:rFonts w:ascii="Calibri" w:eastAsia="Times New Roman" w:hAnsi="Calibri" w:cs="Calibri"/>
+          <w:b/>
+          <w:bCs/>
+        </w:rPr>
+        <w:t xml:space="preserve">RBE030104: </w:t>
+      </w:r>
+      <w:r>
+        <w:rPr>
+          <w:rFonts w:ascii="Calibri" w:eastAsia="Times New Roman" w:hAnsi="Calibri" w:cs="Calibri"/>
+        </w:rPr>
+        <w:t>Number of Losses</w:t>
+      </w:r>
+    </w:p>
+    <w:p>
+      <w:pPr>
+        <w:numPr>
+          <w:ilvl w:val="3"/>
+          <w:numId w:val="4"/>
+        </w:numPr>
+        <w:spacing w:after="0" w:line="240" w:lineRule="auto"/>
+        <w:ind w:left="1464"/>
+        <w:textAlignment w:val="center"/>
+        <w:rPr>
+          <w:rFonts w:ascii="Calibri" w:eastAsia="Times New Roman" w:hAnsi="Calibri" w:cs="Calibri"/>
+        </w:rPr>
+      </w:pPr>
+      <w:r>
+        <w:rPr>
+          <w:rFonts w:ascii="Calibri" w:eastAsia="Times New Roman" w:hAnsi="Calibri" w:cs="Calibri"/>
+          <w:b/>
+          <w:bCs/>
+        </w:rPr>
+        <w:t xml:space="preserve">RBE030105: </w:t>
+      </w:r>
+      <w:r>
+        <w:rPr>
+          <w:rFonts w:ascii="Calibri" w:eastAsia="Times New Roman" w:hAnsi="Calibri" w:cs="Calibri"/>
+        </w:rPr>
+        <w:t>Current money</w:t>
+      </w:r>
+    </w:p>
+    <w:p>
+      <w:pPr>
+        <w:numPr>
+          <w:ilvl w:val="3"/>
+          <w:numId w:val="4"/>
+        </w:numPr>
+        <w:spacing w:after="0" w:line="240" w:lineRule="auto"/>
+        <w:ind w:left="1464"/>
+        <w:textAlignment w:val="center"/>
+        <w:rPr>
+          <w:rFonts w:ascii="Calibri" w:eastAsia="Times New Roman" w:hAnsi="Calibri" w:cs="Calibri"/>
+        </w:rPr>
+      </w:pPr>
+      <w:r>
+        <w:rPr>
+          <w:rFonts w:ascii="Calibri" w:eastAsia="Times New Roman" w:hAnsi="Calibri" w:cs="Calibri"/>
+          <w:b/>
+          <w:bCs/>
+        </w:rPr>
+        <w:t xml:space="preserve">RBE030106: </w:t>
+      </w:r>
+      <w:r>
+        <w:rPr>
+          <w:rFonts w:ascii="Calibri" w:eastAsia="Times New Roman" w:hAnsi="Calibri" w:cs="Calibri"/>
+        </w:rPr>
+        <w:t>Total debt</w:t>
       </w:r>
     </w:p>
     <w:p>
@@ -3225,13 +3829,13 @@
           <w:b/>
           <w:bCs/>
         </w:rPr>
-        <w:t>RBE020200:</w:t>
-      </w:r>
-      <w:r>
-        <w:rPr>
-          <w:rFonts w:ascii="Calibri" w:eastAsia="Times New Roman" w:hAnsi="Calibri" w:cs="Calibri"/>
-        </w:rPr>
-        <w:t xml:space="preserve"> Must be able to create a human player</w:t>
+        <w:t xml:space="preserve">RBE030200: </w:t>
+      </w:r>
+      <w:r>
+        <w:rPr>
+          <w:rFonts w:ascii="Calibri" w:eastAsia="Times New Roman" w:hAnsi="Calibri" w:cs="Calibri"/>
+        </w:rPr>
+        <w:t>Computer players must be able to borrow money when broke</w:t>
       </w:r>
     </w:p>
     <w:p>
@@ -3253,13 +3857,13 @@
           <w:b/>
           <w:bCs/>
         </w:rPr>
-        <w:t>RBE020300:</w:t>
-      </w:r>
-      <w:r>
-        <w:rPr>
-          <w:rFonts w:ascii="Calibri" w:eastAsia="Times New Roman" w:hAnsi="Calibri" w:cs="Calibri"/>
-        </w:rPr>
-        <w:t xml:space="preserve"> Must be able to delete a human player</w:t>
+        <w:t>RBE030300:</w:t>
+      </w:r>
+      <w:r>
+        <w:rPr>
+          <w:rFonts w:ascii="Calibri" w:eastAsia="Times New Roman" w:hAnsi="Calibri" w:cs="Calibri"/>
+        </w:rPr>
+        <w:t xml:space="preserve"> Computer players must not be allowed to borrow money while at a table</w:t>
       </w:r>
     </w:p>
     <w:p>
@@ -3281,307 +3885,13 @@
           <w:b/>
           <w:bCs/>
         </w:rPr>
-        <w:t>RBE020400:</w:t>
-      </w:r>
-      <w:r>
-        <w:rPr>
-          <w:rFonts w:ascii="Calibri" w:eastAsia="Times New Roman" w:hAnsi="Calibri" w:cs="Calibri"/>
-        </w:rPr>
-        <w:t xml:space="preserve"> Must be able to select a </w:t>
-      </w:r>
-      <w:proofErr w:type="gramStart"/>
-      <w:r>
-        <w:rPr>
-          <w:rFonts w:ascii="Calibri" w:eastAsia="Times New Roman" w:hAnsi="Calibri" w:cs="Calibri"/>
-        </w:rPr>
-        <w:t>particular player</w:t>
-      </w:r>
-      <w:proofErr w:type="gramEnd"/>
-      <w:r>
-        <w:rPr>
-          <w:rFonts w:ascii="Calibri" w:eastAsia="Times New Roman" w:hAnsi="Calibri" w:cs="Calibri"/>
-        </w:rPr>
-        <w:t xml:space="preserve"> from the list</w:t>
-      </w:r>
-    </w:p>
-    <w:p>
-      <w:pPr>
-        <w:numPr>
-          <w:ilvl w:val="2"/>
-          <w:numId w:val="4"/>
-        </w:numPr>
-        <w:spacing w:after="0" w:line="240" w:lineRule="auto"/>
-        <w:ind w:left="924"/>
-        <w:textAlignment w:val="center"/>
-        <w:rPr>
-          <w:rFonts w:ascii="Calibri" w:eastAsia="Times New Roman" w:hAnsi="Calibri" w:cs="Calibri"/>
-        </w:rPr>
-      </w:pPr>
-      <w:r>
-        <w:rPr>
-          <w:rFonts w:ascii="Calibri" w:eastAsia="Times New Roman" w:hAnsi="Calibri" w:cs="Calibri"/>
-          <w:b/>
-          <w:bCs/>
-        </w:rPr>
-        <w:t>RBE020500:</w:t>
-      </w:r>
-      <w:r>
-        <w:rPr>
-          <w:rFonts w:ascii="Calibri" w:eastAsia="Times New Roman" w:hAnsi="Calibri" w:cs="Calibri"/>
-        </w:rPr>
-        <w:t xml:space="preserve"> Must include facility to prevent double-use of the same player</w:t>
-      </w:r>
-    </w:p>
-    <w:p>
-      <w:pPr>
-        <w:numPr>
-          <w:ilvl w:val="2"/>
-          <w:numId w:val="4"/>
-        </w:numPr>
-        <w:spacing w:after="0" w:line="240" w:lineRule="auto"/>
-        <w:ind w:left="924"/>
-        <w:textAlignment w:val="center"/>
-        <w:rPr>
-          <w:rFonts w:ascii="Calibri" w:eastAsia="Times New Roman" w:hAnsi="Calibri" w:cs="Calibri"/>
-        </w:rPr>
-      </w:pPr>
-      <w:r>
-        <w:rPr>
-          <w:rFonts w:ascii="Calibri" w:eastAsia="Times New Roman" w:hAnsi="Calibri" w:cs="Calibri"/>
-          <w:b/>
-          <w:bCs/>
-        </w:rPr>
-        <w:t xml:space="preserve">RBE020600: </w:t>
-      </w:r>
-      <w:r>
-        <w:rPr>
-          <w:rFonts w:ascii="Calibri" w:eastAsia="Times New Roman" w:hAnsi="Calibri" w:cs="Calibri"/>
-        </w:rPr>
-        <w:t>Must be able to track player information</w:t>
-      </w:r>
-    </w:p>
-    <w:p>
-      <w:pPr>
-        <w:numPr>
-          <w:ilvl w:val="3"/>
-          <w:numId w:val="4"/>
-        </w:numPr>
-        <w:spacing w:after="0" w:line="240" w:lineRule="auto"/>
-        <w:ind w:left="1464"/>
-        <w:textAlignment w:val="center"/>
-        <w:rPr>
-          <w:rFonts w:ascii="Calibri" w:eastAsia="Times New Roman" w:hAnsi="Calibri" w:cs="Calibri"/>
-        </w:rPr>
-      </w:pPr>
-      <w:r>
-        <w:rPr>
-          <w:rFonts w:ascii="Calibri" w:eastAsia="Times New Roman" w:hAnsi="Calibri" w:cs="Calibri"/>
-          <w:b/>
-          <w:bCs/>
-        </w:rPr>
-        <w:t xml:space="preserve">RBE020601: </w:t>
-      </w:r>
-      <w:r>
-        <w:rPr>
-          <w:rFonts w:ascii="Calibri" w:eastAsia="Times New Roman" w:hAnsi="Calibri" w:cs="Calibri"/>
-        </w:rPr>
-        <w:t>Name</w:t>
-      </w:r>
-    </w:p>
-    <w:p>
-      <w:pPr>
-        <w:numPr>
-          <w:ilvl w:val="3"/>
-          <w:numId w:val="4"/>
-        </w:numPr>
-        <w:spacing w:after="0" w:line="240" w:lineRule="auto"/>
-        <w:ind w:left="1464"/>
-        <w:textAlignment w:val="center"/>
-        <w:rPr>
-          <w:rFonts w:ascii="Calibri" w:eastAsia="Times New Roman" w:hAnsi="Calibri" w:cs="Calibri"/>
-        </w:rPr>
-      </w:pPr>
-      <w:r>
-        <w:rPr>
-          <w:rFonts w:ascii="Calibri" w:eastAsia="Times New Roman" w:hAnsi="Calibri" w:cs="Calibri"/>
-          <w:b/>
-          <w:bCs/>
-        </w:rPr>
-        <w:t xml:space="preserve">RBE020602: </w:t>
-      </w:r>
-      <w:r>
-        <w:rPr>
-          <w:rFonts w:ascii="Calibri" w:eastAsia="Times New Roman" w:hAnsi="Calibri" w:cs="Calibri"/>
-        </w:rPr>
-        <w:t>Current money</w:t>
-      </w:r>
-    </w:p>
-    <w:p>
-      <w:pPr>
-        <w:numPr>
-          <w:ilvl w:val="3"/>
-          <w:numId w:val="4"/>
-        </w:numPr>
-        <w:spacing w:after="0" w:line="240" w:lineRule="auto"/>
-        <w:ind w:left="1464"/>
-        <w:textAlignment w:val="center"/>
-        <w:rPr>
-          <w:rFonts w:ascii="Calibri" w:eastAsia="Times New Roman" w:hAnsi="Calibri" w:cs="Calibri"/>
-        </w:rPr>
-      </w:pPr>
-      <w:r>
-        <w:rPr>
-          <w:rFonts w:ascii="Calibri" w:eastAsia="Times New Roman" w:hAnsi="Calibri" w:cs="Calibri"/>
-          <w:b/>
-          <w:bCs/>
-        </w:rPr>
-        <w:t xml:space="preserve">RBE020603: </w:t>
-      </w:r>
-      <w:r>
-        <w:rPr>
-          <w:rFonts w:ascii="Calibri" w:eastAsia="Times New Roman" w:hAnsi="Calibri" w:cs="Calibri"/>
-        </w:rPr>
-        <w:t>Total debt</w:t>
-      </w:r>
-    </w:p>
-    <w:p>
-      <w:pPr>
-        <w:numPr>
-          <w:ilvl w:val="3"/>
-          <w:numId w:val="4"/>
-        </w:numPr>
-        <w:spacing w:after="0" w:line="240" w:lineRule="auto"/>
-        <w:ind w:left="1464"/>
-        <w:textAlignment w:val="center"/>
-        <w:rPr>
-          <w:rFonts w:ascii="Calibri" w:eastAsia="Times New Roman" w:hAnsi="Calibri" w:cs="Calibri"/>
-        </w:rPr>
-      </w:pPr>
-      <w:r>
-        <w:rPr>
-          <w:rFonts w:ascii="Calibri" w:eastAsia="Times New Roman" w:hAnsi="Calibri" w:cs="Calibri"/>
-          <w:b/>
-          <w:bCs/>
-        </w:rPr>
-        <w:t xml:space="preserve">RBE020604: </w:t>
-      </w:r>
-      <w:r>
-        <w:rPr>
-          <w:rFonts w:ascii="Calibri" w:eastAsia="Times New Roman" w:hAnsi="Calibri" w:cs="Calibri"/>
-        </w:rPr>
-        <w:t>Number of Wins</w:t>
-      </w:r>
-    </w:p>
-    <w:p>
-      <w:pPr>
-        <w:numPr>
-          <w:ilvl w:val="3"/>
-          <w:numId w:val="4"/>
-        </w:numPr>
-        <w:spacing w:after="0" w:line="240" w:lineRule="auto"/>
-        <w:ind w:left="1464"/>
-        <w:textAlignment w:val="center"/>
-        <w:rPr>
-          <w:rFonts w:ascii="Calibri" w:eastAsia="Times New Roman" w:hAnsi="Calibri" w:cs="Calibri"/>
-        </w:rPr>
-      </w:pPr>
-      <w:r>
-        <w:rPr>
-          <w:rFonts w:ascii="Calibri" w:eastAsia="Times New Roman" w:hAnsi="Calibri" w:cs="Calibri"/>
-          <w:b/>
-          <w:bCs/>
-        </w:rPr>
-        <w:t xml:space="preserve">RBE020605: </w:t>
-      </w:r>
-      <w:r>
-        <w:rPr>
-          <w:rFonts w:ascii="Calibri" w:eastAsia="Times New Roman" w:hAnsi="Calibri" w:cs="Calibri"/>
-        </w:rPr>
-        <w:t>Number of Losses</w:t>
-      </w:r>
-    </w:p>
-    <w:p>
-      <w:pPr>
-        <w:numPr>
-          <w:ilvl w:val="2"/>
-          <w:numId w:val="4"/>
-        </w:numPr>
-        <w:spacing w:after="0" w:line="240" w:lineRule="auto"/>
-        <w:ind w:left="924"/>
-        <w:textAlignment w:val="center"/>
-        <w:rPr>
-          <w:rFonts w:ascii="Calibri" w:eastAsia="Times New Roman" w:hAnsi="Calibri" w:cs="Calibri"/>
-        </w:rPr>
-      </w:pPr>
-      <w:r>
-        <w:rPr>
-          <w:rFonts w:ascii="Calibri" w:eastAsia="Times New Roman" w:hAnsi="Calibri" w:cs="Calibri"/>
-          <w:b/>
-          <w:bCs/>
-        </w:rPr>
-        <w:t>RBE020700:</w:t>
-      </w:r>
-      <w:r>
-        <w:rPr>
-          <w:rFonts w:ascii="Calibri" w:eastAsia="Times New Roman" w:hAnsi="Calibri" w:cs="Calibri"/>
-        </w:rPr>
-        <w:t xml:space="preserve"> Human players must be able to borrow money when broke</w:t>
-      </w:r>
-    </w:p>
-    <w:p>
-      <w:pPr>
-        <w:numPr>
-          <w:ilvl w:val="2"/>
-          <w:numId w:val="4"/>
-        </w:numPr>
-        <w:spacing w:after="0" w:line="240" w:lineRule="auto"/>
-        <w:ind w:left="924"/>
-        <w:textAlignment w:val="center"/>
-        <w:rPr>
-          <w:rFonts w:ascii="Calibri" w:eastAsia="Times New Roman" w:hAnsi="Calibri" w:cs="Calibri"/>
-        </w:rPr>
-      </w:pPr>
-      <w:r>
-        <w:rPr>
-          <w:rFonts w:ascii="Calibri" w:eastAsia="Times New Roman" w:hAnsi="Calibri" w:cs="Calibri"/>
-          <w:b/>
-          <w:bCs/>
-        </w:rPr>
-        <w:t xml:space="preserve">RBE020800: </w:t>
-      </w:r>
-      <w:r>
-        <w:rPr>
-          <w:rFonts w:ascii="Calibri" w:eastAsia="Times New Roman" w:hAnsi="Calibri" w:cs="Calibri"/>
-        </w:rPr>
-        <w:t>Human players must not be allowed to borrow money while at a table</w:t>
-      </w:r>
-    </w:p>
-    <w:p>
-      <w:pPr>
-        <w:numPr>
-          <w:ilvl w:val="2"/>
-          <w:numId w:val="4"/>
-        </w:numPr>
-        <w:spacing w:after="0" w:line="240" w:lineRule="auto"/>
-        <w:ind w:left="924"/>
-        <w:textAlignment w:val="center"/>
-        <w:rPr>
-          <w:rFonts w:ascii="Calibri" w:eastAsia="Times New Roman" w:hAnsi="Calibri" w:cs="Calibri"/>
-        </w:rPr>
-      </w:pPr>
-      <w:r>
-        <w:rPr>
-          <w:rFonts w:ascii="Calibri" w:eastAsia="Times New Roman" w:hAnsi="Calibri" w:cs="Calibri"/>
-          <w:b/>
-          <w:bCs/>
-        </w:rPr>
-        <w:t>RBE020900:</w:t>
-      </w:r>
-      <w:r>
-        <w:rPr>
-          <w:rFonts w:ascii="Calibri" w:eastAsia="Times New Roman" w:hAnsi="Calibri" w:cs="Calibri"/>
-        </w:rPr>
-        <w:t xml:space="preserve"> Human players must not be able to bet more than they have</w:t>
+        <w:t>RBE030400:</w:t>
+      </w:r>
+      <w:r>
+        <w:rPr>
+          <w:rFonts w:ascii="Calibri" w:eastAsia="Times New Roman" w:hAnsi="Calibri" w:cs="Calibri"/>
+        </w:rPr>
+        <w:t xml:space="preserve"> Computer players must not be allowed to bet more than they have</w:t>
       </w:r>
     </w:p>
     <w:p>
@@ -3591,338 +3901,14 @@
           <w:rFonts w:eastAsia="Times New Roman"/>
         </w:rPr>
       </w:pPr>
-      <w:bookmarkStart w:id="24" w:name="_Toc529221168"/>
+      <w:bookmarkStart w:id="24" w:name="_Toc529221169"/>
       <w:r>
         <w:rPr>
           <w:rFonts w:eastAsia="Times New Roman"/>
         </w:rPr>
-        <w:t>Computer Player Requirements</w:t>
+        <w:t>Game Object Requirements</w:t>
       </w:r>
       <w:bookmarkEnd w:id="24"/>
-    </w:p>
-    <w:p>
-      <w:pPr>
-        <w:numPr>
-          <w:ilvl w:val="1"/>
-          <w:numId w:val="4"/>
-        </w:numPr>
-        <w:spacing w:after="0" w:line="240" w:lineRule="auto"/>
-        <w:ind w:left="384"/>
-        <w:textAlignment w:val="center"/>
-        <w:rPr>
-          <w:rFonts w:ascii="Calibri" w:eastAsia="Times New Roman" w:hAnsi="Calibri" w:cs="Calibri"/>
-        </w:rPr>
-      </w:pPr>
-      <w:r>
-        <w:rPr>
-          <w:rFonts w:ascii="Calibri" w:eastAsia="Times New Roman" w:hAnsi="Calibri" w:cs="Calibri"/>
-          <w:b/>
-          <w:bCs/>
-        </w:rPr>
-        <w:t xml:space="preserve">RBE030000: </w:t>
-      </w:r>
-      <w:r>
-        <w:rPr>
-          <w:rFonts w:ascii="Calibri" w:eastAsia="Times New Roman" w:hAnsi="Calibri" w:cs="Calibri"/>
-        </w:rPr>
-        <w:t>Computer Player Requirements</w:t>
-      </w:r>
-    </w:p>
-    <w:p>
-      <w:pPr>
-        <w:numPr>
-          <w:ilvl w:val="2"/>
-          <w:numId w:val="4"/>
-        </w:numPr>
-        <w:spacing w:after="0" w:line="240" w:lineRule="auto"/>
-        <w:ind w:left="924"/>
-        <w:textAlignment w:val="center"/>
-        <w:rPr>
-          <w:rFonts w:ascii="Calibri" w:eastAsia="Times New Roman" w:hAnsi="Calibri" w:cs="Calibri"/>
-        </w:rPr>
-      </w:pPr>
-      <w:r>
-        <w:rPr>
-          <w:rFonts w:ascii="Calibri" w:eastAsia="Times New Roman" w:hAnsi="Calibri" w:cs="Calibri"/>
-          <w:b/>
-          <w:bCs/>
-        </w:rPr>
-        <w:t xml:space="preserve">RBE030100: </w:t>
-      </w:r>
-      <w:r>
-        <w:rPr>
-          <w:rFonts w:ascii="Calibri" w:eastAsia="Times New Roman" w:hAnsi="Calibri" w:cs="Calibri"/>
-        </w:rPr>
-        <w:t>Must be able to track computer player information</w:t>
-      </w:r>
-    </w:p>
-    <w:p>
-      <w:pPr>
-        <w:numPr>
-          <w:ilvl w:val="3"/>
-          <w:numId w:val="4"/>
-        </w:numPr>
-        <w:spacing w:after="0" w:line="240" w:lineRule="auto"/>
-        <w:ind w:left="1464"/>
-        <w:textAlignment w:val="center"/>
-        <w:rPr>
-          <w:rFonts w:ascii="Calibri" w:eastAsia="Times New Roman" w:hAnsi="Calibri" w:cs="Calibri"/>
-        </w:rPr>
-      </w:pPr>
-      <w:r>
-        <w:rPr>
-          <w:rFonts w:ascii="Calibri" w:eastAsia="Times New Roman" w:hAnsi="Calibri" w:cs="Calibri"/>
-          <w:b/>
-          <w:bCs/>
-        </w:rPr>
-        <w:t xml:space="preserve">RBE030101: </w:t>
-      </w:r>
-      <w:r>
-        <w:rPr>
-          <w:rFonts w:ascii="Calibri" w:eastAsia="Times New Roman" w:hAnsi="Calibri" w:cs="Calibri"/>
-        </w:rPr>
-        <w:t>Name</w:t>
-      </w:r>
-    </w:p>
-    <w:p>
-      <w:pPr>
-        <w:numPr>
-          <w:ilvl w:val="3"/>
-          <w:numId w:val="4"/>
-        </w:numPr>
-        <w:spacing w:after="0" w:line="240" w:lineRule="auto"/>
-        <w:ind w:left="1464"/>
-        <w:textAlignment w:val="center"/>
-        <w:rPr>
-          <w:rFonts w:ascii="Calibri" w:eastAsia="Times New Roman" w:hAnsi="Calibri" w:cs="Calibri"/>
-        </w:rPr>
-      </w:pPr>
-      <w:r>
-        <w:rPr>
-          <w:rFonts w:ascii="Calibri" w:eastAsia="Times New Roman" w:hAnsi="Calibri" w:cs="Calibri"/>
-          <w:b/>
-          <w:bCs/>
-        </w:rPr>
-        <w:t xml:space="preserve">RBE030102: </w:t>
-      </w:r>
-      <w:r>
-        <w:rPr>
-          <w:rFonts w:ascii="Calibri" w:eastAsia="Times New Roman" w:hAnsi="Calibri" w:cs="Calibri"/>
-        </w:rPr>
-        <w:t>Skill level</w:t>
-      </w:r>
-    </w:p>
-    <w:p>
-      <w:pPr>
-        <w:numPr>
-          <w:ilvl w:val="3"/>
-          <w:numId w:val="4"/>
-        </w:numPr>
-        <w:spacing w:after="0" w:line="240" w:lineRule="auto"/>
-        <w:ind w:left="1464"/>
-        <w:textAlignment w:val="center"/>
-        <w:rPr>
-          <w:rFonts w:ascii="Calibri" w:eastAsia="Times New Roman" w:hAnsi="Calibri" w:cs="Calibri"/>
-        </w:rPr>
-      </w:pPr>
-      <w:r>
-        <w:rPr>
-          <w:rFonts w:ascii="Calibri" w:eastAsia="Times New Roman" w:hAnsi="Calibri" w:cs="Calibri"/>
-          <w:b/>
-          <w:bCs/>
-        </w:rPr>
-        <w:t xml:space="preserve">RBE030103: </w:t>
-      </w:r>
-      <w:r>
-        <w:rPr>
-          <w:rFonts w:ascii="Calibri" w:eastAsia="Times New Roman" w:hAnsi="Calibri" w:cs="Calibri"/>
-        </w:rPr>
-        <w:t>Number of Wins</w:t>
-      </w:r>
-    </w:p>
-    <w:p>
-      <w:pPr>
-        <w:numPr>
-          <w:ilvl w:val="3"/>
-          <w:numId w:val="4"/>
-        </w:numPr>
-        <w:spacing w:after="0" w:line="240" w:lineRule="auto"/>
-        <w:ind w:left="1464"/>
-        <w:textAlignment w:val="center"/>
-        <w:rPr>
-          <w:rFonts w:ascii="Calibri" w:eastAsia="Times New Roman" w:hAnsi="Calibri" w:cs="Calibri"/>
-        </w:rPr>
-      </w:pPr>
-      <w:r>
-        <w:rPr>
-          <w:rFonts w:ascii="Calibri" w:eastAsia="Times New Roman" w:hAnsi="Calibri" w:cs="Calibri"/>
-          <w:b/>
-          <w:bCs/>
-        </w:rPr>
-        <w:t xml:space="preserve">RBE030104: </w:t>
-      </w:r>
-      <w:r>
-        <w:rPr>
-          <w:rFonts w:ascii="Calibri" w:eastAsia="Times New Roman" w:hAnsi="Calibri" w:cs="Calibri"/>
-        </w:rPr>
-        <w:t>Number of Losses</w:t>
-      </w:r>
-    </w:p>
-    <w:p>
-      <w:pPr>
-        <w:numPr>
-          <w:ilvl w:val="3"/>
-          <w:numId w:val="4"/>
-        </w:numPr>
-        <w:spacing w:after="0" w:line="240" w:lineRule="auto"/>
-        <w:ind w:left="1464"/>
-        <w:textAlignment w:val="center"/>
-        <w:rPr>
-          <w:rFonts w:ascii="Calibri" w:eastAsia="Times New Roman" w:hAnsi="Calibri" w:cs="Calibri"/>
-        </w:rPr>
-      </w:pPr>
-      <w:r>
-        <w:rPr>
-          <w:rFonts w:ascii="Calibri" w:eastAsia="Times New Roman" w:hAnsi="Calibri" w:cs="Calibri"/>
-          <w:b/>
-          <w:bCs/>
-        </w:rPr>
-        <w:t xml:space="preserve">RBE030105: </w:t>
-      </w:r>
-      <w:r>
-        <w:rPr>
-          <w:rFonts w:ascii="Calibri" w:eastAsia="Times New Roman" w:hAnsi="Calibri" w:cs="Calibri"/>
-        </w:rPr>
-        <w:t>Current money</w:t>
-      </w:r>
-    </w:p>
-    <w:p>
-      <w:pPr>
-        <w:numPr>
-          <w:ilvl w:val="3"/>
-          <w:numId w:val="4"/>
-        </w:numPr>
-        <w:spacing w:after="0" w:line="240" w:lineRule="auto"/>
-        <w:ind w:left="1464"/>
-        <w:textAlignment w:val="center"/>
-        <w:rPr>
-          <w:rFonts w:ascii="Calibri" w:eastAsia="Times New Roman" w:hAnsi="Calibri" w:cs="Calibri"/>
-        </w:rPr>
-      </w:pPr>
-      <w:r>
-        <w:rPr>
-          <w:rFonts w:ascii="Calibri" w:eastAsia="Times New Roman" w:hAnsi="Calibri" w:cs="Calibri"/>
-          <w:b/>
-          <w:bCs/>
-        </w:rPr>
-        <w:t xml:space="preserve">RBE030106: </w:t>
-      </w:r>
-      <w:r>
-        <w:rPr>
-          <w:rFonts w:ascii="Calibri" w:eastAsia="Times New Roman" w:hAnsi="Calibri" w:cs="Calibri"/>
-        </w:rPr>
-        <w:t>Total debt</w:t>
-      </w:r>
-    </w:p>
-    <w:p>
-      <w:pPr>
-        <w:numPr>
-          <w:ilvl w:val="2"/>
-          <w:numId w:val="4"/>
-        </w:numPr>
-        <w:spacing w:after="0" w:line="240" w:lineRule="auto"/>
-        <w:ind w:left="924"/>
-        <w:textAlignment w:val="center"/>
-        <w:rPr>
-          <w:rFonts w:ascii="Calibri" w:eastAsia="Times New Roman" w:hAnsi="Calibri" w:cs="Calibri"/>
-        </w:rPr>
-      </w:pPr>
-      <w:r>
-        <w:rPr>
-          <w:rFonts w:ascii="Calibri" w:eastAsia="Times New Roman" w:hAnsi="Calibri" w:cs="Calibri"/>
-          <w:b/>
-          <w:bCs/>
-        </w:rPr>
-        <w:t xml:space="preserve">RBE030200: </w:t>
-      </w:r>
-      <w:r>
-        <w:rPr>
-          <w:rFonts w:ascii="Calibri" w:eastAsia="Times New Roman" w:hAnsi="Calibri" w:cs="Calibri"/>
-        </w:rPr>
-        <w:t>Computer players must be able to borrow money when broke</w:t>
-      </w:r>
-    </w:p>
-    <w:p>
-      <w:pPr>
-        <w:numPr>
-          <w:ilvl w:val="2"/>
-          <w:numId w:val="4"/>
-        </w:numPr>
-        <w:spacing w:after="0" w:line="240" w:lineRule="auto"/>
-        <w:ind w:left="924"/>
-        <w:textAlignment w:val="center"/>
-        <w:rPr>
-          <w:rFonts w:ascii="Calibri" w:eastAsia="Times New Roman" w:hAnsi="Calibri" w:cs="Calibri"/>
-        </w:rPr>
-      </w:pPr>
-      <w:r>
-        <w:rPr>
-          <w:rFonts w:ascii="Calibri" w:eastAsia="Times New Roman" w:hAnsi="Calibri" w:cs="Calibri"/>
-          <w:b/>
-          <w:bCs/>
-        </w:rPr>
-        <w:t>RBE030300:</w:t>
-      </w:r>
-      <w:r>
-        <w:rPr>
-          <w:rFonts w:ascii="Calibri" w:eastAsia="Times New Roman" w:hAnsi="Calibri" w:cs="Calibri"/>
-        </w:rPr>
-        <w:t xml:space="preserve"> Computer players must not be allowed to borrow money while at a table</w:t>
-      </w:r>
-    </w:p>
-    <w:p>
-      <w:pPr>
-        <w:numPr>
-          <w:ilvl w:val="2"/>
-          <w:numId w:val="4"/>
-        </w:numPr>
-        <w:spacing w:after="0" w:line="240" w:lineRule="auto"/>
-        <w:ind w:left="924"/>
-        <w:textAlignment w:val="center"/>
-        <w:rPr>
-          <w:rFonts w:ascii="Calibri" w:eastAsia="Times New Roman" w:hAnsi="Calibri" w:cs="Calibri"/>
-        </w:rPr>
-      </w:pPr>
-      <w:r>
-        <w:rPr>
-          <w:rFonts w:ascii="Calibri" w:eastAsia="Times New Roman" w:hAnsi="Calibri" w:cs="Calibri"/>
-          <w:b/>
-          <w:bCs/>
-        </w:rPr>
-        <w:t>RBE030400:</w:t>
-      </w:r>
-      <w:r>
-        <w:rPr>
-          <w:rFonts w:ascii="Calibri" w:eastAsia="Times New Roman" w:hAnsi="Calibri" w:cs="Calibri"/>
-        </w:rPr>
-        <w:t xml:space="preserve"> Computer players must not be allowed to bet more than they have</w:t>
-      </w:r>
-    </w:p>
-    <w:p>
-      <w:pPr>
-        <w:pStyle w:val="Heading2"/>
-        <w:rPr>
-          <w:rFonts w:eastAsia="Times New Roman"/>
-        </w:rPr>
-      </w:pPr>
-      <w:bookmarkStart w:id="25" w:name="_Toc529221169"/>
-      <w:r>
-        <w:rPr>
-          <w:rFonts w:eastAsia="Times New Roman"/>
-        </w:rPr>
-        <w:t>Game Object Requirements</w:t>
-      </w:r>
-      <w:bookmarkEnd w:id="25"/>
     </w:p>
     <w:p>
       <w:pPr>
@@ -4576,13 +4562,225 @@
           <w:rFonts w:eastAsia="Times New Roman"/>
         </w:rPr>
       </w:pPr>
-      <w:bookmarkStart w:id="26" w:name="_Toc529221170"/>
+      <w:bookmarkStart w:id="25" w:name="_Toc529221170"/>
       <w:r>
         <w:rPr>
           <w:rFonts w:eastAsia="Times New Roman"/>
         </w:rPr>
         <w:t>Game State Requirements</w:t>
       </w:r>
+      <w:bookmarkEnd w:id="25"/>
+    </w:p>
+    <w:p>
+      <w:pPr>
+        <w:numPr>
+          <w:ilvl w:val="1"/>
+          <w:numId w:val="4"/>
+        </w:numPr>
+        <w:spacing w:after="0" w:line="240" w:lineRule="auto"/>
+        <w:ind w:left="384"/>
+        <w:textAlignment w:val="center"/>
+        <w:rPr>
+          <w:rFonts w:ascii="Calibri" w:eastAsia="Times New Roman" w:hAnsi="Calibri" w:cs="Calibri"/>
+        </w:rPr>
+      </w:pPr>
+      <w:r>
+        <w:rPr>
+          <w:rFonts w:ascii="Calibri" w:eastAsia="Times New Roman" w:hAnsi="Calibri" w:cs="Calibri"/>
+          <w:b/>
+          <w:bCs/>
+        </w:rPr>
+        <w:t xml:space="preserve">RBE050000: </w:t>
+      </w:r>
+      <w:r>
+        <w:rPr>
+          <w:rFonts w:ascii="Calibri" w:eastAsia="Times New Roman" w:hAnsi="Calibri" w:cs="Calibri"/>
+        </w:rPr>
+        <w:t>Game State Requirements</w:t>
+      </w:r>
+    </w:p>
+    <w:p>
+      <w:pPr>
+        <w:numPr>
+          <w:ilvl w:val="2"/>
+          <w:numId w:val="4"/>
+        </w:numPr>
+        <w:spacing w:after="0" w:line="240" w:lineRule="auto"/>
+        <w:ind w:left="924"/>
+        <w:textAlignment w:val="center"/>
+        <w:rPr>
+          <w:rFonts w:ascii="Calibri" w:eastAsia="Times New Roman" w:hAnsi="Calibri" w:cs="Calibri"/>
+        </w:rPr>
+      </w:pPr>
+      <w:r>
+        <w:rPr>
+          <w:rFonts w:ascii="Calibri" w:eastAsia="Times New Roman" w:hAnsi="Calibri" w:cs="Calibri"/>
+          <w:b/>
+          <w:bCs/>
+        </w:rPr>
+        <w:t xml:space="preserve">RBE050100: </w:t>
+      </w:r>
+      <w:r>
+        <w:rPr>
+          <w:rFonts w:ascii="Calibri" w:eastAsia="Times New Roman" w:hAnsi="Calibri" w:cs="Calibri"/>
+        </w:rPr>
+        <w:t>Uniquely track games</w:t>
+      </w:r>
+    </w:p>
+    <w:p>
+      <w:pPr>
+        <w:numPr>
+          <w:ilvl w:val="2"/>
+          <w:numId w:val="4"/>
+        </w:numPr>
+        <w:spacing w:after="0" w:line="240" w:lineRule="auto"/>
+        <w:ind w:left="924"/>
+        <w:textAlignment w:val="center"/>
+        <w:rPr>
+          <w:rFonts w:ascii="Calibri" w:eastAsia="Times New Roman" w:hAnsi="Calibri" w:cs="Calibri"/>
+        </w:rPr>
+      </w:pPr>
+      <w:r>
+        <w:rPr>
+          <w:rFonts w:ascii="Calibri" w:eastAsia="Times New Roman" w:hAnsi="Calibri" w:cs="Calibri"/>
+          <w:b/>
+          <w:bCs/>
+        </w:rPr>
+        <w:t xml:space="preserve">RBE050200: </w:t>
+      </w:r>
+      <w:r>
+        <w:rPr>
+          <w:rFonts w:ascii="Calibri" w:eastAsia="Times New Roman" w:hAnsi="Calibri" w:cs="Calibri"/>
+        </w:rPr>
+        <w:t>Log game history</w:t>
+      </w:r>
+    </w:p>
+    <w:p>
+      <w:pPr>
+        <w:numPr>
+          <w:ilvl w:val="2"/>
+          <w:numId w:val="4"/>
+        </w:numPr>
+        <w:spacing w:after="0" w:line="240" w:lineRule="auto"/>
+        <w:ind w:left="924"/>
+        <w:textAlignment w:val="center"/>
+        <w:rPr>
+          <w:rFonts w:ascii="Calibri" w:eastAsia="Times New Roman" w:hAnsi="Calibri" w:cs="Calibri"/>
+        </w:rPr>
+      </w:pPr>
+      <w:r>
+        <w:rPr>
+          <w:rFonts w:ascii="Calibri" w:eastAsia="Times New Roman" w:hAnsi="Calibri" w:cs="Calibri"/>
+          <w:b/>
+          <w:bCs/>
+        </w:rPr>
+        <w:t xml:space="preserve">RBE050300: </w:t>
+      </w:r>
+      <w:r>
+        <w:rPr>
+          <w:rFonts w:ascii="Calibri" w:eastAsia="Times New Roman" w:hAnsi="Calibri" w:cs="Calibri"/>
+        </w:rPr>
+        <w:t>Keep track of players for each game</w:t>
+      </w:r>
+    </w:p>
+    <w:p>
+      <w:pPr>
+        <w:numPr>
+          <w:ilvl w:val="3"/>
+          <w:numId w:val="4"/>
+        </w:numPr>
+        <w:spacing w:after="0" w:line="240" w:lineRule="auto"/>
+        <w:ind w:left="1464"/>
+        <w:textAlignment w:val="center"/>
+        <w:rPr>
+          <w:rFonts w:ascii="Calibri" w:eastAsia="Times New Roman" w:hAnsi="Calibri" w:cs="Calibri"/>
+        </w:rPr>
+      </w:pPr>
+      <w:r>
+        <w:rPr>
+          <w:rFonts w:ascii="Calibri" w:eastAsia="Times New Roman" w:hAnsi="Calibri" w:cs="Calibri"/>
+          <w:b/>
+          <w:bCs/>
+        </w:rPr>
+        <w:t xml:space="preserve">RBE050301: </w:t>
+      </w:r>
+      <w:r>
+        <w:rPr>
+          <w:rFonts w:ascii="Calibri" w:eastAsia="Times New Roman" w:hAnsi="Calibri" w:cs="Calibri"/>
+        </w:rPr>
+        <w:t>Allow human players to replace computer players between hands</w:t>
+      </w:r>
+    </w:p>
+    <w:p>
+      <w:pPr>
+        <w:numPr>
+          <w:ilvl w:val="3"/>
+          <w:numId w:val="4"/>
+        </w:numPr>
+        <w:spacing w:after="0" w:line="240" w:lineRule="auto"/>
+        <w:ind w:left="1464"/>
+        <w:textAlignment w:val="center"/>
+        <w:rPr>
+          <w:rFonts w:ascii="Calibri" w:eastAsia="Times New Roman" w:hAnsi="Calibri" w:cs="Calibri"/>
+        </w:rPr>
+      </w:pPr>
+      <w:r>
+        <w:rPr>
+          <w:rFonts w:ascii="Calibri" w:eastAsia="Times New Roman" w:hAnsi="Calibri" w:cs="Calibri"/>
+          <w:b/>
+          <w:bCs/>
+        </w:rPr>
+        <w:t xml:space="preserve">RBE050302: </w:t>
+      </w:r>
+      <w:r>
+        <w:rPr>
+          <w:rFonts w:ascii="Calibri" w:eastAsia="Times New Roman" w:hAnsi="Calibri" w:cs="Calibri"/>
+        </w:rPr>
+        <w:t>Require approval from existing human players</w:t>
+      </w:r>
+    </w:p>
+    <w:p>
+      <w:pPr>
+        <w:numPr>
+          <w:ilvl w:val="2"/>
+          <w:numId w:val="4"/>
+        </w:numPr>
+        <w:spacing w:after="0" w:line="240" w:lineRule="auto"/>
+        <w:ind w:left="924"/>
+        <w:textAlignment w:val="center"/>
+        <w:rPr>
+          <w:rFonts w:ascii="Calibri" w:eastAsia="Times New Roman" w:hAnsi="Calibri" w:cs="Calibri"/>
+        </w:rPr>
+      </w:pPr>
+      <w:r>
+        <w:rPr>
+          <w:rFonts w:ascii="Calibri" w:eastAsia="Times New Roman" w:hAnsi="Calibri" w:cs="Calibri"/>
+          <w:b/>
+          <w:bCs/>
+        </w:rPr>
+        <w:t xml:space="preserve">RBE050400: </w:t>
+      </w:r>
+      <w:r>
+        <w:rPr>
+          <w:rFonts w:ascii="Calibri" w:eastAsia="Times New Roman" w:hAnsi="Calibri" w:cs="Calibri"/>
+        </w:rPr>
+        <w:t>Keep track of game objects for each game</w:t>
+      </w:r>
+    </w:p>
+    <w:p>
+      <w:pPr>
+        <w:pStyle w:val="Heading2"/>
+        <w:rPr>
+          <w:rFonts w:eastAsia="Times New Roman"/>
+        </w:rPr>
+      </w:pPr>
+      <w:bookmarkStart w:id="26" w:name="_Toc529221171"/>
+      <w:r>
+        <w:rPr>
+          <w:rFonts w:eastAsia="Times New Roman"/>
+        </w:rPr>
+        <w:t>Game Operation Requirements</w:t>
+      </w:r>
       <w:bookmarkEnd w:id="26"/>
     </w:p>
     <w:p>
@@ -4604,13 +4802,13 @@
           <w:b/>
           <w:bCs/>
         </w:rPr>
-        <w:t xml:space="preserve">RBE050000: </w:t>
-      </w:r>
-      <w:r>
-        <w:rPr>
-          <w:rFonts w:ascii="Calibri" w:eastAsia="Times New Roman" w:hAnsi="Calibri" w:cs="Calibri"/>
-        </w:rPr>
-        <w:t>Game State Requirements</w:t>
+        <w:t xml:space="preserve">RBE060000: </w:t>
+      </w:r>
+      <w:r>
+        <w:rPr>
+          <w:rFonts w:ascii="Calibri" w:eastAsia="Times New Roman" w:hAnsi="Calibri" w:cs="Calibri"/>
+        </w:rPr>
+        <w:t>Game Operation Requirements</w:t>
       </w:r>
     </w:p>
     <w:p>
@@ -4632,13 +4830,13 @@
           <w:b/>
           <w:bCs/>
         </w:rPr>
-        <w:t xml:space="preserve">RBE050100: </w:t>
-      </w:r>
-      <w:r>
-        <w:rPr>
-          <w:rFonts w:ascii="Calibri" w:eastAsia="Times New Roman" w:hAnsi="Calibri" w:cs="Calibri"/>
-        </w:rPr>
-        <w:t>Uniquely track games</w:t>
+        <w:t xml:space="preserve">RBE060100: </w:t>
+      </w:r>
+      <w:r>
+        <w:rPr>
+          <w:rFonts w:ascii="Calibri" w:eastAsia="Times New Roman" w:hAnsi="Calibri" w:cs="Calibri"/>
+        </w:rPr>
+        <w:t>Shuffle deck before dealing</w:t>
       </w:r>
     </w:p>
     <w:p>
@@ -4660,13 +4858,13 @@
           <w:b/>
           <w:bCs/>
         </w:rPr>
-        <w:t xml:space="preserve">RBE050200: </w:t>
-      </w:r>
-      <w:r>
-        <w:rPr>
-          <w:rFonts w:ascii="Calibri" w:eastAsia="Times New Roman" w:hAnsi="Calibri" w:cs="Calibri"/>
-        </w:rPr>
-        <w:t>Log game history</w:t>
+        <w:t xml:space="preserve">RBE060200: </w:t>
+      </w:r>
+      <w:r>
+        <w:rPr>
+          <w:rFonts w:ascii="Calibri" w:eastAsia="Times New Roman" w:hAnsi="Calibri" w:cs="Calibri"/>
+        </w:rPr>
+        <w:t>Ante payment (for nonzero ante)</w:t>
       </w:r>
     </w:p>
     <w:p>
@@ -4688,13 +4886,41 @@
           <w:b/>
           <w:bCs/>
         </w:rPr>
-        <w:t xml:space="preserve">RBE050300: </w:t>
-      </w:r>
-      <w:r>
-        <w:rPr>
-          <w:rFonts w:ascii="Calibri" w:eastAsia="Times New Roman" w:hAnsi="Calibri" w:cs="Calibri"/>
-        </w:rPr>
-        <w:t>Keep track of players for each game</w:t>
+        <w:t xml:space="preserve">RBE060300: </w:t>
+      </w:r>
+      <w:r>
+        <w:rPr>
+          <w:rFonts w:ascii="Calibri" w:eastAsia="Times New Roman" w:hAnsi="Calibri" w:cs="Calibri"/>
+        </w:rPr>
+        <w:t>Burn first card of hand</w:t>
+      </w:r>
+    </w:p>
+    <w:p>
+      <w:pPr>
+        <w:numPr>
+          <w:ilvl w:val="2"/>
+          <w:numId w:val="4"/>
+        </w:numPr>
+        <w:spacing w:after="0" w:line="240" w:lineRule="auto"/>
+        <w:ind w:left="924"/>
+        <w:textAlignment w:val="center"/>
+        <w:rPr>
+          <w:rFonts w:ascii="Calibri" w:eastAsia="Times New Roman" w:hAnsi="Calibri" w:cs="Calibri"/>
+        </w:rPr>
+      </w:pPr>
+      <w:r>
+        <w:rPr>
+          <w:rFonts w:ascii="Calibri" w:eastAsia="Times New Roman" w:hAnsi="Calibri" w:cs="Calibri"/>
+          <w:b/>
+          <w:bCs/>
+        </w:rPr>
+        <w:t xml:space="preserve">RBE060400: </w:t>
+      </w:r>
+      <w:r>
+        <w:rPr>
+          <w:rFonts w:ascii="Calibri" w:eastAsia="Times New Roman" w:hAnsi="Calibri" w:cs="Calibri"/>
+        </w:rPr>
+        <w:t>Deal face down</w:t>
       </w:r>
     </w:p>
     <w:p>
@@ -4716,13 +4942,13 @@
           <w:b/>
           <w:bCs/>
         </w:rPr>
-        <w:t xml:space="preserve">RBE050301: </w:t>
-      </w:r>
-      <w:r>
-        <w:rPr>
-          <w:rFonts w:ascii="Calibri" w:eastAsia="Times New Roman" w:hAnsi="Calibri" w:cs="Calibri"/>
-        </w:rPr>
-        <w:t>Allow human players to replace computer players between hands</w:t>
+        <w:t xml:space="preserve">RBE060401: </w:t>
+      </w:r>
+      <w:r>
+        <w:rPr>
+          <w:rFonts w:ascii="Calibri" w:eastAsia="Times New Roman" w:hAnsi="Calibri" w:cs="Calibri"/>
+        </w:rPr>
+        <w:t>Card 1 (Round 1 Deal)</w:t>
       </w:r>
     </w:p>
     <w:p>
@@ -4744,13 +4970,41 @@
           <w:b/>
           <w:bCs/>
         </w:rPr>
-        <w:t xml:space="preserve">RBE050302: </w:t>
-      </w:r>
-      <w:r>
-        <w:rPr>
-          <w:rFonts w:ascii="Calibri" w:eastAsia="Times New Roman" w:hAnsi="Calibri" w:cs="Calibri"/>
-        </w:rPr>
-        <w:t>Require approval from existing human players</w:t>
+        <w:t xml:space="preserve">RBE060402: </w:t>
+      </w:r>
+      <w:r>
+        <w:rPr>
+          <w:rFonts w:ascii="Calibri" w:eastAsia="Times New Roman" w:hAnsi="Calibri" w:cs="Calibri"/>
+        </w:rPr>
+        <w:t>Card 2 (Round 1 Deal)</w:t>
+      </w:r>
+    </w:p>
+    <w:p>
+      <w:pPr>
+        <w:numPr>
+          <w:ilvl w:val="3"/>
+          <w:numId w:val="4"/>
+        </w:numPr>
+        <w:spacing w:after="0" w:line="240" w:lineRule="auto"/>
+        <w:ind w:left="1464"/>
+        <w:textAlignment w:val="center"/>
+        <w:rPr>
+          <w:rFonts w:ascii="Calibri" w:eastAsia="Times New Roman" w:hAnsi="Calibri" w:cs="Calibri"/>
+        </w:rPr>
+      </w:pPr>
+      <w:r>
+        <w:rPr>
+          <w:rFonts w:ascii="Calibri" w:eastAsia="Times New Roman" w:hAnsi="Calibri" w:cs="Calibri"/>
+          <w:b/>
+          <w:bCs/>
+        </w:rPr>
+        <w:t xml:space="preserve">RBE060403: </w:t>
+      </w:r>
+      <w:r>
+        <w:rPr>
+          <w:rFonts w:ascii="Calibri" w:eastAsia="Times New Roman" w:hAnsi="Calibri" w:cs="Calibri"/>
+        </w:rPr>
+        <w:t>Card 7 (Round 5 Deal)</w:t>
       </w:r>
     </w:p>
     <w:p>
@@ -4772,57 +5026,125 @@
           <w:b/>
           <w:bCs/>
         </w:rPr>
-        <w:t xml:space="preserve">RBE050400: </w:t>
-      </w:r>
-      <w:r>
-        <w:rPr>
-          <w:rFonts w:ascii="Calibri" w:eastAsia="Times New Roman" w:hAnsi="Calibri" w:cs="Calibri"/>
-        </w:rPr>
-        <w:t>Keep track of game objects for each game</w:t>
-      </w:r>
-    </w:p>
-    <w:p>
-      <w:pPr>
-        <w:pStyle w:val="Heading2"/>
-        <w:rPr>
-          <w:rFonts w:eastAsia="Times New Roman"/>
-        </w:rPr>
-      </w:pPr>
-      <w:bookmarkStart w:id="27" w:name="_Toc529221171"/>
-      <w:r>
-        <w:rPr>
-          <w:rFonts w:eastAsia="Times New Roman"/>
-        </w:rPr>
-        <w:t>Game Operation Requirements</w:t>
-      </w:r>
-      <w:bookmarkEnd w:id="27"/>
-    </w:p>
-    <w:p>
-      <w:pPr>
-        <w:numPr>
-          <w:ilvl w:val="1"/>
-          <w:numId w:val="4"/>
-        </w:numPr>
-        <w:spacing w:after="0" w:line="240" w:lineRule="auto"/>
-        <w:ind w:left="384"/>
-        <w:textAlignment w:val="center"/>
-        <w:rPr>
-          <w:rFonts w:ascii="Calibri" w:eastAsia="Times New Roman" w:hAnsi="Calibri" w:cs="Calibri"/>
-        </w:rPr>
-      </w:pPr>
-      <w:r>
-        <w:rPr>
-          <w:rFonts w:ascii="Calibri" w:eastAsia="Times New Roman" w:hAnsi="Calibri" w:cs="Calibri"/>
-          <w:b/>
-          <w:bCs/>
-        </w:rPr>
-        <w:t xml:space="preserve">RBE060000: </w:t>
-      </w:r>
-      <w:r>
-        <w:rPr>
-          <w:rFonts w:ascii="Calibri" w:eastAsia="Times New Roman" w:hAnsi="Calibri" w:cs="Calibri"/>
-        </w:rPr>
-        <w:t>Game Operation Requirements</w:t>
+        <w:t xml:space="preserve">RBE060500: </w:t>
+      </w:r>
+      <w:r>
+        <w:rPr>
+          <w:rFonts w:ascii="Calibri" w:eastAsia="Times New Roman" w:hAnsi="Calibri" w:cs="Calibri"/>
+        </w:rPr>
+        <w:t>Deal face up</w:t>
+      </w:r>
+    </w:p>
+    <w:p>
+      <w:pPr>
+        <w:numPr>
+          <w:ilvl w:val="3"/>
+          <w:numId w:val="4"/>
+        </w:numPr>
+        <w:spacing w:after="0" w:line="240" w:lineRule="auto"/>
+        <w:ind w:left="1464"/>
+        <w:textAlignment w:val="center"/>
+        <w:rPr>
+          <w:rFonts w:ascii="Calibri" w:eastAsia="Times New Roman" w:hAnsi="Calibri" w:cs="Calibri"/>
+        </w:rPr>
+      </w:pPr>
+      <w:r>
+        <w:rPr>
+          <w:rFonts w:ascii="Calibri" w:eastAsia="Times New Roman" w:hAnsi="Calibri" w:cs="Calibri"/>
+          <w:b/>
+          <w:bCs/>
+        </w:rPr>
+        <w:t xml:space="preserve">RBE060501: </w:t>
+      </w:r>
+      <w:r>
+        <w:rPr>
+          <w:rFonts w:ascii="Calibri" w:eastAsia="Times New Roman" w:hAnsi="Calibri" w:cs="Calibri"/>
+        </w:rPr>
+        <w:t>Card 3 (Round 1 Deal)</w:t>
+      </w:r>
+    </w:p>
+    <w:p>
+      <w:pPr>
+        <w:numPr>
+          <w:ilvl w:val="3"/>
+          <w:numId w:val="4"/>
+        </w:numPr>
+        <w:spacing w:after="0" w:line="240" w:lineRule="auto"/>
+        <w:ind w:left="1464"/>
+        <w:textAlignment w:val="center"/>
+        <w:rPr>
+          <w:rFonts w:ascii="Calibri" w:eastAsia="Times New Roman" w:hAnsi="Calibri" w:cs="Calibri"/>
+        </w:rPr>
+      </w:pPr>
+      <w:r>
+        <w:rPr>
+          <w:rFonts w:ascii="Calibri" w:eastAsia="Times New Roman" w:hAnsi="Calibri" w:cs="Calibri"/>
+          <w:b/>
+          <w:bCs/>
+        </w:rPr>
+        <w:t xml:space="preserve">RBE060502: </w:t>
+      </w:r>
+      <w:r>
+        <w:rPr>
+          <w:rFonts w:ascii="Calibri" w:eastAsia="Times New Roman" w:hAnsi="Calibri" w:cs="Calibri"/>
+        </w:rPr>
+        <w:t>Card 4 (Round 2 Deal)</w:t>
+      </w:r>
+    </w:p>
+    <w:p>
+      <w:pPr>
+        <w:numPr>
+          <w:ilvl w:val="3"/>
+          <w:numId w:val="4"/>
+        </w:numPr>
+        <w:spacing w:after="0" w:line="240" w:lineRule="auto"/>
+        <w:ind w:left="1464"/>
+        <w:textAlignment w:val="center"/>
+        <w:rPr>
+          <w:rFonts w:ascii="Calibri" w:eastAsia="Times New Roman" w:hAnsi="Calibri" w:cs="Calibri"/>
+        </w:rPr>
+      </w:pPr>
+      <w:r>
+        <w:rPr>
+          <w:rFonts w:ascii="Calibri" w:eastAsia="Times New Roman" w:hAnsi="Calibri" w:cs="Calibri"/>
+          <w:b/>
+          <w:bCs/>
+        </w:rPr>
+        <w:t xml:space="preserve">RBE060503: </w:t>
+      </w:r>
+      <w:r>
+        <w:rPr>
+          <w:rFonts w:ascii="Calibri" w:eastAsia="Times New Roman" w:hAnsi="Calibri" w:cs="Calibri"/>
+        </w:rPr>
+        <w:t>Card 5 (Round 3 Deal)</w:t>
+      </w:r>
+    </w:p>
+    <w:p>
+      <w:pPr>
+        <w:numPr>
+          <w:ilvl w:val="3"/>
+          <w:numId w:val="4"/>
+        </w:numPr>
+        <w:spacing w:after="0" w:line="240" w:lineRule="auto"/>
+        <w:ind w:left="1464"/>
+        <w:textAlignment w:val="center"/>
+        <w:rPr>
+          <w:rFonts w:ascii="Calibri" w:eastAsia="Times New Roman" w:hAnsi="Calibri" w:cs="Calibri"/>
+        </w:rPr>
+      </w:pPr>
+      <w:r>
+        <w:rPr>
+          <w:rFonts w:ascii="Calibri" w:eastAsia="Times New Roman" w:hAnsi="Calibri" w:cs="Calibri"/>
+          <w:b/>
+          <w:bCs/>
+        </w:rPr>
+        <w:t xml:space="preserve">RBE060504: </w:t>
+      </w:r>
+      <w:r>
+        <w:rPr>
+          <w:rFonts w:ascii="Calibri" w:eastAsia="Times New Roman" w:hAnsi="Calibri" w:cs="Calibri"/>
+        </w:rPr>
+        <w:t>Card 6 (Round 4 Deal)</w:t>
       </w:r>
     </w:p>
     <w:p>
@@ -4844,363 +5166,13 @@
           <w:b/>
           <w:bCs/>
         </w:rPr>
-        <w:t xml:space="preserve">RBE060100: </w:t>
-      </w:r>
-      <w:r>
-        <w:rPr>
-          <w:rFonts w:ascii="Calibri" w:eastAsia="Times New Roman" w:hAnsi="Calibri" w:cs="Calibri"/>
-        </w:rPr>
-        <w:t>Shuffle deck before dealing</w:t>
-      </w:r>
-    </w:p>
-    <w:p>
-      <w:pPr>
-        <w:numPr>
-          <w:ilvl w:val="2"/>
-          <w:numId w:val="4"/>
-        </w:numPr>
-        <w:spacing w:after="0" w:line="240" w:lineRule="auto"/>
-        <w:ind w:left="924"/>
-        <w:textAlignment w:val="center"/>
-        <w:rPr>
-          <w:rFonts w:ascii="Calibri" w:eastAsia="Times New Roman" w:hAnsi="Calibri" w:cs="Calibri"/>
-        </w:rPr>
-      </w:pPr>
-      <w:r>
-        <w:rPr>
-          <w:rFonts w:ascii="Calibri" w:eastAsia="Times New Roman" w:hAnsi="Calibri" w:cs="Calibri"/>
-          <w:b/>
-          <w:bCs/>
-        </w:rPr>
-        <w:t xml:space="preserve">RBE060200: </w:t>
-      </w:r>
-      <w:r>
-        <w:rPr>
-          <w:rFonts w:ascii="Calibri" w:eastAsia="Times New Roman" w:hAnsi="Calibri" w:cs="Calibri"/>
-        </w:rPr>
-        <w:t>Ante payment (for nonzero ante)</w:t>
-      </w:r>
-    </w:p>
-    <w:p>
-      <w:pPr>
-        <w:numPr>
-          <w:ilvl w:val="2"/>
-          <w:numId w:val="4"/>
-        </w:numPr>
-        <w:spacing w:after="0" w:line="240" w:lineRule="auto"/>
-        <w:ind w:left="924"/>
-        <w:textAlignment w:val="center"/>
-        <w:rPr>
-          <w:rFonts w:ascii="Calibri" w:eastAsia="Times New Roman" w:hAnsi="Calibri" w:cs="Calibri"/>
-        </w:rPr>
-      </w:pPr>
-      <w:r>
-        <w:rPr>
-          <w:rFonts w:ascii="Calibri" w:eastAsia="Times New Roman" w:hAnsi="Calibri" w:cs="Calibri"/>
-          <w:b/>
-          <w:bCs/>
-        </w:rPr>
-        <w:t xml:space="preserve">RBE060300: </w:t>
-      </w:r>
-      <w:r>
-        <w:rPr>
-          <w:rFonts w:ascii="Calibri" w:eastAsia="Times New Roman" w:hAnsi="Calibri" w:cs="Calibri"/>
-        </w:rPr>
-        <w:t>Burn first card of hand</w:t>
-      </w:r>
-    </w:p>
-    <w:p>
-      <w:pPr>
-        <w:numPr>
-          <w:ilvl w:val="2"/>
-          <w:numId w:val="4"/>
-        </w:numPr>
-        <w:spacing w:after="0" w:line="240" w:lineRule="auto"/>
-        <w:ind w:left="924"/>
-        <w:textAlignment w:val="center"/>
-        <w:rPr>
-          <w:rFonts w:ascii="Calibri" w:eastAsia="Times New Roman" w:hAnsi="Calibri" w:cs="Calibri"/>
-        </w:rPr>
-      </w:pPr>
-      <w:r>
-        <w:rPr>
-          <w:rFonts w:ascii="Calibri" w:eastAsia="Times New Roman" w:hAnsi="Calibri" w:cs="Calibri"/>
-          <w:b/>
-          <w:bCs/>
-        </w:rPr>
-        <w:t xml:space="preserve">RBE060400: </w:t>
-      </w:r>
-      <w:r>
-        <w:rPr>
-          <w:rFonts w:ascii="Calibri" w:eastAsia="Times New Roman" w:hAnsi="Calibri" w:cs="Calibri"/>
-        </w:rPr>
-        <w:t>Deal face down</w:t>
-      </w:r>
-    </w:p>
-    <w:p>
-      <w:pPr>
-        <w:numPr>
-          <w:ilvl w:val="3"/>
-          <w:numId w:val="4"/>
-        </w:numPr>
-        <w:spacing w:after="0" w:line="240" w:lineRule="auto"/>
-        <w:ind w:left="1464"/>
-        <w:textAlignment w:val="center"/>
-        <w:rPr>
-          <w:rFonts w:ascii="Calibri" w:eastAsia="Times New Roman" w:hAnsi="Calibri" w:cs="Calibri"/>
-        </w:rPr>
-      </w:pPr>
-      <w:r>
-        <w:rPr>
-          <w:rFonts w:ascii="Calibri" w:eastAsia="Times New Roman" w:hAnsi="Calibri" w:cs="Calibri"/>
-          <w:b/>
-          <w:bCs/>
-        </w:rPr>
-        <w:t xml:space="preserve">RBE060401: </w:t>
-      </w:r>
-      <w:r>
-        <w:rPr>
-          <w:rFonts w:ascii="Calibri" w:eastAsia="Times New Roman" w:hAnsi="Calibri" w:cs="Calibri"/>
-        </w:rPr>
-        <w:t>Card 1 (Round 1 Deal)</w:t>
-      </w:r>
-    </w:p>
-    <w:p>
-      <w:pPr>
-        <w:numPr>
-          <w:ilvl w:val="3"/>
-          <w:numId w:val="4"/>
-        </w:numPr>
-        <w:spacing w:after="0" w:line="240" w:lineRule="auto"/>
-        <w:ind w:left="1464"/>
-        <w:textAlignment w:val="center"/>
-        <w:rPr>
-          <w:rFonts w:ascii="Calibri" w:eastAsia="Times New Roman" w:hAnsi="Calibri" w:cs="Calibri"/>
-        </w:rPr>
-      </w:pPr>
-      <w:r>
-        <w:rPr>
-          <w:rFonts w:ascii="Calibri" w:eastAsia="Times New Roman" w:hAnsi="Calibri" w:cs="Calibri"/>
-          <w:b/>
-          <w:bCs/>
-        </w:rPr>
-        <w:t xml:space="preserve">RBE060402: </w:t>
-      </w:r>
-      <w:r>
-        <w:rPr>
-          <w:rFonts w:ascii="Calibri" w:eastAsia="Times New Roman" w:hAnsi="Calibri" w:cs="Calibri"/>
-        </w:rPr>
-        <w:t>Card 2 (Round 1 Deal)</w:t>
-      </w:r>
-    </w:p>
-    <w:p>
-      <w:pPr>
-        <w:numPr>
-          <w:ilvl w:val="3"/>
-          <w:numId w:val="4"/>
-        </w:numPr>
-        <w:spacing w:after="0" w:line="240" w:lineRule="auto"/>
-        <w:ind w:left="1464"/>
-        <w:textAlignment w:val="center"/>
-        <w:rPr>
-          <w:rFonts w:ascii="Calibri" w:eastAsia="Times New Roman" w:hAnsi="Calibri" w:cs="Calibri"/>
-        </w:rPr>
-      </w:pPr>
-      <w:r>
-        <w:rPr>
-          <w:rFonts w:ascii="Calibri" w:eastAsia="Times New Roman" w:hAnsi="Calibri" w:cs="Calibri"/>
-          <w:b/>
-          <w:bCs/>
-        </w:rPr>
-        <w:t xml:space="preserve">RBE060403: </w:t>
-      </w:r>
-      <w:r>
-        <w:rPr>
-          <w:rFonts w:ascii="Calibri" w:eastAsia="Times New Roman" w:hAnsi="Calibri" w:cs="Calibri"/>
-        </w:rPr>
-        <w:t>Card 7 (Round 5 Deal)</w:t>
-      </w:r>
-    </w:p>
-    <w:p>
-      <w:pPr>
-        <w:numPr>
-          <w:ilvl w:val="2"/>
-          <w:numId w:val="4"/>
-        </w:numPr>
-        <w:spacing w:after="0" w:line="240" w:lineRule="auto"/>
-        <w:ind w:left="924"/>
-        <w:textAlignment w:val="center"/>
-        <w:rPr>
-          <w:rFonts w:ascii="Calibri" w:eastAsia="Times New Roman" w:hAnsi="Calibri" w:cs="Calibri"/>
-        </w:rPr>
-      </w:pPr>
-      <w:r>
-        <w:rPr>
-          <w:rFonts w:ascii="Calibri" w:eastAsia="Times New Roman" w:hAnsi="Calibri" w:cs="Calibri"/>
-          <w:b/>
-          <w:bCs/>
-        </w:rPr>
-        <w:t xml:space="preserve">RBE060500: </w:t>
-      </w:r>
-      <w:r>
-        <w:rPr>
-          <w:rFonts w:ascii="Calibri" w:eastAsia="Times New Roman" w:hAnsi="Calibri" w:cs="Calibri"/>
-        </w:rPr>
-        <w:t>Deal face up</w:t>
-      </w:r>
-    </w:p>
-    <w:p>
-      <w:pPr>
-        <w:numPr>
-          <w:ilvl w:val="3"/>
-          <w:numId w:val="4"/>
-        </w:numPr>
-        <w:spacing w:after="0" w:line="240" w:lineRule="auto"/>
-        <w:ind w:left="1464"/>
-        <w:textAlignment w:val="center"/>
-        <w:rPr>
-          <w:rFonts w:ascii="Calibri" w:eastAsia="Times New Roman" w:hAnsi="Calibri" w:cs="Calibri"/>
-        </w:rPr>
-      </w:pPr>
-      <w:r>
-        <w:rPr>
-          <w:rFonts w:ascii="Calibri" w:eastAsia="Times New Roman" w:hAnsi="Calibri" w:cs="Calibri"/>
-          <w:b/>
-          <w:bCs/>
-        </w:rPr>
-        <w:t xml:space="preserve">RBE060501: </w:t>
-      </w:r>
-      <w:r>
-        <w:rPr>
-          <w:rFonts w:ascii="Calibri" w:eastAsia="Times New Roman" w:hAnsi="Calibri" w:cs="Calibri"/>
-        </w:rPr>
-        <w:t>Card 3 (Round 1 Deal)</w:t>
-      </w:r>
-    </w:p>
-    <w:p>
-      <w:pPr>
-        <w:numPr>
-          <w:ilvl w:val="3"/>
-          <w:numId w:val="4"/>
-        </w:numPr>
-        <w:spacing w:after="0" w:line="240" w:lineRule="auto"/>
-        <w:ind w:left="1464"/>
-        <w:textAlignment w:val="center"/>
-        <w:rPr>
-          <w:rFonts w:ascii="Calibri" w:eastAsia="Times New Roman" w:hAnsi="Calibri" w:cs="Calibri"/>
-        </w:rPr>
-      </w:pPr>
-      <w:r>
-        <w:rPr>
-          <w:rFonts w:ascii="Calibri" w:eastAsia="Times New Roman" w:hAnsi="Calibri" w:cs="Calibri"/>
-          <w:b/>
-          <w:bCs/>
-        </w:rPr>
-        <w:t xml:space="preserve">RBE060502: </w:t>
-      </w:r>
-      <w:r>
-        <w:rPr>
-          <w:rFonts w:ascii="Calibri" w:eastAsia="Times New Roman" w:hAnsi="Calibri" w:cs="Calibri"/>
-        </w:rPr>
-        <w:t>Card 4 (Round 2 Deal)</w:t>
-      </w:r>
-    </w:p>
-    <w:p>
-      <w:pPr>
-        <w:numPr>
-          <w:ilvl w:val="3"/>
-          <w:numId w:val="4"/>
-        </w:numPr>
-        <w:spacing w:after="0" w:line="240" w:lineRule="auto"/>
-        <w:ind w:left="1464"/>
-        <w:textAlignment w:val="center"/>
-        <w:rPr>
-          <w:rFonts w:ascii="Calibri" w:eastAsia="Times New Roman" w:hAnsi="Calibri" w:cs="Calibri"/>
-        </w:rPr>
-      </w:pPr>
-      <w:r>
-        <w:rPr>
-          <w:rFonts w:ascii="Calibri" w:eastAsia="Times New Roman" w:hAnsi="Calibri" w:cs="Calibri"/>
-          <w:b/>
-          <w:bCs/>
-        </w:rPr>
-        <w:t xml:space="preserve">RBE060503: </w:t>
-      </w:r>
-      <w:r>
-        <w:rPr>
-          <w:rFonts w:ascii="Calibri" w:eastAsia="Times New Roman" w:hAnsi="Calibri" w:cs="Calibri"/>
-        </w:rPr>
-        <w:t>Card 5 (Round 3 Deal)</w:t>
-      </w:r>
-    </w:p>
-    <w:p>
-      <w:pPr>
-        <w:numPr>
-          <w:ilvl w:val="3"/>
-          <w:numId w:val="4"/>
-        </w:numPr>
-        <w:spacing w:after="0" w:line="240" w:lineRule="auto"/>
-        <w:ind w:left="1464"/>
-        <w:textAlignment w:val="center"/>
-        <w:rPr>
-          <w:rFonts w:ascii="Calibri" w:eastAsia="Times New Roman" w:hAnsi="Calibri" w:cs="Calibri"/>
-        </w:rPr>
-      </w:pPr>
-      <w:r>
-        <w:rPr>
-          <w:rFonts w:ascii="Calibri" w:eastAsia="Times New Roman" w:hAnsi="Calibri" w:cs="Calibri"/>
-          <w:b/>
-          <w:bCs/>
-        </w:rPr>
-        <w:t xml:space="preserve">RBE060504: </w:t>
-      </w:r>
-      <w:r>
-        <w:rPr>
-          <w:rFonts w:ascii="Calibri" w:eastAsia="Times New Roman" w:hAnsi="Calibri" w:cs="Calibri"/>
-        </w:rPr>
-        <w:t>Card 6 (Round 4 Deal)</w:t>
-      </w:r>
-    </w:p>
-    <w:p>
-      <w:pPr>
-        <w:numPr>
-          <w:ilvl w:val="2"/>
-          <w:numId w:val="4"/>
-        </w:numPr>
-        <w:spacing w:after="0" w:line="240" w:lineRule="auto"/>
-        <w:ind w:left="924"/>
-        <w:textAlignment w:val="center"/>
-        <w:rPr>
-          <w:rFonts w:ascii="Calibri" w:eastAsia="Times New Roman" w:hAnsi="Calibri" w:cs="Calibri"/>
-        </w:rPr>
-      </w:pPr>
-      <w:r>
-        <w:rPr>
-          <w:rFonts w:ascii="Calibri" w:eastAsia="Times New Roman" w:hAnsi="Calibri" w:cs="Calibri"/>
-          <w:b/>
-          <w:bCs/>
-        </w:rPr>
         <w:t xml:space="preserve">RBE060600: </w:t>
       </w:r>
       <w:r>
         <w:rPr>
           <w:rFonts w:ascii="Calibri" w:eastAsia="Times New Roman" w:hAnsi="Calibri" w:cs="Calibri"/>
         </w:rPr>
-        <w:t xml:space="preserve">Determine first player to </w:t>
-      </w:r>
-      <w:proofErr w:type="gramStart"/>
-      <w:r>
-        <w:rPr>
-          <w:rFonts w:ascii="Calibri" w:eastAsia="Times New Roman" w:hAnsi="Calibri" w:cs="Calibri"/>
-        </w:rPr>
-        <w:t>take action</w:t>
-      </w:r>
-      <w:proofErr w:type="gramEnd"/>
-      <w:r>
-        <w:rPr>
-          <w:rFonts w:ascii="Calibri" w:eastAsia="Times New Roman" w:hAnsi="Calibri" w:cs="Calibri"/>
-        </w:rPr>
-        <w:t xml:space="preserve"> in a Round</w:t>
+        <w:t>Determine first player to take action in a Round</w:t>
       </w:r>
     </w:p>
     <w:p>
@@ -7183,101 +7155,126 @@
       <w:pPr>
         <w:pStyle w:val="Heading1"/>
       </w:pPr>
-      <w:bookmarkStart w:id="28" w:name="_Toc529221172"/>
+      <w:bookmarkStart w:id="27" w:name="_Toc529221172"/>
       <w:r>
         <w:lastRenderedPageBreak/>
         <w:t>Deliverables</w:t>
       </w:r>
+      <w:bookmarkEnd w:id="27"/>
+    </w:p>
+    <w:p/>
+    <w:p>
+      <w:pPr>
+        <w:pStyle w:val="Heading2"/>
+      </w:pPr>
+      <w:bookmarkStart w:id="28" w:name="_Toc529221173"/>
+      <w:r>
+        <w:t>Deliverable 1</w:t>
+      </w:r>
       <w:bookmarkEnd w:id="28"/>
     </w:p>
+    <w:p>
+      <w:r>
+        <w:t>Software to play the game</w:t>
+      </w:r>
+    </w:p>
+    <w:p>
+      <w:pPr>
+        <w:pStyle w:val="Heading2"/>
+      </w:pPr>
+      <w:bookmarkStart w:id="29" w:name="_Toc529221174"/>
+      <w:r>
+        <w:t>Deliverable 2</w:t>
+      </w:r>
+      <w:bookmarkEnd w:id="29"/>
+    </w:p>
+    <w:p>
+      <w:r>
+        <w:t>User documentation</w:t>
+      </w:r>
+    </w:p>
+    <w:p>
+      <w:pPr>
+        <w:pStyle w:val="Heading2"/>
+      </w:pPr>
+      <w:bookmarkStart w:id="30" w:name="_Toc529221175"/>
+      <w:r>
+        <w:t>Deliverable 3</w:t>
+      </w:r>
+      <w:bookmarkEnd w:id="30"/>
+    </w:p>
+    <w:p>
+      <w:r>
+        <w:t>Installation software for Windows</w:t>
+      </w:r>
+    </w:p>
+    <w:p>
+      <w:pPr>
+        <w:pStyle w:val="Heading2"/>
+      </w:pPr>
+      <w:bookmarkStart w:id="31" w:name="_Toc529221176"/>
+      <w:r>
+        <w:t>Deliverable 4</w:t>
+      </w:r>
+      <w:bookmarkEnd w:id="31"/>
+    </w:p>
+    <w:p>
+      <w:r>
+        <w:t>Installation instructions for the game</w:t>
+      </w:r>
+    </w:p>
+    <w:p>
+      <w:pPr>
+        <w:pStyle w:val="Heading2"/>
+      </w:pPr>
+      <w:bookmarkStart w:id="32" w:name="_Toc529221177"/>
+      <w:r>
+        <w:t>Artefacts</w:t>
+      </w:r>
+      <w:bookmarkEnd w:id="32"/>
+    </w:p>
+    <w:p>
+      <w:pPr>
+        <w:pStyle w:val="Heading3"/>
+      </w:pPr>
+      <w:bookmarkStart w:id="33" w:name="_Toc529221178"/>
+      <w:r>
+        <w:t>Organization Chart</w:t>
+      </w:r>
+      <w:bookmarkEnd w:id="33"/>
+    </w:p>
+    <w:p>
+      <w:r>
+        <w:t xml:space="preserve">See documentation located at: </w:t>
+      </w:r>
+      <w:hyperlink r:id="rId8" w:history="1">
+        <w:r>
+          <w:rPr>
+            <w:rStyle w:val="Hyperlink"/>
+          </w:rPr>
+          <w:t>https://github.com/caprolt/fantastic-bassoon/blob/master/documentation/OrgChart.vsdx</w:t>
+        </w:r>
+      </w:hyperlink>
+    </w:p>
     <w:p/>
     <w:p>
       <w:pPr>
-        <w:pStyle w:val="Heading2"/>
-      </w:pPr>
-      <w:bookmarkStart w:id="29" w:name="_Toc529221173"/>
-      <w:r>
-        <w:t>Deliverable 1</w:t>
-      </w:r>
-      <w:bookmarkEnd w:id="29"/>
-    </w:p>
-    <w:p>
-      <w:r>
-        <w:t>Software to play the game</w:t>
-      </w:r>
-    </w:p>
-    <w:p>
-      <w:pPr>
-        <w:pStyle w:val="Heading2"/>
-      </w:pPr>
-      <w:bookmarkStart w:id="30" w:name="_Toc529221174"/>
-      <w:r>
-        <w:t>Deliverable 2</w:t>
-      </w:r>
-      <w:bookmarkEnd w:id="30"/>
-    </w:p>
-    <w:p>
-      <w:r>
-        <w:t>User documentation</w:t>
-      </w:r>
-    </w:p>
-    <w:p>
-      <w:pPr>
-        <w:pStyle w:val="Heading2"/>
-      </w:pPr>
-      <w:bookmarkStart w:id="31" w:name="_Toc529221175"/>
-      <w:r>
-        <w:t>Deliverable 3</w:t>
-      </w:r>
-      <w:bookmarkEnd w:id="31"/>
-    </w:p>
-    <w:p>
-      <w:r>
-        <w:t>Installation software for Windows</w:t>
-      </w:r>
-    </w:p>
-    <w:p>
-      <w:pPr>
-        <w:pStyle w:val="Heading2"/>
-      </w:pPr>
-      <w:bookmarkStart w:id="32" w:name="_Toc529221176"/>
-      <w:r>
-        <w:t>Deliverable 4</w:t>
-      </w:r>
-      <w:bookmarkEnd w:id="32"/>
-    </w:p>
-    <w:p>
-      <w:r>
-        <w:t>Installation instructions for the game</w:t>
-      </w:r>
-    </w:p>
-    <w:p>
-      <w:pPr>
-        <w:pStyle w:val="Heading2"/>
-      </w:pPr>
-      <w:bookmarkStart w:id="33" w:name="_Toc529221177"/>
-      <w:r>
-        <w:t>Artefacts</w:t>
-      </w:r>
-      <w:bookmarkEnd w:id="33"/>
-    </w:p>
-    <w:p>
-      <w:pPr>
         <w:pStyle w:val="Heading3"/>
       </w:pPr>
-      <w:bookmarkStart w:id="34" w:name="_Toc529221178"/>
-      <w:r>
-        <w:t>Organization Chart</w:t>
+      <w:bookmarkStart w:id="34" w:name="_Toc529221179"/>
+      <w:r>
+        <w:t>Gantt Chart</w:t>
       </w:r>
       <w:bookmarkEnd w:id="34"/>
     </w:p>
+    <w:p/>
     <w:p>
       <w:pPr>
         <w:pStyle w:val="Heading3"/>
       </w:pPr>
-      <w:bookmarkStart w:id="35" w:name="_Toc529221179"/>
-      <w:r>
-        <w:t>Gantt Chart</w:t>
+      <w:bookmarkStart w:id="35" w:name="_Toc529221180"/>
+      <w:r>
+        <w:t>Development Standards Documentation</w:t>
       </w:r>
       <w:bookmarkEnd w:id="35"/>
     </w:p>
@@ -7285,9 +7282,9 @@
       <w:pPr>
         <w:pStyle w:val="Heading3"/>
       </w:pPr>
-      <w:bookmarkStart w:id="36" w:name="_Toc529221180"/>
-      <w:r>
-        <w:t>Development Standards Documentation</w:t>
+      <w:bookmarkStart w:id="36" w:name="_Toc529221181"/>
+      <w:r>
+        <w:t>Requirements Documentation</w:t>
       </w:r>
       <w:bookmarkEnd w:id="36"/>
     </w:p>
@@ -7295,9 +7292,9 @@
       <w:pPr>
         <w:pStyle w:val="Heading3"/>
       </w:pPr>
-      <w:bookmarkStart w:id="37" w:name="_Toc529221181"/>
-      <w:r>
-        <w:t>Requirements Documentation</w:t>
+      <w:bookmarkStart w:id="37" w:name="_Toc529221182"/>
+      <w:r>
+        <w:t>Design Documentation</w:t>
       </w:r>
       <w:bookmarkEnd w:id="37"/>
     </w:p>
@@ -7305,9 +7302,9 @@
       <w:pPr>
         <w:pStyle w:val="Heading3"/>
       </w:pPr>
-      <w:bookmarkStart w:id="38" w:name="_Toc529221182"/>
-      <w:r>
-        <w:t>Design Documentation</w:t>
+      <w:bookmarkStart w:id="38" w:name="_Toc529221183"/>
+      <w:r>
+        <w:t>Programmer’s Documentation</w:t>
       </w:r>
       <w:bookmarkEnd w:id="38"/>
     </w:p>
@@ -7315,20 +7312,27 @@
       <w:pPr>
         <w:pStyle w:val="Heading3"/>
       </w:pPr>
-      <w:bookmarkStart w:id="39" w:name="_Toc529221183"/>
-      <w:r>
-        <w:t>Programmer’s Documentation</w:t>
+      <w:bookmarkStart w:id="39" w:name="_Toc529221184"/>
+      <w:r>
+        <w:t>Testing Documentation</w:t>
       </w:r>
       <w:bookmarkEnd w:id="39"/>
     </w:p>
     <w:p>
-      <w:pPr>
-        <w:pStyle w:val="Heading3"/>
-      </w:pPr>
-      <w:bookmarkStart w:id="40" w:name="_Toc529221184"/>
-      <w:r>
-        <w:t>Testing Documentation</w:t>
-      </w:r>
+      <w:r>
+        <w:t xml:space="preserve">See testing documentation located at: </w:t>
+      </w:r>
+      <w:hyperlink r:id="rId9" w:history="1">
+        <w:r>
+          <w:rPr>
+            <w:rStyle w:val="Hyperlink"/>
+          </w:rPr>
+          <w:t>https://github.com/caprolt/fantastic-bassoon/blob/master/documentation/Test_Cases.docx</w:t>
+        </w:r>
+      </w:hyperlink>
+    </w:p>
+    <w:p>
+      <w:bookmarkStart w:id="40" w:name="_GoBack"/>
       <w:bookmarkEnd w:id="40"/>
     </w:p>
     <w:p/>
@@ -7347,8 +7351,8 @@
       </w:pPr>
     </w:p>
     <w:sectPr>
-      <w:headerReference w:type="default" r:id="rId8"/>
-      <w:footerReference w:type="default" r:id="rId9"/>
+      <w:headerReference w:type="default" r:id="rId10"/>
+      <w:footerReference w:type="default" r:id="rId11"/>
       <w:pgSz w:w="12240" w:h="15840"/>
       <w:pgMar w:top="1440" w:right="1440" w:bottom="1440" w:left="1440" w:header="720" w:footer="720" w:gutter="0"/>
       <w:cols w:space="720"/>
@@ -9080,577 +9084,19 @@
       <w:u w:val="single"/>
     </w:rPr>
   </w:style>
-</w:styles>
-</file>
-
-<file path=word/glossary/document.xml><?xml version="1.0" encoding="utf-8"?>
-<w:glossaryDocument xmlns:wpc="http://schemas.microsoft.com/office/word/2010/wordprocessingCanvas" xmlns:cx="http://schemas.microsoft.com/office/drawing/2014/chartex" xmlns:cx1="http://schemas.microsoft.com/office/drawing/2015/9/8/chartex" xmlns:cx2="http://schemas.microsoft.com/office/drawing/2015/10/21/chartex" xmlns:cx3="http://schemas.microsoft.com/office/drawing/2016/5/9/chartex" xmlns:cx4="http://schemas.microsoft.com/office/drawing/2016/5/10/chartex" xmlns:cx5="http://schemas.microsoft.com/office/drawing/2016/5/11/chartex" xmlns:cx6="http://schemas.microsoft.com/office/drawing/2016/5/12/chartex" xmlns:cx7="http://schemas.microsoft.com/office/drawing/2016/5/13/chartex" xmlns:cx8="http://schemas.microsoft.com/office/drawing/2016/5/14/chartex" xmlns:mc="http://schemas.openxmlformats.org/markup-compatibility/2006" xmlns:aink="http://schemas.microsoft.com/office/drawing/2016/ink" xmlns:am3d="http://schemas.microsoft.com/office/drawing/2017/model3d" xmlns:o="urn:schemas-microsoft-com:office:office" xmlns:r="http://schemas.openxmlformats.org/officeDocument/2006/relationships" xmlns:m="http://schemas.openxmlformats.org/officeDocument/2006/math" xmlns:v="urn:schemas-microsoft-com:vml" xmlns:wp14="http://schemas.microsoft.com/office/word/2010/wordprocessingDrawing" xmlns:wp="http://schemas.openxmlformats.org/drawingml/2006/wordprocessingDrawing" xmlns:w10="urn:schemas-microsoft-com:office:word" xmlns:w="http://schemas.openxmlformats.org/wordprocessingml/2006/main" xmlns:w14="http://schemas.microsoft.com/office/word/2010/wordml" xmlns:w15="http://schemas.microsoft.com/office/word/2012/wordml" xmlns:w16cid="http://schemas.microsoft.com/office/word/2016/wordml/cid" xmlns:w16se="http://schemas.microsoft.com/office/word/2015/wordml/symex" xmlns:wpg="http://schemas.microsoft.com/office/word/2010/wordprocessingGroup" xmlns:wpi="http://schemas.microsoft.com/office/word/2010/wordprocessingInk" xmlns:wne="http://schemas.microsoft.com/office/word/2006/wordml" xmlns:wps="http://schemas.microsoft.com/office/word/2010/wordprocessingShape" mc:Ignorable="w14 w15 w16se w16cid wp14"/>
-</file>
-
-<file path=word/glossary/fontTable.xml><?xml version="1.0" encoding="utf-8"?>
-<w:fonts xmlns:mc="http://schemas.openxmlformats.org/markup-compatibility/2006" xmlns:r="http://schemas.openxmlformats.org/officeDocument/2006/relationships" xmlns:w="http://schemas.openxmlformats.org/wordprocessingml/2006/main" xmlns:w14="http://schemas.microsoft.com/office/word/2010/wordml" xmlns:w15="http://schemas.microsoft.com/office/word/2012/wordml" xmlns:w16cid="http://schemas.microsoft.com/office/word/2016/wordml/cid" xmlns:w16se="http://schemas.microsoft.com/office/word/2015/wordml/symex" mc:Ignorable="w14 w15 w16se w16cid">
-  <w:font w:name="Times New Roman">
-    <w:panose1 w:val="02020603050405020304"/>
-    <w:charset w:val="00"/>
-    <w:family w:val="roman"/>
-    <w:pitch w:val="variable"/>
-    <w:sig w:usb0="E0002AFF" w:usb1="C0007841" w:usb2="00000009" w:usb3="00000000" w:csb0="000001FF" w:csb1="00000000"/>
-  </w:font>
-  <w:font w:name="Arial Narrow">
-    <w:panose1 w:val="020B0606020202030204"/>
-    <w:charset w:val="00"/>
-    <w:family w:val="swiss"/>
-    <w:pitch w:val="variable"/>
-    <w:sig w:usb0="00000287" w:usb1="00000800" w:usb2="00000000" w:usb3="00000000" w:csb0="0000009F" w:csb1="00000000"/>
-  </w:font>
-  <w:font w:name="Symbol">
-    <w:panose1 w:val="05050102010706020507"/>
-    <w:charset w:val="02"/>
-    <w:family w:val="roman"/>
-    <w:pitch w:val="variable"/>
-    <w:sig w:usb0="00000000" w:usb1="10000000" w:usb2="00000000" w:usb3="00000000" w:csb0="80000000" w:csb1="00000000"/>
-  </w:font>
-  <w:font w:name="Wingdings">
-    <w:panose1 w:val="05000000000000000000"/>
-    <w:charset w:val="02"/>
-    <w:family w:val="auto"/>
-    <w:pitch w:val="variable"/>
-    <w:sig w:usb0="00000000" w:usb1="10000000" w:usb2="00000000" w:usb3="00000000" w:csb0="80000000" w:csb1="00000000"/>
-  </w:font>
-  <w:font w:name="Courier New">
-    <w:panose1 w:val="02070309020205020404"/>
-    <w:charset w:val="00"/>
-    <w:family w:val="modern"/>
-    <w:pitch w:val="fixed"/>
-    <w:sig w:usb0="E0002EFF" w:usb1="C0007843" w:usb2="00000009" w:usb3="00000000" w:csb0="000001FF" w:csb1="00000000"/>
-  </w:font>
-  <w:font w:name="Calibri">
-    <w:panose1 w:val="020F0502020204030204"/>
-    <w:charset w:val="00"/>
-    <w:family w:val="swiss"/>
-    <w:pitch w:val="variable"/>
-    <w:sig w:usb0="E0002AFF" w:usb1="4000ACFF" w:usb2="00000001" w:usb3="00000000" w:csb0="000001FF" w:csb1="00000000"/>
-  </w:font>
-  <w:font w:name="Cambria">
-    <w:panose1 w:val="02040503050406030204"/>
-    <w:charset w:val="00"/>
-    <w:family w:val="roman"/>
-    <w:pitch w:val="variable"/>
-    <w:sig w:usb0="E00002FF" w:usb1="400004FF" w:usb2="00000000" w:usb3="00000000" w:csb0="0000019F" w:csb1="00000000"/>
-  </w:font>
-  <w:font w:name="Arial">
-    <w:panose1 w:val="020B0604020202020204"/>
-    <w:charset w:val="00"/>
-    <w:family w:val="swiss"/>
-    <w:pitch w:val="variable"/>
-    <w:sig w:usb0="E0002AFF" w:usb1="C0007843" w:usb2="00000009" w:usb3="00000000" w:csb0="000001FF" w:csb1="00000000"/>
-  </w:font>
-  <w:font w:name="Calibri Light">
-    <w:panose1 w:val="020F0302020204030204"/>
-    <w:charset w:val="00"/>
-    <w:family w:val="swiss"/>
-    <w:pitch w:val="variable"/>
-    <w:sig w:usb0="A0002AEF" w:usb1="4000207B" w:usb2="00000000" w:usb3="00000000" w:csb0="000001FF" w:csb1="00000000"/>
-  </w:font>
-</w:fonts>
-</file>
-
-<file path=word/glossary/settings.xml><?xml version="1.0" encoding="utf-8"?>
-<w:settings xmlns:mc="http://schemas.openxmlformats.org/markup-compatibility/2006" xmlns:o="urn:schemas-microsoft-com:office:office" xmlns:r="http://schemas.openxmlformats.org/officeDocument/2006/relationships" xmlns:m="http://schemas.openxmlformats.org/officeDocument/2006/math" xmlns:v="urn:schemas-microsoft-com:vml" xmlns:w10="urn:schemas-microsoft-com:office:word" xmlns:w="http://schemas.openxmlformats.org/wordprocessingml/2006/main" xmlns:w14="http://schemas.microsoft.com/office/word/2010/wordml" xmlns:w15="http://schemas.microsoft.com/office/word/2012/wordml" xmlns:w16cid="http://schemas.microsoft.com/office/word/2016/wordml/cid" xmlns:w16se="http://schemas.microsoft.com/office/word/2015/wordml/symex" xmlns:sl="http://schemas.openxmlformats.org/schemaLibrary/2006/main" mc:Ignorable="w14 w15 w16se w16cid">
-  <w:view w:val="normal"/>
-  <w:defaultTabStop w:val="720"/>
-  <w:characterSpacingControl w:val="doNotCompress"/>
-  <w:compat>
-    <w:useFELayout/>
-    <w:compatSetting w:name="compatibilityMode" w:uri="http://schemas.microsoft.com/office/word" w:val="15"/>
-    <w:compatSetting w:name="overrideTableStyleFontSizeAndJustification" w:uri="http://schemas.microsoft.com/office/word" w:val="1"/>
-    <w:compatSetting w:name="enableOpenTypeFeatures" w:uri="http://schemas.microsoft.com/office/word" w:val="1"/>
-    <w:compatSetting w:name="doNotFlipMirrorIndents" w:uri="http://schemas.microsoft.com/office/word" w:val="1"/>
-    <w:compatSetting w:name="differentiateMultirowTableHeaders" w:uri="http://schemas.microsoft.com/office/word" w:val="1"/>
-    <w:compatSetting w:name="useWord2013TrackBottomHyphenation" w:uri="http://schemas.microsoft.com/office/word" w:val="0"/>
-  </w:compat>
-  <w:rsids>
-    <w:rsidRoot w:val="00FC23FC"/>
-    <w:rsid w:val="00902CA8"/>
-    <w:rsid w:val="00FC23FC"/>
-  </w:rsids>
-  <m:mathPr>
-    <m:mathFont m:val="Cambria Math"/>
-    <m:brkBin m:val="before"/>
-    <m:brkBinSub m:val="--"/>
-    <m:smallFrac m:val="0"/>
-    <m:dispDef/>
-    <m:lMargin m:val="0"/>
-    <m:rMargin m:val="0"/>
-    <m:defJc m:val="centerGroup"/>
-    <m:wrapIndent m:val="1440"/>
-    <m:intLim m:val="subSup"/>
-    <m:naryLim m:val="undOvr"/>
-  </m:mathPr>
-  <w:themeFontLang w:val="en-US"/>
-  <w:clrSchemeMapping w:bg1="light1" w:t1="dark1" w:bg2="light2" w:t2="dark2" w:accent1="accent1" w:accent2="accent2" w:accent3="accent3" w:accent4="accent4" w:accent5="accent5" w:accent6="accent6" w:hyperlink="hyperlink" w:followedHyperlink="followedHyperlink"/>
-  <w:decimalSymbol w:val="."/>
-  <w:listSeparator w:val=","/>
-  <w15:chartTrackingRefBased/>
-</w:settings>
-</file>
-
-<file path=word/glossary/styles.xml><?xml version="1.0" encoding="utf-8"?>
-<w:styles xmlns:mc="http://schemas.openxmlformats.org/markup-compatibility/2006" xmlns:r="http://schemas.openxmlformats.org/officeDocument/2006/relationships" xmlns:w="http://schemas.openxmlformats.org/wordprocessingml/2006/main" xmlns:w14="http://schemas.microsoft.com/office/word/2010/wordml" xmlns:w15="http://schemas.microsoft.com/office/word/2012/wordml" xmlns:w16cid="http://schemas.microsoft.com/office/word/2016/wordml/cid" xmlns:w16se="http://schemas.microsoft.com/office/word/2015/wordml/symex" mc:Ignorable="w14 w15 w16se w16cid">
-  <w:docDefaults>
-    <w:rPrDefault>
-      <w:rPr>
-        <w:rFonts w:asciiTheme="minorHAnsi" w:eastAsiaTheme="minorEastAsia" w:hAnsiTheme="minorHAnsi" w:cstheme="minorBidi"/>
-        <w:sz w:val="22"/>
-        <w:szCs w:val="22"/>
-        <w:lang w:val="en-US" w:eastAsia="en-US" w:bidi="ar-SA"/>
-      </w:rPr>
-    </w:rPrDefault>
-    <w:pPrDefault>
-      <w:pPr>
-        <w:spacing w:after="160" w:line="259" w:lineRule="auto"/>
-      </w:pPr>
-    </w:pPrDefault>
-  </w:docDefaults>
-  <w:latentStyles w:defLockedState="0" w:defUIPriority="99" w:defSemiHidden="0" w:defUnhideWhenUsed="0" w:defQFormat="0" w:count="375">
-    <w:lsdException w:name="Normal" w:uiPriority="0" w:qFormat="1"/>
-    <w:lsdException w:name="heading 1" w:uiPriority="9" w:qFormat="1"/>
-    <w:lsdException w:name="heading 2" w:semiHidden="1" w:uiPriority="9" w:unhideWhenUsed="1" w:qFormat="1"/>
-    <w:lsdException w:name="heading 3" w:semiHidden="1" w:uiPriority="9" w:unhideWhenUsed="1" w:qFormat="1"/>
-    <w:lsdException w:name="heading 4" w:semiHidden="1" w:uiPriority="9" w:unhideWhenUsed="1" w:qFormat="1"/>
-    <w:lsdException w:name="heading 5" w:semiHidden="1" w:uiPriority="9" w:unhideWhenUsed="1" w:qFormat="1"/>
-    <w:lsdException w:name="heading 6" w:semiHidden="1" w:uiPriority="9" w:unhideWhenUsed="1" w:qFormat="1"/>
-    <w:lsdException w:name="heading 7" w:semiHidden="1" w:uiPriority="9" w:unhideWhenUsed="1" w:qFormat="1"/>
-    <w:lsdException w:name="heading 8" w:semiHidden="1" w:uiPriority="9" w:unhideWhenUsed="1" w:qFormat="1"/>
-    <w:lsdException w:name="heading 9" w:semiHidden="1" w:uiPriority="9" w:unhideWhenUsed="1" w:qFormat="1"/>
-    <w:lsdException w:name="index 1" w:semiHidden="1" w:unhideWhenUsed="1"/>
-    <w:lsdException w:name="index 2" w:semiHidden="1" w:unhideWhenUsed="1"/>
-    <w:lsdException w:name="index 3" w:semiHidden="1" w:unhideWhenUsed="1"/>
-    <w:lsdException w:name="index 4" w:semiHidden="1" w:unhideWhenUsed="1"/>
-    <w:lsdException w:name="index 5" w:semiHidden="1" w:unhideWhenUsed="1"/>
-    <w:lsdException w:name="index 6" w:semiHidden="1" w:unhideWhenUsed="1"/>
-    <w:lsdException w:name="index 7" w:semiHidden="1" w:unhideWhenUsed="1"/>
-    <w:lsdException w:name="index 8" w:semiHidden="1" w:unhideWhenUsed="1"/>
-    <w:lsdException w:name="index 9" w:semiHidden="1" w:unhideWhenUsed="1"/>
-    <w:lsdException w:name="toc 1" w:semiHidden="1" w:uiPriority="39" w:unhideWhenUsed="1"/>
-    <w:lsdException w:name="toc 2" w:semiHidden="1" w:uiPriority="39" w:unhideWhenUsed="1"/>
-    <w:lsdException w:name="toc 3" w:semiHidden="1" w:uiPriority="39" w:unhideWhenUsed="1"/>
-    <w:lsdException w:name="toc 4" w:semiHidden="1" w:uiPriority="39" w:unhideWhenUsed="1"/>
-    <w:lsdException w:name="toc 5" w:semiHidden="1" w:uiPriority="39" w:unhideWhenUsed="1"/>
-    <w:lsdException w:name="toc 6" w:semiHidden="1" w:uiPriority="39" w:unhideWhenUsed="1"/>
-    <w:lsdException w:name="toc 7" w:semiHidden="1" w:uiPriority="39" w:unhideWhenUsed="1"/>
-    <w:lsdException w:name="toc 8" w:semiHidden="1" w:uiPriority="39" w:unhideWhenUsed="1"/>
-    <w:lsdException w:name="toc 9" w:semiHidden="1" w:uiPriority="39" w:unhideWhenUsed="1"/>
-    <w:lsdException w:name="Normal Indent" w:semiHidden="1" w:unhideWhenUsed="1"/>
-    <w:lsdException w:name="footnote text" w:semiHidden="1" w:unhideWhenUsed="1"/>
-    <w:lsdException w:name="annotation text" w:semiHidden="1" w:unhideWhenUsed="1"/>
-    <w:lsdException w:name="header" w:semiHidden="1" w:unhideWhenUsed="1"/>
-    <w:lsdException w:name="footer" w:semiHidden="1" w:unhideWhenUsed="1"/>
-    <w:lsdException w:name="index heading" w:semiHidden="1" w:unhideWhenUsed="1"/>
-    <w:lsdException w:name="caption" w:semiHidden="1" w:uiPriority="35" w:unhideWhenUsed="1" w:qFormat="1"/>
-    <w:lsdException w:name="table of figures" w:semiHidden="1" w:unhideWhenUsed="1"/>
-    <w:lsdException w:name="envelope address" w:semiHidden="1" w:unhideWhenUsed="1"/>
-    <w:lsdException w:name="envelope return" w:semiHidden="1" w:unhideWhenUsed="1"/>
-    <w:lsdException w:name="footnote reference" w:semiHidden="1" w:unhideWhenUsed="1"/>
-    <w:lsdException w:name="annotation reference" w:semiHidden="1" w:unhideWhenUsed="1"/>
-    <w:lsdException w:name="line number" w:semiHidden="1" w:unhideWhenUsed="1"/>
-    <w:lsdException w:name="page number" w:semiHidden="1" w:unhideWhenUsed="1"/>
-    <w:lsdException w:name="endnote reference" w:semiHidden="1" w:unhideWhenUsed="1"/>
-    <w:lsdException w:name="endnote text" w:semiHidden="1" w:unhideWhenUsed="1"/>
-    <w:lsdException w:name="table of authorities" w:semiHidden="1" w:unhideWhenUsed="1"/>
-    <w:lsdException w:name="macro" w:semiHidden="1" w:unhideWhenUsed="1"/>
-    <w:lsdException w:name="toa heading" w:semiHidden="1" w:unhideWhenUsed="1"/>
-    <w:lsdException w:name="List" w:semiHidden="1" w:unhideWhenUsed="1"/>
-    <w:lsdException w:name="List Bullet" w:semiHidden="1" w:unhideWhenUsed="1"/>
-    <w:lsdException w:name="List Number" w:semiHidden="1" w:unhideWhenUsed="1"/>
-    <w:lsdException w:name="List 2" w:semiHidden="1" w:unhideWhenUsed="1"/>
-    <w:lsdException w:name="List 3" w:semiHidden="1" w:unhideWhenUsed="1"/>
-    <w:lsdException w:name="List 4" w:semiHidden="1" w:unhideWhenUsed="1"/>
-    <w:lsdException w:name="List 5" w:semiHidden="1" w:unhideWhenUsed="1"/>
-    <w:lsdException w:name="List Bullet 2" w:semiHidden="1" w:unhideWhenUsed="1"/>
-    <w:lsdException w:name="List Bullet 3" w:semiHidden="1" w:unhideWhenUsed="1"/>
-    <w:lsdException w:name="List Bullet 4" w:semiHidden="1" w:unhideWhenUsed="1"/>
-    <w:lsdException w:name="List Bullet 5" w:semiHidden="1" w:unhideWhenUsed="1"/>
-    <w:lsdException w:name="List Number 2" w:semiHidden="1" w:unhideWhenUsed="1"/>
-    <w:lsdException w:name="List Number 3" w:semiHidden="1" w:unhideWhenUsed="1"/>
-    <w:lsdException w:name="List Number 4" w:semiHidden="1" w:unhideWhenUsed="1"/>
-    <w:lsdException w:name="List Number 5" w:semiHidden="1" w:unhideWhenUsed="1"/>
-    <w:lsdException w:name="Title" w:uiPriority="10" w:qFormat="1"/>
-    <w:lsdException w:name="Closing" w:semiHidden="1" w:unhideWhenUsed="1"/>
-    <w:lsdException w:name="Signature" w:semiHidden="1" w:unhideWhenUsed="1"/>
-    <w:lsdException w:name="Default Paragraph Font" w:semiHidden="1" w:uiPriority="1" w:unhideWhenUsed="1"/>
-    <w:lsdException w:name="Body Text" w:semiHidden="1" w:unhideWhenUsed="1"/>
-    <w:lsdException w:name="Body Text Indent" w:semiHidden="1" w:unhideWhenUsed="1"/>
-    <w:lsdException w:name="List Continue" w:semiHidden="1" w:unhideWhenUsed="1"/>
-    <w:lsdException w:name="List Continue 2" w:semiHidden="1" w:unhideWhenUsed="1"/>
-    <w:lsdException w:name="List Continue 3" w:semiHidden="1" w:unhideWhenUsed="1"/>
-    <w:lsdException w:name="List Continue 4" w:semiHidden="1" w:unhideWhenUsed="1"/>
-    <w:lsdException w:name="List Continue 5" w:semiHidden="1" w:unhideWhenUsed="1"/>
-    <w:lsdException w:name="Message Header" w:semiHidden="1" w:unhideWhenUsed="1"/>
-    <w:lsdException w:name="Subtitle" w:uiPriority="11" w:qFormat="1"/>
-    <w:lsdException w:name="Salutation" w:semiHidden="1" w:unhideWhenUsed="1"/>
-    <w:lsdException w:name="Date" w:semiHidden="1" w:unhideWhenUsed="1"/>
-    <w:lsdException w:name="Body Text First Indent" w:semiHidden="1" w:unhideWhenUsed="1"/>
-    <w:lsdException w:name="Body Text First Indent 2" w:semiHidden="1" w:unhideWhenUsed="1"/>
-    <w:lsdException w:name="Note Heading" w:semiHidden="1" w:unhideWhenUsed="1"/>
-    <w:lsdException w:name="Body Text 2" w:semiHidden="1" w:unhideWhenUsed="1"/>
-    <w:lsdException w:name="Body Text 3" w:semiHidden="1" w:unhideWhenUsed="1"/>
-    <w:lsdException w:name="Body Text Indent 2" w:semiHidden="1" w:unhideWhenUsed="1"/>
-    <w:lsdException w:name="Body Text Indent 3" w:semiHidden="1" w:unhideWhenUsed="1"/>
-    <w:lsdException w:name="Block Text" w:semiHidden="1" w:unhideWhenUsed="1"/>
-    <w:lsdException w:name="Hyperlink" w:semiHidden="1" w:unhideWhenUsed="1"/>
-    <w:lsdException w:name="FollowedHyperlink" w:semiHidden="1" w:unhideWhenUsed="1"/>
-    <w:lsdException w:name="Strong" w:uiPriority="22" w:qFormat="1"/>
-    <w:lsdException w:name="Emphasis" w:uiPriority="20" w:qFormat="1"/>
-    <w:lsdException w:name="Document Map" w:semiHidden="1" w:unhideWhenUsed="1"/>
-    <w:lsdException w:name="Plain Text" w:semiHidden="1" w:unhideWhenUsed="1"/>
-    <w:lsdException w:name="E-mail Signature" w:semiHidden="1" w:unhideWhenUsed="1"/>
-    <w:lsdException w:name="HTML Top of Form" w:semiHidden="1" w:unhideWhenUsed="1"/>
-    <w:lsdException w:name="HTML Bottom of Form" w:semiHidden="1" w:unhideWhenUsed="1"/>
-    <w:lsdException w:name="Normal (Web)" w:semiHidden="1" w:unhideWhenUsed="1"/>
-    <w:lsdException w:name="HTML Acronym" w:semiHidden="1" w:unhideWhenUsed="1"/>
-    <w:lsdException w:name="HTML Address" w:semiHidden="1" w:unhideWhenUsed="1"/>
-    <w:lsdException w:name="HTML Cite" w:semiHidden="1" w:unhideWhenUsed="1"/>
-    <w:lsdException w:name="HTML Code" w:semiHidden="1" w:unhideWhenUsed="1"/>
-    <w:lsdException w:name="HTML Definition" w:semiHidden="1" w:unhideWhenUsed="1"/>
-    <w:lsdException w:name="HTML Keyboard" w:semiHidden="1" w:unhideWhenUsed="1"/>
-    <w:lsdException w:name="HTML Preformatted" w:semiHidden="1" w:unhideWhenUsed="1"/>
-    <w:lsdException w:name="HTML Sample" w:semiHidden="1" w:unhideWhenUsed="1"/>
-    <w:lsdException w:name="HTML Typewriter" w:semiHidden="1" w:unhideWhenUsed="1"/>
-    <w:lsdException w:name="HTML Variable" w:semiHidden="1" w:unhideWhenUsed="1"/>
-    <w:lsdException w:name="Normal Table" w:semiHidden="1" w:unhideWhenUsed="1"/>
-    <w:lsdException w:name="annotation subject" w:semiHidden="1" w:unhideWhenUsed="1"/>
-    <w:lsdException w:name="No List" w:semiHidden="1" w:unhideWhenUsed="1"/>
-    <w:lsdException w:name="Outline List 1" w:semiHidden="1" w:unhideWhenUsed="1"/>
-    <w:lsdException w:name="Outline List 2" w:semiHidden="1" w:unhideWhenUsed="1"/>
-    <w:lsdException w:name="Outline List 3" w:semiHidden="1" w:unhideWhenUsed="1"/>
-    <w:lsdException w:name="Table Simple 1" w:semiHidden="1" w:unhideWhenUsed="1"/>
-    <w:lsdException w:name="Table Simple 2" w:semiHidden="1" w:unhideWhenUsed="1"/>
-    <w:lsdException w:name="Table Simple 3" w:semiHidden="1" w:unhideWhenUsed="1"/>
-    <w:lsdException w:name="Table Classic 1" w:semiHidden="1" w:unhideWhenUsed="1"/>
-    <w:lsdException w:name="Table Classic 2" w:semiHidden="1" w:unhideWhenUsed="1"/>
-    <w:lsdException w:name="Table Classic 3" w:semiHidden="1" w:unhideWhenUsed="1"/>
-    <w:lsdException w:name="Table Classic 4" w:semiHidden="1" w:unhideWhenUsed="1"/>
-    <w:lsdException w:name="Table Colorful 1" w:semiHidden="1" w:unhideWhenUsed="1"/>
-    <w:lsdException w:name="Table Colorful 2" w:semiHidden="1" w:unhideWhenUsed="1"/>
-    <w:lsdException w:name="Table Colorful 3" w:semiHidden="1" w:unhideWhenUsed="1"/>
-    <w:lsdException w:name="Table Columns 1" w:semiHidden="1" w:unhideWhenUsed="1"/>
-    <w:lsdException w:name="Table Columns 2" w:semiHidden="1" w:unhideWhenUsed="1"/>
-    <w:lsdException w:name="Table Columns 3" w:semiHidden="1" w:unhideWhenUsed="1"/>
-    <w:lsdException w:name="Table Columns 4" w:semiHidden="1" w:unhideWhenUsed="1"/>
-    <w:lsdException w:name="Table Columns 5" w:semiHidden="1" w:unhideWhenUsed="1"/>
-    <w:lsdException w:name="Table Grid 1" w:semiHidden="1" w:unhideWhenUsed="1"/>
-    <w:lsdException w:name="Table Grid 2" w:semiHidden="1" w:unhideWhenUsed="1"/>
-    <w:lsdException w:name="Table Grid 3" w:semiHidden="1" w:unhideWhenUsed="1"/>
-    <w:lsdException w:name="Table Grid 4" w:semiHidden="1" w:unhideWhenUsed="1"/>
-    <w:lsdException w:name="Table Grid 5" w:semiHidden="1" w:unhideWhenUsed="1"/>
-    <w:lsdException w:name="Table Grid 6" w:semiHidden="1" w:unhideWhenUsed="1"/>
-    <w:lsdException w:name="Table Grid 7" w:semiHidden="1" w:unhideWhenUsed="1"/>
-    <w:lsdException w:name="Table Grid 8" w:semiHidden="1" w:unhideWhenUsed="1"/>
-    <w:lsdException w:name="Table List 1" w:semiHidden="1" w:unhideWhenUsed="1"/>
-    <w:lsdException w:name="Table List 2" w:semiHidden="1" w:unhideWhenUsed="1"/>
-    <w:lsdException w:name="Table List 3" w:semiHidden="1" w:unhideWhenUsed="1"/>
-    <w:lsdException w:name="Table List 4" w:semiHidden="1" w:unhideWhenUsed="1"/>
-    <w:lsdException w:name="Table List 5" w:semiHidden="1" w:unhideWhenUsed="1"/>
-    <w:lsdException w:name="Table List 6" w:semiHidden="1" w:unhideWhenUsed="1"/>
-    <w:lsdException w:name="Table List 7" w:semiHidden="1" w:unhideWhenUsed="1"/>
-    <w:lsdException w:name="Table List 8" w:semiHidden="1" w:unhideWhenUsed="1"/>
-    <w:lsdException w:name="Table 3D effects 1" w:semiHidden="1" w:unhideWhenUsed="1"/>
-    <w:lsdException w:name="Table 3D effects 2" w:semiHidden="1" w:unhideWhenUsed="1"/>
-    <w:lsdException w:name="Table 3D effects 3" w:semiHidden="1" w:unhideWhenUsed="1"/>
-    <w:lsdException w:name="Table Contemporary" w:semiHidden="1" w:unhideWhenUsed="1"/>
-    <w:lsdException w:name="Table Elegant" w:semiHidden="1" w:unhideWhenUsed="1"/>
-    <w:lsdException w:name="Table Professional" w:semiHidden="1" w:unhideWhenUsed="1"/>
-    <w:lsdException w:name="Table Subtle 1" w:semiHidden="1" w:unhideWhenUsed="1"/>
-    <w:lsdException w:name="Table Subtle 2" w:semiHidden="1" w:unhideWhenUsed="1"/>
-    <w:lsdException w:name="Table Web 1" w:semiHidden="1" w:unhideWhenUsed="1"/>
-    <w:lsdException w:name="Table Web 2" w:semiHidden="1" w:unhideWhenUsed="1"/>
-    <w:lsdException w:name="Table Web 3" w:semiHidden="1" w:unhideWhenUsed="1"/>
-    <w:lsdException w:name="Balloon Text" w:semiHidden="1" w:unhideWhenUsed="1"/>
-    <w:lsdException w:name="Table Grid" w:uiPriority="39"/>
-    <w:lsdException w:name="Table Theme" w:semiHidden="1" w:unhideWhenUsed="1"/>
-    <w:lsdException w:name="Placeholder Text" w:semiHidden="1"/>
-    <w:lsdException w:name="No Spacing" w:uiPriority="1" w:qFormat="1"/>
-    <w:lsdException w:name="Light Shading" w:uiPriority="60"/>
-    <w:lsdException w:name="Light List" w:uiPriority="61"/>
-    <w:lsdException w:name="Light Grid" w:uiPriority="62"/>
-    <w:lsdException w:name="Medium Shading 1" w:uiPriority="63"/>
-    <w:lsdException w:name="Medium Shading 2" w:uiPriority="64"/>
-    <w:lsdException w:name="Medium List 1" w:uiPriority="65"/>
-    <w:lsdException w:name="Medium List 2" w:uiPriority="66"/>
-    <w:lsdException w:name="Medium Grid 1" w:uiPriority="67"/>
-    <w:lsdException w:name="Medium Grid 2" w:uiPriority="68"/>
-    <w:lsdException w:name="Medium Grid 3" w:uiPriority="69"/>
-    <w:lsdException w:name="Dark List" w:uiPriority="70"/>
-    <w:lsdException w:name="Colorful Shading" w:uiPriority="71"/>
-    <w:lsdException w:name="Colorful List" w:uiPriority="72"/>
-    <w:lsdException w:name="Colorful Grid" w:uiPriority="73"/>
-    <w:lsdException w:name="Light Shading Accent 1" w:uiPriority="60"/>
-    <w:lsdException w:name="Light List Accent 1" w:uiPriority="61"/>
-    <w:lsdException w:name="Light Grid Accent 1" w:uiPriority="62"/>
-    <w:lsdException w:name="Medium Shading 1 Accent 1" w:uiPriority="63"/>
-    <w:lsdException w:name="Medium Shading 2 Accent 1" w:uiPriority="64"/>
-    <w:lsdException w:name="Medium List 1 Accent 1" w:uiPriority="65"/>
-    <w:lsdException w:name="Revision" w:semiHidden="1"/>
-    <w:lsdException w:name="List Paragraph" w:uiPriority="34" w:qFormat="1"/>
-    <w:lsdException w:name="Quote" w:uiPriority="29" w:qFormat="1"/>
-    <w:lsdException w:name="Intense Quote" w:uiPriority="30" w:qFormat="1"/>
-    <w:lsdException w:name="Medium List 2 Accent 1" w:uiPriority="66"/>
-    <w:lsdException w:name="Medium Grid 1 Accent 1" w:uiPriority="67"/>
-    <w:lsdException w:name="Medium Grid 2 Accent 1" w:uiPriority="68"/>
-    <w:lsdException w:name="Medium Grid 3 Accent 1" w:uiPriority="69"/>
-    <w:lsdException w:name="Dark List Accent 1" w:uiPriority="70"/>
-    <w:lsdException w:name="Colorful Shading Accent 1" w:uiPriority="71"/>
-    <w:lsdException w:name="Colorful List Accent 1" w:uiPriority="72"/>
-    <w:lsdException w:name="Colorful Grid Accent 1" w:uiPriority="73"/>
-    <w:lsdException w:name="Light Shading Accent 2" w:uiPriority="60"/>
-    <w:lsdException w:name="Light List Accent 2" w:uiPriority="61"/>
-    <w:lsdException w:name="Light Grid Accent 2" w:uiPriority="62"/>
-    <w:lsdException w:name="Medium Shading 1 Accent 2" w:uiPriority="63"/>
-    <w:lsdException w:name="Medium Shading 2 Accent 2" w:uiPriority="64"/>
-    <w:lsdException w:name="Medium List 1 Accent 2" w:uiPriority="65"/>
-    <w:lsdException w:name="Medium List 2 Accent 2" w:uiPriority="66"/>
-    <w:lsdException w:name="Medium Grid 1 Accent 2" w:uiPriority="67"/>
-    <w:lsdException w:name="Medium Grid 2 Accent 2" w:uiPriority="68"/>
-    <w:lsdException w:name="Medium Grid 3 Accent 2" w:uiPriority="69"/>
-    <w:lsdException w:name="Dark List Accent 2" w:uiPriority="70"/>
-    <w:lsdException w:name="Colorful Shading Accent 2" w:uiPriority="71"/>
-    <w:lsdException w:name="Colorful List Accent 2" w:uiPriority="72"/>
-    <w:lsdException w:name="Colorful Grid Accent 2" w:uiPriority="73"/>
-    <w:lsdException w:name="Light Shading Accent 3" w:uiPriority="60"/>
-    <w:lsdException w:name="Light List Accent 3" w:uiPriority="61"/>
-    <w:lsdException w:name="Light Grid Accent 3" w:uiPriority="62"/>
-    <w:lsdException w:name="Medium Shading 1 Accent 3" w:uiPriority="63"/>
-    <w:lsdException w:name="Medium Shading 2 Accent 3" w:uiPriority="64"/>
-    <w:lsdException w:name="Medium List 1 Accent 3" w:uiPriority="65"/>
-    <w:lsdException w:name="Medium List 2 Accent 3" w:uiPriority="66"/>
-    <w:lsdException w:name="Medium Grid 1 Accent 3" w:uiPriority="67"/>
-    <w:lsdException w:name="Medium Grid 2 Accent 3" w:uiPriority="68"/>
-    <w:lsdException w:name="Medium Grid 3 Accent 3" w:uiPriority="69"/>
-    <w:lsdException w:name="Dark List Accent 3" w:uiPriority="70"/>
-    <w:lsdException w:name="Colorful Shading Accent 3" w:uiPriority="71"/>
-    <w:lsdException w:name="Colorful List Accent 3" w:uiPriority="72"/>
-    <w:lsdException w:name="Colorful Grid Accent 3" w:uiPriority="73"/>
-    <w:lsdException w:name="Light Shading Accent 4" w:uiPriority="60"/>
-    <w:lsdException w:name="Light List Accent 4" w:uiPriority="61"/>
-    <w:lsdException w:name="Light Grid Accent 4" w:uiPriority="62"/>
-    <w:lsdException w:name="Medium Shading 1 Accent 4" w:uiPriority="63"/>
-    <w:lsdException w:name="Medium Shading 2 Accent 4" w:uiPriority="64"/>
-    <w:lsdException w:name="Medium List 1 Accent 4" w:uiPriority="65"/>
-    <w:lsdException w:name="Medium List 2 Accent 4" w:uiPriority="66"/>
-    <w:lsdException w:name="Medium Grid 1 Accent 4" w:uiPriority="67"/>
-    <w:lsdException w:name="Medium Grid 2 Accent 4" w:uiPriority="68"/>
-    <w:lsdException w:name="Medium Grid 3 Accent 4" w:uiPriority="69"/>
-    <w:lsdException w:name="Dark List Accent 4" w:uiPriority="70"/>
-    <w:lsdException w:name="Colorful Shading Accent 4" w:uiPriority="71"/>
-    <w:lsdException w:name="Colorful List Accent 4" w:uiPriority="72"/>
-    <w:lsdException w:name="Colorful Grid Accent 4" w:uiPriority="73"/>
-    <w:lsdException w:name="Light Shading Accent 5" w:uiPriority="60"/>
-    <w:lsdException w:name="Light List Accent 5" w:uiPriority="61"/>
-    <w:lsdException w:name="Light Grid Accent 5" w:uiPriority="62"/>
-    <w:lsdException w:name="Medium Shading 1 Accent 5" w:uiPriority="63"/>
-    <w:lsdException w:name="Medium Shading 2 Accent 5" w:uiPriority="64"/>
-    <w:lsdException w:name="Medium List 1 Accent 5" w:uiPriority="65"/>
-    <w:lsdException w:name="Medium List 2 Accent 5" w:uiPriority="66"/>
-    <w:lsdException w:name="Medium Grid 1 Accent 5" w:uiPriority="67"/>
-    <w:lsdException w:name="Medium Grid 2 Accent 5" w:uiPriority="68"/>
-    <w:lsdException w:name="Medium Grid 3 Accent 5" w:uiPriority="69"/>
-    <w:lsdException w:name="Dark List Accent 5" w:uiPriority="70"/>
-    <w:lsdException w:name="Colorful Shading Accent 5" w:uiPriority="71"/>
-    <w:lsdException w:name="Colorful List Accent 5" w:uiPriority="72"/>
-    <w:lsdException w:name="Colorful Grid Accent 5" w:uiPriority="73"/>
-    <w:lsdException w:name="Light Shading Accent 6" w:uiPriority="60"/>
-    <w:lsdException w:name="Light List Accent 6" w:uiPriority="61"/>
-    <w:lsdException w:name="Light Grid Accent 6" w:uiPriority="62"/>
-    <w:lsdException w:name="Medium Shading 1 Accent 6" w:uiPriority="63"/>
-    <w:lsdException w:name="Medium Shading 2 Accent 6" w:uiPriority="64"/>
-    <w:lsdException w:name="Medium List 1 Accent 6" w:uiPriority="65"/>
-    <w:lsdException w:name="Medium List 2 Accent 6" w:uiPriority="66"/>
-    <w:lsdException w:name="Medium Grid 1 Accent 6" w:uiPriority="67"/>
-    <w:lsdException w:name="Medium Grid 2 Accent 6" w:uiPriority="68"/>
-    <w:lsdException w:name="Medium Grid 3 Accent 6" w:uiPriority="69"/>
-    <w:lsdException w:name="Dark List Accent 6" w:uiPriority="70"/>
-    <w:lsdException w:name="Colorful Shading Accent 6" w:uiPriority="71"/>
-    <w:lsdException w:name="Colorful List Accent 6" w:uiPriority="72"/>
-    <w:lsdException w:name="Colorful Grid Accent 6" w:uiPriority="73"/>
-    <w:lsdException w:name="Subtle Emphasis" w:uiPriority="19" w:qFormat="1"/>
-    <w:lsdException w:name="Intense Emphasis" w:uiPriority="21" w:qFormat="1"/>
-    <w:lsdException w:name="Subtle Reference" w:uiPriority="31" w:qFormat="1"/>
-    <w:lsdException w:name="Intense Reference" w:uiPriority="32" w:qFormat="1"/>
-    <w:lsdException w:name="Book Title" w:uiPriority="33" w:qFormat="1"/>
-    <w:lsdException w:name="Bibliography" w:semiHidden="1" w:uiPriority="37" w:unhideWhenUsed="1"/>
-    <w:lsdException w:name="TOC Heading" w:semiHidden="1" w:uiPriority="39" w:unhideWhenUsed="1" w:qFormat="1"/>
-    <w:lsdException w:name="Plain Table 1" w:uiPriority="41"/>
-    <w:lsdException w:name="Plain Table 2" w:uiPriority="42"/>
-    <w:lsdException w:name="Plain Table 3" w:uiPriority="43"/>
-    <w:lsdException w:name="Plain Table 4" w:uiPriority="44"/>
-    <w:lsdException w:name="Plain Table 5" w:uiPriority="45"/>
-    <w:lsdException w:name="Grid Table Light" w:uiPriority="40"/>
-    <w:lsdException w:name="Grid Table 1 Light" w:uiPriority="46"/>
-    <w:lsdException w:name="Grid Table 2" w:uiPriority="47"/>
-    <w:lsdException w:name="Grid Table 3" w:uiPriority="48"/>
-    <w:lsdException w:name="Grid Table 4" w:uiPriority="49"/>
-    <w:lsdException w:name="Grid Table 5 Dark" w:uiPriority="50"/>
-    <w:lsdException w:name="Grid Table 6 Colorful" w:uiPriority="51"/>
-    <w:lsdException w:name="Grid Table 7 Colorful" w:uiPriority="52"/>
-    <w:lsdException w:name="Grid Table 1 Light Accent 1" w:uiPriority="46"/>
-    <w:lsdException w:name="Grid Table 2 Accent 1" w:uiPriority="47"/>
-    <w:lsdException w:name="Grid Table 3 Accent 1" w:uiPriority="48"/>
-    <w:lsdException w:name="Grid Table 4 Accent 1" w:uiPriority="49"/>
-    <w:lsdException w:name="Grid Table 5 Dark Accent 1" w:uiPriority="50"/>
-    <w:lsdException w:name="Grid Table 6 Colorful Accent 1" w:uiPriority="51"/>
-    <w:lsdException w:name="Grid Table 7 Colorful Accent 1" w:uiPriority="52"/>
-    <w:lsdException w:name="Grid Table 1 Light Accent 2" w:uiPriority="46"/>
-    <w:lsdException w:name="Grid Table 2 Accent 2" w:uiPriority="47"/>
-    <w:lsdException w:name="Grid Table 3 Accent 2" w:uiPriority="48"/>
-    <w:lsdException w:name="Grid Table 4 Accent 2" w:uiPriority="49"/>
-    <w:lsdException w:name="Grid Table 5 Dark Accent 2" w:uiPriority="50"/>
-    <w:lsdException w:name="Grid Table 6 Colorful Accent 2" w:uiPriority="51"/>
-    <w:lsdException w:name="Grid Table 7 Colorful Accent 2" w:uiPriority="52"/>
-    <w:lsdException w:name="Grid Table 1 Light Accent 3" w:uiPriority="46"/>
-    <w:lsdException w:name="Grid Table 2 Accent 3" w:uiPriority="47"/>
-    <w:lsdException w:name="Grid Table 3 Accent 3" w:uiPriority="48"/>
-    <w:lsdException w:name="Grid Table 4 Accent 3" w:uiPriority="49"/>
-    <w:lsdException w:name="Grid Table 5 Dark Accent 3" w:uiPriority="50"/>
-    <w:lsdException w:name="Grid Table 6 Colorful Accent 3" w:uiPriority="51"/>
-    <w:lsdException w:name="Grid Table 7 Colorful Accent 3" w:uiPriority="52"/>
-    <w:lsdException w:name="Grid Table 1 Light Accent 4" w:uiPriority="46"/>
-    <w:lsdException w:name="Grid Table 2 Accent 4" w:uiPriority="47"/>
-    <w:lsdException w:name="Grid Table 3 Accent 4" w:uiPriority="48"/>
-    <w:lsdException w:name="Grid Table 4 Accent 4" w:uiPriority="49"/>
-    <w:lsdException w:name="Grid Table 5 Dark Accent 4" w:uiPriority="50"/>
-    <w:lsdException w:name="Grid Table 6 Colorful Accent 4" w:uiPriority="51"/>
-    <w:lsdException w:name="Grid Table 7 Colorful Accent 4" w:uiPriority="52"/>
-    <w:lsdException w:name="Grid Table 1 Light Accent 5" w:uiPriority="46"/>
-    <w:lsdException w:name="Grid Table 2 Accent 5" w:uiPriority="47"/>
-    <w:lsdException w:name="Grid Table 3 Accent 5" w:uiPriority="48"/>
-    <w:lsdException w:name="Grid Table 4 Accent 5" w:uiPriority="49"/>
-    <w:lsdException w:name="Grid Table 5 Dark Accent 5" w:uiPriority="50"/>
-    <w:lsdException w:name="Grid Table 6 Colorful Accent 5" w:uiPriority="51"/>
-    <w:lsdException w:name="Grid Table 7 Colorful Accent 5" w:uiPriority="52"/>
-    <w:lsdException w:name="Grid Table 1 Light Accent 6" w:uiPriority="46"/>
-    <w:lsdException w:name="Grid Table 2 Accent 6" w:uiPriority="47"/>
-    <w:lsdException w:name="Grid Table 3 Accent 6" w:uiPriority="48"/>
-    <w:lsdException w:name="Grid Table 4 Accent 6" w:uiPriority="49"/>
-    <w:lsdException w:name="Grid Table 5 Dark Accent 6" w:uiPriority="50"/>
-    <w:lsdException w:name="Grid Table 6 Colorful Accent 6" w:uiPriority="51"/>
-    <w:lsdException w:name="Grid Table 7 Colorful Accent 6" w:uiPriority="52"/>
-    <w:lsdException w:name="List Table 1 Light" w:uiPriority="46"/>
-    <w:lsdException w:name="List Table 2" w:uiPriority="47"/>
-    <w:lsdException w:name="List Table 3" w:uiPriority="48"/>
-    <w:lsdException w:name="List Table 4" w:uiPriority="49"/>
-    <w:lsdException w:name="List Table 5 Dark" w:uiPriority="50"/>
-    <w:lsdException w:name="List Table 6 Colorful" w:uiPriority="51"/>
-    <w:lsdException w:name="List Table 7 Colorful" w:uiPriority="52"/>
-    <w:lsdException w:name="List Table 1 Light Accent 1" w:uiPriority="46"/>
-    <w:lsdException w:name="List Table 2 Accent 1" w:uiPriority="47"/>
-    <w:lsdException w:name="List Table 3 Accent 1" w:uiPriority="48"/>
-    <w:lsdException w:name="List Table 4 Accent 1" w:uiPriority="49"/>
-    <w:lsdException w:name="List Table 5 Dark Accent 1" w:uiPriority="50"/>
-    <w:lsdException w:name="List Table 6 Colorful Accent 1" w:uiPriority="51"/>
-    <w:lsdException w:name="List Table 7 Colorful Accent 1" w:uiPriority="52"/>
-    <w:lsdException w:name="List Table 1 Light Accent 2" w:uiPriority="46"/>
-    <w:lsdException w:name="List Table 2 Accent 2" w:uiPriority="47"/>
-    <w:lsdException w:name="List Table 3 Accent 2" w:uiPriority="48"/>
-    <w:lsdException w:name="List Table 4 Accent 2" w:uiPriority="49"/>
-    <w:lsdException w:name="List Table 5 Dark Accent 2" w:uiPriority="50"/>
-    <w:lsdException w:name="List Table 6 Colorful Accent 2" w:uiPriority="51"/>
-    <w:lsdException w:name="List Table 7 Colorful Accent 2" w:uiPriority="52"/>
-    <w:lsdException w:name="List Table 1 Light Accent 3" w:uiPriority="46"/>
-    <w:lsdException w:name="List Table 2 Accent 3" w:uiPriority="47"/>
-    <w:lsdException w:name="List Table 3 Accent 3" w:uiPriority="48"/>
-    <w:lsdException w:name="List Table 4 Accent 3" w:uiPriority="49"/>
-    <w:lsdException w:name="List Table 5 Dark Accent 3" w:uiPriority="50"/>
-    <w:lsdException w:name="List Table 6 Colorful Accent 3" w:uiPriority="51"/>
-    <w:lsdException w:name="List Table 7 Colorful Accent 3" w:uiPriority="52"/>
-    <w:lsdException w:name="List Table 1 Light Accent 4" w:uiPriority="46"/>
-    <w:lsdException w:name="List Table 2 Accent 4" w:uiPriority="47"/>
-    <w:lsdException w:name="List Table 3 Accent 4" w:uiPriority="48"/>
-    <w:lsdException w:name="List Table 4 Accent 4" w:uiPriority="49"/>
-    <w:lsdException w:name="List Table 5 Dark Accent 4" w:uiPriority="50"/>
-    <w:lsdException w:name="List Table 6 Colorful Accent 4" w:uiPriority="51"/>
-    <w:lsdException w:name="List Table 7 Colorful Accent 4" w:uiPriority="52"/>
-    <w:lsdException w:name="List Table 1 Light Accent 5" w:uiPriority="46"/>
-    <w:lsdException w:name="List Table 2 Accent 5" w:uiPriority="47"/>
-    <w:lsdException w:name="List Table 3 Accent 5" w:uiPriority="48"/>
-    <w:lsdException w:name="List Table 4 Accent 5" w:uiPriority="49"/>
-    <w:lsdException w:name="List Table 5 Dark Accent 5" w:uiPriority="50"/>
-    <w:lsdException w:name="List Table 6 Colorful Accent 5" w:uiPriority="51"/>
-    <w:lsdException w:name="List Table 7 Colorful Accent 5" w:uiPriority="52"/>
-    <w:lsdException w:name="List Table 1 Light Accent 6" w:uiPriority="46"/>
-    <w:lsdException w:name="List Table 2 Accent 6" w:uiPriority="47"/>
-    <w:lsdException w:name="List Table 3 Accent 6" w:uiPriority="48"/>
-    <w:lsdException w:name="List Table 4 Accent 6" w:uiPriority="49"/>
-    <w:lsdException w:name="List Table 5 Dark Accent 6" w:uiPriority="50"/>
-    <w:lsdException w:name="List Table 6 Colorful Accent 6" w:uiPriority="51"/>
-    <w:lsdException w:name="List Table 7 Colorful Accent 6" w:uiPriority="52"/>
-    <w:lsdException w:name="Mention" w:semiHidden="1" w:unhideWhenUsed="1"/>
-    <w:lsdException w:name="Smart Hyperlink" w:semiHidden="1" w:unhideWhenUsed="1"/>
-    <w:lsdException w:name="Hashtag" w:semiHidden="1" w:unhideWhenUsed="1"/>
-    <w:lsdException w:name="Unresolved Mention" w:semiHidden="1" w:unhideWhenUsed="1"/>
-  </w:latentStyles>
-  <w:style w:type="paragraph" w:default="1" w:styleId="Normal">
-    <w:name w:val="Normal"/>
-    <w:qFormat/>
-  </w:style>
-  <w:style w:type="character" w:default="1" w:styleId="DefaultParagraphFont">
-    <w:name w:val="Default Paragraph Font"/>
-    <w:uiPriority w:val="1"/>
-    <w:semiHidden/>
-    <w:unhideWhenUsed/>
-  </w:style>
-  <w:style w:type="table" w:default="1" w:styleId="TableNormal">
-    <w:name w:val="Normal Table"/>
+  <w:style w:type="character" w:styleId="UnresolvedMention">
+    <w:name w:val="Unresolved Mention"/>
+    <w:basedOn w:val="DefaultParagraphFont"/>
     <w:uiPriority w:val="99"/>
     <w:semiHidden/>
     <w:unhideWhenUsed/>
-    <w:tblPr>
-      <w:tblInd w:w="0" w:type="dxa"/>
-      <w:tblCellMar>
-        <w:top w:w="0" w:type="dxa"/>
-        <w:left w:w="108" w:type="dxa"/>
-        <w:bottom w:w="0" w:type="dxa"/>
-        <w:right w:w="108" w:type="dxa"/>
-      </w:tblCellMar>
-    </w:tblPr>
-  </w:style>
-  <w:style w:type="numbering" w:default="1" w:styleId="NoList">
-    <w:name w:val="No List"/>
-    <w:uiPriority w:val="99"/>
-    <w:semiHidden/>
-    <w:unhideWhenUsed/>
-  </w:style>
-  <w:style w:type="paragraph" w:customStyle="1" w:styleId="2D80249E76384E3CBA666B707654DE1C">
-    <w:name w:val="2D80249E76384E3CBA666B707654DE1C"/>
-    <w:rsid w:val="00FC23FC"/>
-  </w:style>
-  <w:style w:type="paragraph" w:customStyle="1" w:styleId="4F03F5683A684123913342EDBEBB65FF">
-    <w:name w:val="4F03F5683A684123913342EDBEBB65FF"/>
-    <w:rsid w:val="00FC23FC"/>
-  </w:style>
-  <w:style w:type="paragraph" w:customStyle="1" w:styleId="9BA4C759ACB14BFA9EA1515709E82943">
-    <w:name w:val="9BA4C759ACB14BFA9EA1515709E82943"/>
-    <w:rsid w:val="00FC23FC"/>
-  </w:style>
-  <w:style w:type="paragraph" w:customStyle="1" w:styleId="91A81F4309F3485A90E54E84D411BF1B">
-    <w:name w:val="91A81F4309F3485A90E54E84D411BF1B"/>
-    <w:rsid w:val="00FC23FC"/>
-  </w:style>
-  <w:style w:type="paragraph" w:customStyle="1" w:styleId="E40FE4B4686F4A2BBAAA1271DD70807B">
-    <w:name w:val="E40FE4B4686F4A2BBAAA1271DD70807B"/>
-    <w:rsid w:val="00FC23FC"/>
-  </w:style>
-  <w:style w:type="paragraph" w:customStyle="1" w:styleId="79470EBC4C7E445ABA53C891830D7AB6">
-    <w:name w:val="79470EBC4C7E445ABA53C891830D7AB6"/>
-    <w:rsid w:val="00FC23FC"/>
+    <w:rsid w:val="00936C8C"/>
+    <w:rPr>
+      <w:color w:val="808080"/>
+      <w:shd w:val="clear" w:color="auto" w:fill="E6E6E6"/>
+    </w:rPr>
   </w:style>
 </w:styles>
-</file>
-
-<file path=word/glossary/webSettings.xml><?xml version="1.0" encoding="utf-8"?>
-<w:webSettings xmlns:mc="http://schemas.openxmlformats.org/markup-compatibility/2006" xmlns:r="http://schemas.openxmlformats.org/officeDocument/2006/relationships" xmlns:w="http://schemas.openxmlformats.org/wordprocessingml/2006/main" xmlns:w14="http://schemas.microsoft.com/office/word/2010/wordml" xmlns:w15="http://schemas.microsoft.com/office/word/2012/wordml" xmlns:w16cid="http://schemas.microsoft.com/office/word/2016/wordml/cid" xmlns:w16se="http://schemas.microsoft.com/office/word/2015/wordml/symex" mc:Ignorable="w14 w15 w16se w16cid">
-  <w:optimizeForBrowser/>
-</w:webSettings>
 </file>
 
 <file path=word/theme/theme1.xml><?xml version="1.0" encoding="utf-8"?>
@@ -9943,7 +9389,7 @@
 </file>
 
 <file path=customXml/itemProps1.xml><?xml version="1.0" encoding="utf-8"?>
-<ds:datastoreItem xmlns:ds="http://schemas.openxmlformats.org/officeDocument/2006/customXml" ds:itemID="{906AE08E-6AA0-40E6-B6AC-DF604C41DAC8}">
+<ds:datastoreItem xmlns:ds="http://schemas.openxmlformats.org/officeDocument/2006/customXml" ds:itemID="{9E8EFDA9-9957-4102-9DA4-AC821D737650}">
   <ds:schemaRefs>
     <ds:schemaRef ds:uri="http://schemas.openxmlformats.org/officeDocument/2006/bibliography"/>
   </ds:schemaRefs>

</xml_diff>

<commit_message>
adding config management section to req document
</commit_message>
<xml_diff>
--- a/documentation/Requirements.docx
+++ b/documentation/Requirements.docx
@@ -7292,23 +7292,21 @@
       <w:r>
         <w:t>Gantt Chart</w:t>
       </w:r>
-      <w:bookmarkStart w:id="35" w:name="_GoBack"/>
       <w:bookmarkEnd w:id="34"/>
+    </w:p>
+    <w:p/>
+    <w:p>
+      <w:pPr>
+        <w:pStyle w:val="Heading3"/>
+      </w:pPr>
+      <w:bookmarkStart w:id="35" w:name="_Toc529221180"/>
+      <w:r>
+        <w:t xml:space="preserve">Tools and </w:t>
+      </w:r>
+      <w:r>
+        <w:t>Standards Documentation</w:t>
+      </w:r>
       <w:bookmarkEnd w:id="35"/>
-    </w:p>
-    <w:p/>
-    <w:p>
-      <w:pPr>
-        <w:pStyle w:val="Heading3"/>
-      </w:pPr>
-      <w:bookmarkStart w:id="36" w:name="_Toc529221180"/>
-      <w:r>
-        <w:t xml:space="preserve">Tools and </w:t>
-      </w:r>
-      <w:r>
-        <w:t>Standards Documentation</w:t>
-      </w:r>
-      <w:bookmarkEnd w:id="36"/>
     </w:p>
     <w:p>
       <w:r>
@@ -7327,23 +7325,29 @@
       <w:pPr>
         <w:pStyle w:val="Heading3"/>
       </w:pPr>
-      <w:bookmarkStart w:id="37" w:name="_Toc529221182"/>
+      <w:bookmarkStart w:id="36" w:name="_Toc529221182"/>
       <w:r>
         <w:t>Design Documentation</w:t>
       </w:r>
+      <w:bookmarkEnd w:id="36"/>
+    </w:p>
+    <w:p>
+      <w:pPr>
+        <w:pStyle w:val="Heading3"/>
+      </w:pPr>
+      <w:bookmarkStart w:id="37" w:name="_Toc529221184"/>
+      <w:r>
+        <w:t>Testing Documentation</w:t>
+      </w:r>
       <w:bookmarkEnd w:id="37"/>
     </w:p>
     <w:p>
       <w:pPr>
-        <w:pStyle w:val="Heading3"/>
-      </w:pPr>
-      <w:bookmarkStart w:id="38" w:name="_Toc529221184"/>
-      <w:r>
-        <w:t>Testing Documentation</w:t>
-      </w:r>
-      <w:bookmarkEnd w:id="38"/>
-    </w:p>
-    <w:p>
+        <w:rPr>
+          <w:color w:val="0000FF" w:themeColor="hyperlink"/>
+          <w:u w:val="single"/>
+        </w:rPr>
+      </w:pPr>
       <w:r>
         <w:t xml:space="preserve">See testing documentation located at: </w:t>
       </w:r>
@@ -7362,7 +7366,6 @@
     <w:p/>
     <w:p/>
     <w:p/>
-    <w:p/>
     <w:p>
       <w:pPr>
         <w:rPr>
@@ -7371,10 +7374,106 @@
           <w:szCs w:val="32"/>
         </w:rPr>
       </w:pPr>
-    </w:p>
+      <w:r>
+        <w:rPr>
+          <w:rFonts w:ascii="Arial Narrow" w:hAnsi="Arial Narrow"/>
+          <w:sz w:val="32"/>
+          <w:szCs w:val="32"/>
+        </w:rPr>
+        <w:br w:type="page"/>
+      </w:r>
+    </w:p>
+    <w:p>
+      <w:pPr>
+        <w:pStyle w:val="Heading1"/>
+      </w:pPr>
+      <w:r>
+        <w:lastRenderedPageBreak/>
+        <w:t>Configuration Management</w:t>
+      </w:r>
+    </w:p>
+    <w:p/>
+    <w:p>
+      <w:pPr>
+        <w:pStyle w:val="Heading2"/>
+      </w:pPr>
+      <w:r>
+        <w:t>Version Control</w:t>
+      </w:r>
+    </w:p>
+    <w:p>
+      <w:pPr>
+        <w:pStyle w:val="ListParagraph"/>
+        <w:numPr>
+          <w:ilvl w:val="0"/>
+          <w:numId w:val="7"/>
+        </w:numPr>
+      </w:pPr>
+      <w:r>
+        <w:t xml:space="preserve">Code will be managed using a </w:t>
+      </w:r>
+      <w:proofErr w:type="spellStart"/>
+      <w:r>
+        <w:t>Github</w:t>
+      </w:r>
+      <w:proofErr w:type="spellEnd"/>
+      <w:r>
+        <w:t xml:space="preserve"> repository.</w:t>
+      </w:r>
+    </w:p>
+    <w:p>
+      <w:pPr>
+        <w:pStyle w:val="ListParagraph"/>
+        <w:numPr>
+          <w:ilvl w:val="0"/>
+          <w:numId w:val="7"/>
+        </w:numPr>
+      </w:pPr>
+      <w:r>
+        <w:t xml:space="preserve">The repository location will be: </w:t>
+      </w:r>
+      <w:hyperlink r:id="rId11" w:history="1">
+        <w:r>
+          <w:rPr>
+            <w:rStyle w:val="Hyperlink"/>
+          </w:rPr>
+          <w:t>https://github.com/caprolt/fantastic-bassoon</w:t>
+        </w:r>
+      </w:hyperlink>
+    </w:p>
+    <w:p>
+      <w:pPr>
+        <w:pStyle w:val="ListParagraph"/>
+        <w:numPr>
+          <w:ilvl w:val="0"/>
+          <w:numId w:val="7"/>
+        </w:numPr>
+      </w:pPr>
+      <w:r>
+        <w:t>Code modifications should be made in branches and</w:t>
+      </w:r>
+      <w:bookmarkStart w:id="38" w:name="_GoBack"/>
+      <w:bookmarkEnd w:id="38"/>
+      <w:r>
+        <w:t xml:space="preserve"> completed code should be merged back into the master branch.</w:t>
+      </w:r>
+    </w:p>
+    <w:p>
+      <w:pPr>
+        <w:pStyle w:val="ListParagraph"/>
+        <w:numPr>
+          <w:ilvl w:val="0"/>
+          <w:numId w:val="7"/>
+        </w:numPr>
+      </w:pPr>
+      <w:r>
+        <w:t>There aren’t any hard rules are on when to merge as we aren’t necessarily working on the same files, everyone has their own tasks.  That being the case, feel free to commit as often as necessary to the repo.</w:t>
+      </w:r>
+    </w:p>
+    <w:p/>
     <w:sectPr>
-      <w:headerReference w:type="default" r:id="rId11"/>
-      <w:footerReference w:type="default" r:id="rId12"/>
+      <w:headerReference w:type="default" r:id="rId12"/>
+      <w:footerReference w:type="default" r:id="rId13"/>
       <w:pgSz w:w="12240" w:h="15840"/>
       <w:pgMar w:top="1440" w:right="1440" w:bottom="1440" w:left="1440" w:header="720" w:footer="720" w:gutter="0"/>
       <w:cols w:space="720"/>
@@ -8049,6 +8148,119 @@
       </w:rPr>
     </w:lvl>
   </w:abstractNum>
+  <w:abstractNum w:abstractNumId="4" w15:restartNumberingAfterBreak="0">
+    <w:nsid w:val="66D41DAD"/>
+    <w:multiLevelType w:val="hybridMultilevel"/>
+    <w:tmpl w:val="6414AB30"/>
+    <w:lvl w:ilvl="0" w:tplc="04090001">
+      <w:start w:val="1"/>
+      <w:numFmt w:val="bullet"/>
+      <w:lvlText w:val=""/>
+      <w:lvlJc w:val="left"/>
+      <w:pPr>
+        <w:ind w:left="720" w:hanging="360"/>
+      </w:pPr>
+      <w:rPr>
+        <w:rFonts w:ascii="Symbol" w:hAnsi="Symbol" w:hint="default"/>
+      </w:rPr>
+    </w:lvl>
+    <w:lvl w:ilvl="1" w:tplc="04090003" w:tentative="1">
+      <w:start w:val="1"/>
+      <w:numFmt w:val="bullet"/>
+      <w:lvlText w:val="o"/>
+      <w:lvlJc w:val="left"/>
+      <w:pPr>
+        <w:ind w:left="1440" w:hanging="360"/>
+      </w:pPr>
+      <w:rPr>
+        <w:rFonts w:ascii="Courier New" w:hAnsi="Courier New" w:cs="Courier New" w:hint="default"/>
+      </w:rPr>
+    </w:lvl>
+    <w:lvl w:ilvl="2" w:tplc="04090005" w:tentative="1">
+      <w:start w:val="1"/>
+      <w:numFmt w:val="bullet"/>
+      <w:lvlText w:val=""/>
+      <w:lvlJc w:val="left"/>
+      <w:pPr>
+        <w:ind w:left="2160" w:hanging="360"/>
+      </w:pPr>
+      <w:rPr>
+        <w:rFonts w:ascii="Wingdings" w:hAnsi="Wingdings" w:hint="default"/>
+      </w:rPr>
+    </w:lvl>
+    <w:lvl w:ilvl="3" w:tplc="04090001" w:tentative="1">
+      <w:start w:val="1"/>
+      <w:numFmt w:val="bullet"/>
+      <w:lvlText w:val=""/>
+      <w:lvlJc w:val="left"/>
+      <w:pPr>
+        <w:ind w:left="2880" w:hanging="360"/>
+      </w:pPr>
+      <w:rPr>
+        <w:rFonts w:ascii="Symbol" w:hAnsi="Symbol" w:hint="default"/>
+      </w:rPr>
+    </w:lvl>
+    <w:lvl w:ilvl="4" w:tplc="04090003" w:tentative="1">
+      <w:start w:val="1"/>
+      <w:numFmt w:val="bullet"/>
+      <w:lvlText w:val="o"/>
+      <w:lvlJc w:val="left"/>
+      <w:pPr>
+        <w:ind w:left="3600" w:hanging="360"/>
+      </w:pPr>
+      <w:rPr>
+        <w:rFonts w:ascii="Courier New" w:hAnsi="Courier New" w:cs="Courier New" w:hint="default"/>
+      </w:rPr>
+    </w:lvl>
+    <w:lvl w:ilvl="5" w:tplc="04090005" w:tentative="1">
+      <w:start w:val="1"/>
+      <w:numFmt w:val="bullet"/>
+      <w:lvlText w:val=""/>
+      <w:lvlJc w:val="left"/>
+      <w:pPr>
+        <w:ind w:left="4320" w:hanging="360"/>
+      </w:pPr>
+      <w:rPr>
+        <w:rFonts w:ascii="Wingdings" w:hAnsi="Wingdings" w:hint="default"/>
+      </w:rPr>
+    </w:lvl>
+    <w:lvl w:ilvl="6" w:tplc="04090001" w:tentative="1">
+      <w:start w:val="1"/>
+      <w:numFmt w:val="bullet"/>
+      <w:lvlText w:val=""/>
+      <w:lvlJc w:val="left"/>
+      <w:pPr>
+        <w:ind w:left="5040" w:hanging="360"/>
+      </w:pPr>
+      <w:rPr>
+        <w:rFonts w:ascii="Symbol" w:hAnsi="Symbol" w:hint="default"/>
+      </w:rPr>
+    </w:lvl>
+    <w:lvl w:ilvl="7" w:tplc="04090003" w:tentative="1">
+      <w:start w:val="1"/>
+      <w:numFmt w:val="bullet"/>
+      <w:lvlText w:val="o"/>
+      <w:lvlJc w:val="left"/>
+      <w:pPr>
+        <w:ind w:left="5760" w:hanging="360"/>
+      </w:pPr>
+      <w:rPr>
+        <w:rFonts w:ascii="Courier New" w:hAnsi="Courier New" w:cs="Courier New" w:hint="default"/>
+      </w:rPr>
+    </w:lvl>
+    <w:lvl w:ilvl="8" w:tplc="04090005" w:tentative="1">
+      <w:start w:val="1"/>
+      <w:numFmt w:val="bullet"/>
+      <w:lvlText w:val=""/>
+      <w:lvlJc w:val="left"/>
+      <w:pPr>
+        <w:ind w:left="6480" w:hanging="360"/>
+      </w:pPr>
+      <w:rPr>
+        <w:rFonts w:ascii="Wingdings" w:hAnsi="Wingdings" w:hint="default"/>
+      </w:rPr>
+    </w:lvl>
+  </w:abstractNum>
   <w:num w:numId="1">
     <w:abstractNumId w:val="1"/>
   </w:num>
@@ -8100,6 +8312,9 @@
         </w:rPr>
       </w:lvl>
     </w:lvlOverride>
+  </w:num>
+  <w:num w:numId="7">
+    <w:abstractNumId w:val="4"/>
   </w:num>
 </w:numbering>
 </file>
@@ -9411,7 +9626,7 @@
 </file>
 
 <file path=customXml/itemProps1.xml><?xml version="1.0" encoding="utf-8"?>
-<ds:datastoreItem xmlns:ds="http://schemas.openxmlformats.org/officeDocument/2006/customXml" ds:itemID="{663EE679-71F2-413E-AAB1-EFE8C7444D90}">
+<ds:datastoreItem xmlns:ds="http://schemas.openxmlformats.org/officeDocument/2006/customXml" ds:itemID="{9189B48E-BC9B-474D-BF62-7C6BD3A5E4EA}">
   <ds:schemaRefs>
     <ds:schemaRef ds:uri="http://schemas.openxmlformats.org/officeDocument/2006/bibliography"/>
   </ds:schemaRefs>

</xml_diff>

<commit_message>
replacing incorrect version of req doc
</commit_message>
<xml_diff>
--- a/documentation/Requirements.docx
+++ b/documentation/Requirements.docx
@@ -2945,10 +2945,61 @@
     </w:p>
     <w:p>
       <w:r>
-        <w:t>TBD</w:t>
-      </w:r>
-    </w:p>
-    <w:p>
+        <w:t>Game Sate machine</w:t>
+      </w:r>
+      <w:bookmarkStart w:id="18" w:name="_GoBack"/>
+      <w:bookmarkEnd w:id="18"/>
+      <w:r>
+        <w:t xml:space="preserve"> diagram</w:t>
+      </w:r>
+    </w:p>
+    <w:p>
+      <w:r>
+        <w:rPr>
+          <w:noProof/>
+        </w:rPr>
+        <w:drawing>
+          <wp:inline distT="0" distB="0" distL="0" distR="0">
+            <wp:extent cx="5943600" cy="2196465"/>
+            <wp:effectExtent l="0" t="0" r="0" b="0"/>
+            <wp:docPr id="2" name="Picture 2"/>
+            <wp:cNvGraphicFramePr>
+              <a:graphicFrameLocks xmlns:a="http://schemas.openxmlformats.org/drawingml/2006/main" noChangeAspect="1"/>
+            </wp:cNvGraphicFramePr>
+            <a:graphic xmlns:a="http://schemas.openxmlformats.org/drawingml/2006/main">
+              <a:graphicData uri="http://schemas.openxmlformats.org/drawingml/2006/picture">
+                <pic:pic xmlns:pic="http://schemas.openxmlformats.org/drawingml/2006/picture">
+                  <pic:nvPicPr>
+                    <pic:cNvPr id="2" name="game_state_h.png"/>
+                    <pic:cNvPicPr/>
+                  </pic:nvPicPr>
+                  <pic:blipFill>
+                    <a:blip r:embed="rId8" cstate="print">
+                      <a:extLst>
+                        <a:ext uri="{28A0092B-C50C-407E-A947-70E740481C1C}">
+                          <a14:useLocalDpi xmlns:a14="http://schemas.microsoft.com/office/drawing/2010/main" val="0"/>
+                        </a:ext>
+                      </a:extLst>
+                    </a:blip>
+                    <a:stretch>
+                      <a:fillRect/>
+                    </a:stretch>
+                  </pic:blipFill>
+                  <pic:spPr>
+                    <a:xfrm>
+                      <a:off x="0" y="0"/>
+                      <a:ext cx="5943600" cy="2196465"/>
+                    </a:xfrm>
+                    <a:prstGeom prst="rect">
+                      <a:avLst/>
+                    </a:prstGeom>
+                  </pic:spPr>
+                </pic:pic>
+              </a:graphicData>
+            </a:graphic>
+          </wp:inline>
+        </w:drawing>
+      </w:r>
       <w:r>
         <w:br w:type="page"/>
       </w:r>
@@ -2957,12 +3008,12 @@
       <w:pPr>
         <w:pStyle w:val="Heading1"/>
       </w:pPr>
-      <w:bookmarkStart w:id="18" w:name="_Toc529221163"/>
+      <w:bookmarkStart w:id="19" w:name="_Toc529221163"/>
       <w:r>
         <w:lastRenderedPageBreak/>
         <w:t>Assumptions</w:t>
       </w:r>
-      <w:bookmarkEnd w:id="18"/>
+      <w:bookmarkEnd w:id="19"/>
     </w:p>
     <w:p>
       <w:pPr>
@@ -2983,11 +3034,11 @@
       <w:pPr>
         <w:pStyle w:val="Heading2"/>
       </w:pPr>
-      <w:bookmarkStart w:id="19" w:name="_Toc529221164"/>
+      <w:bookmarkStart w:id="20" w:name="_Toc529221164"/>
       <w:r>
         <w:t>Users will be using a Windows computer</w:t>
       </w:r>
-      <w:bookmarkEnd w:id="19"/>
+      <w:bookmarkEnd w:id="20"/>
     </w:p>
     <w:p>
       <w:r>
@@ -2998,12 +3049,12 @@
       <w:pPr>
         <w:pStyle w:val="Heading1"/>
       </w:pPr>
-      <w:bookmarkStart w:id="20" w:name="_Toc529221165"/>
+      <w:bookmarkStart w:id="21" w:name="_Toc529221165"/>
       <w:r>
         <w:lastRenderedPageBreak/>
         <w:t>Business Requirements &amp; Rules</w:t>
       </w:r>
-      <w:bookmarkEnd w:id="20"/>
+      <w:bookmarkEnd w:id="21"/>
     </w:p>
     <w:p/>
     <w:p>
@@ -3013,14 +3064,14 @@
           <w:rFonts w:eastAsia="Times New Roman"/>
         </w:rPr>
       </w:pPr>
-      <w:bookmarkStart w:id="21" w:name="_Toc529221166"/>
+      <w:bookmarkStart w:id="22" w:name="_Toc529221166"/>
       <w:r>
         <w:rPr>
           <w:rFonts w:eastAsia="Times New Roman"/>
         </w:rPr>
         <w:t>Platform Requirements</w:t>
       </w:r>
-      <w:bookmarkEnd w:id="21"/>
+      <w:bookmarkEnd w:id="22"/>
     </w:p>
     <w:p>
       <w:pPr>
@@ -3041,7 +3092,15 @@
           <w:b/>
           <w:bCs/>
         </w:rPr>
-        <w:t xml:space="preserve">RBE010000: </w:t>
+        <w:t>REQ</w:t>
+      </w:r>
+      <w:r>
+        <w:rPr>
+          <w:rFonts w:ascii="Calibri" w:eastAsia="Times New Roman" w:hAnsi="Calibri" w:cs="Calibri"/>
+          <w:b/>
+          <w:bCs/>
+        </w:rPr>
+        <w:t xml:space="preserve">010000: </w:t>
       </w:r>
       <w:r>
         <w:rPr>
@@ -3069,7 +3128,15 @@
           <w:b/>
           <w:bCs/>
         </w:rPr>
-        <w:t xml:space="preserve">RBE010100: </w:t>
+        <w:t>REQ</w:t>
+      </w:r>
+      <w:r>
+        <w:rPr>
+          <w:rFonts w:ascii="Calibri" w:eastAsia="Times New Roman" w:hAnsi="Calibri" w:cs="Calibri"/>
+          <w:b/>
+          <w:bCs/>
+        </w:rPr>
+        <w:t xml:space="preserve">010100: </w:t>
       </w:r>
       <w:r>
         <w:rPr>
@@ -3089,19 +3156,31 @@
         <w:textAlignment w:val="center"/>
         <w:rPr>
           <w:rFonts w:ascii="Calibri" w:eastAsia="Times New Roman" w:hAnsi="Calibri" w:cs="Calibri"/>
-        </w:rPr>
-      </w:pPr>
-      <w:r>
-        <w:rPr>
-          <w:rFonts w:ascii="Calibri" w:eastAsia="Times New Roman" w:hAnsi="Calibri" w:cs="Calibri"/>
-          <w:b/>
-          <w:bCs/>
-        </w:rPr>
-        <w:t xml:space="preserve">RBE010200: </w:t>
-      </w:r>
-      <w:r>
-        <w:rPr>
-          <w:rFonts w:ascii="Calibri" w:eastAsia="Times New Roman" w:hAnsi="Calibri" w:cs="Calibri"/>
+          <w:strike/>
+        </w:rPr>
+      </w:pPr>
+      <w:r>
+        <w:rPr>
+          <w:rFonts w:ascii="Calibri" w:eastAsia="Times New Roman" w:hAnsi="Calibri" w:cs="Calibri"/>
+          <w:b/>
+          <w:bCs/>
+          <w:strike/>
+        </w:rPr>
+        <w:t>REQ</w:t>
+      </w:r>
+      <w:r>
+        <w:rPr>
+          <w:rFonts w:ascii="Calibri" w:eastAsia="Times New Roman" w:hAnsi="Calibri" w:cs="Calibri"/>
+          <w:b/>
+          <w:bCs/>
+          <w:strike/>
+        </w:rPr>
+        <w:t xml:space="preserve">010200: </w:t>
+      </w:r>
+      <w:r>
+        <w:rPr>
+          <w:rFonts w:ascii="Calibri" w:eastAsia="Times New Roman" w:hAnsi="Calibri" w:cs="Calibri"/>
+          <w:strike/>
         </w:rPr>
         <w:t>Must allow easy communication with clients</w:t>
       </w:r>
@@ -3125,7 +3204,15 @@
           <w:b/>
           <w:bCs/>
         </w:rPr>
-        <w:t xml:space="preserve">RBE010300: </w:t>
+        <w:t>REQ</w:t>
+      </w:r>
+      <w:r>
+        <w:rPr>
+          <w:rFonts w:ascii="Calibri" w:eastAsia="Times New Roman" w:hAnsi="Calibri" w:cs="Calibri"/>
+          <w:b/>
+          <w:bCs/>
+        </w:rPr>
+        <w:t xml:space="preserve">010300: </w:t>
       </w:r>
       <w:r>
         <w:rPr>
@@ -3141,14 +3228,14 @@
           <w:rFonts w:eastAsia="Times New Roman"/>
         </w:rPr>
       </w:pPr>
-      <w:bookmarkStart w:id="22" w:name="_Toc529221167"/>
+      <w:bookmarkStart w:id="23" w:name="_Toc529221167"/>
       <w:r>
         <w:rPr>
           <w:rFonts w:eastAsia="Times New Roman"/>
         </w:rPr>
         <w:t>Human Player Requirements</w:t>
       </w:r>
-      <w:bookmarkEnd w:id="22"/>
+      <w:bookmarkEnd w:id="23"/>
     </w:p>
     <w:p>
       <w:pPr>
@@ -3169,7 +3256,15 @@
           <w:b/>
           <w:bCs/>
         </w:rPr>
-        <w:t xml:space="preserve">RBE020000: </w:t>
+        <w:t>REQ</w:t>
+      </w:r>
+      <w:r>
+        <w:rPr>
+          <w:rFonts w:ascii="Calibri" w:eastAsia="Times New Roman" w:hAnsi="Calibri" w:cs="Calibri"/>
+          <w:b/>
+          <w:bCs/>
+        </w:rPr>
+        <w:t xml:space="preserve">020000: </w:t>
       </w:r>
       <w:r>
         <w:rPr>
@@ -3189,19 +3284,31 @@
         <w:textAlignment w:val="center"/>
         <w:rPr>
           <w:rFonts w:ascii="Calibri" w:eastAsia="Times New Roman" w:hAnsi="Calibri" w:cs="Calibri"/>
-        </w:rPr>
-      </w:pPr>
-      <w:r>
-        <w:rPr>
-          <w:rFonts w:ascii="Calibri" w:eastAsia="Times New Roman" w:hAnsi="Calibri" w:cs="Calibri"/>
-          <w:b/>
-          <w:bCs/>
-        </w:rPr>
-        <w:t xml:space="preserve">RBE020100: </w:t>
-      </w:r>
-      <w:r>
-        <w:rPr>
-          <w:rFonts w:ascii="Calibri" w:eastAsia="Times New Roman" w:hAnsi="Calibri" w:cs="Calibri"/>
+          <w:strike/>
+        </w:rPr>
+      </w:pPr>
+      <w:r>
+        <w:rPr>
+          <w:rFonts w:ascii="Calibri" w:eastAsia="Times New Roman" w:hAnsi="Calibri" w:cs="Calibri"/>
+          <w:b/>
+          <w:bCs/>
+          <w:strike/>
+        </w:rPr>
+        <w:t>REQ</w:t>
+      </w:r>
+      <w:r>
+        <w:rPr>
+          <w:rFonts w:ascii="Calibri" w:eastAsia="Times New Roman" w:hAnsi="Calibri" w:cs="Calibri"/>
+          <w:b/>
+          <w:bCs/>
+          <w:strike/>
+        </w:rPr>
+        <w:t xml:space="preserve">020100: </w:t>
+      </w:r>
+      <w:r>
+        <w:rPr>
+          <w:rFonts w:ascii="Calibri" w:eastAsia="Times New Roman" w:hAnsi="Calibri" w:cs="Calibri"/>
+          <w:strike/>
         </w:rPr>
         <w:t>Must be able to store a list of human players.</w:t>
       </w:r>
@@ -3217,19 +3324,31 @@
         <w:textAlignment w:val="center"/>
         <w:rPr>
           <w:rFonts w:ascii="Calibri" w:eastAsia="Times New Roman" w:hAnsi="Calibri" w:cs="Calibri"/>
-        </w:rPr>
-      </w:pPr>
-      <w:r>
-        <w:rPr>
-          <w:rFonts w:ascii="Calibri" w:eastAsia="Times New Roman" w:hAnsi="Calibri" w:cs="Calibri"/>
-          <w:b/>
-          <w:bCs/>
-        </w:rPr>
-        <w:t>RBE020200:</w:t>
-      </w:r>
-      <w:r>
-        <w:rPr>
-          <w:rFonts w:ascii="Calibri" w:eastAsia="Times New Roman" w:hAnsi="Calibri" w:cs="Calibri"/>
+          <w:strike/>
+        </w:rPr>
+      </w:pPr>
+      <w:r>
+        <w:rPr>
+          <w:rFonts w:ascii="Calibri" w:eastAsia="Times New Roman" w:hAnsi="Calibri" w:cs="Calibri"/>
+          <w:b/>
+          <w:bCs/>
+          <w:strike/>
+        </w:rPr>
+        <w:t>REQ</w:t>
+      </w:r>
+      <w:r>
+        <w:rPr>
+          <w:rFonts w:ascii="Calibri" w:eastAsia="Times New Roman" w:hAnsi="Calibri" w:cs="Calibri"/>
+          <w:b/>
+          <w:bCs/>
+          <w:strike/>
+        </w:rPr>
+        <w:t>020200:</w:t>
+      </w:r>
+      <w:r>
+        <w:rPr>
+          <w:rFonts w:ascii="Calibri" w:eastAsia="Times New Roman" w:hAnsi="Calibri" w:cs="Calibri"/>
+          <w:strike/>
         </w:rPr>
         <w:t xml:space="preserve"> Must be able to create a human player</w:t>
       </w:r>
@@ -3245,19 +3364,31 @@
         <w:textAlignment w:val="center"/>
         <w:rPr>
           <w:rFonts w:ascii="Calibri" w:eastAsia="Times New Roman" w:hAnsi="Calibri" w:cs="Calibri"/>
-        </w:rPr>
-      </w:pPr>
-      <w:r>
-        <w:rPr>
-          <w:rFonts w:ascii="Calibri" w:eastAsia="Times New Roman" w:hAnsi="Calibri" w:cs="Calibri"/>
-          <w:b/>
-          <w:bCs/>
-        </w:rPr>
-        <w:t>RBE020300:</w:t>
-      </w:r>
-      <w:r>
-        <w:rPr>
-          <w:rFonts w:ascii="Calibri" w:eastAsia="Times New Roman" w:hAnsi="Calibri" w:cs="Calibri"/>
+          <w:strike/>
+        </w:rPr>
+      </w:pPr>
+      <w:r>
+        <w:rPr>
+          <w:rFonts w:ascii="Calibri" w:eastAsia="Times New Roman" w:hAnsi="Calibri" w:cs="Calibri"/>
+          <w:b/>
+          <w:bCs/>
+          <w:strike/>
+        </w:rPr>
+        <w:t>REQ</w:t>
+      </w:r>
+      <w:r>
+        <w:rPr>
+          <w:rFonts w:ascii="Calibri" w:eastAsia="Times New Roman" w:hAnsi="Calibri" w:cs="Calibri"/>
+          <w:b/>
+          <w:bCs/>
+          <w:strike/>
+        </w:rPr>
+        <w:t>020300:</w:t>
+      </w:r>
+      <w:r>
+        <w:rPr>
+          <w:rFonts w:ascii="Calibri" w:eastAsia="Times New Roman" w:hAnsi="Calibri" w:cs="Calibri"/>
+          <w:strike/>
         </w:rPr>
         <w:t xml:space="preserve"> Must be able to delete a human player</w:t>
       </w:r>
@@ -3273,35 +3404,33 @@
         <w:textAlignment w:val="center"/>
         <w:rPr>
           <w:rFonts w:ascii="Calibri" w:eastAsia="Times New Roman" w:hAnsi="Calibri" w:cs="Calibri"/>
-        </w:rPr>
-      </w:pPr>
-      <w:r>
-        <w:rPr>
-          <w:rFonts w:ascii="Calibri" w:eastAsia="Times New Roman" w:hAnsi="Calibri" w:cs="Calibri"/>
-          <w:b/>
-          <w:bCs/>
-        </w:rPr>
-        <w:t>RBE020400:</w:t>
-      </w:r>
-      <w:r>
-        <w:rPr>
-          <w:rFonts w:ascii="Calibri" w:eastAsia="Times New Roman" w:hAnsi="Calibri" w:cs="Calibri"/>
-        </w:rPr>
-        <w:t xml:space="preserve"> Must be able to select a </w:t>
-      </w:r>
-      <w:proofErr w:type="gramStart"/>
-      <w:r>
-        <w:rPr>
-          <w:rFonts w:ascii="Calibri" w:eastAsia="Times New Roman" w:hAnsi="Calibri" w:cs="Calibri"/>
-        </w:rPr>
-        <w:t>particular player</w:t>
-      </w:r>
-      <w:proofErr w:type="gramEnd"/>
-      <w:r>
-        <w:rPr>
-          <w:rFonts w:ascii="Calibri" w:eastAsia="Times New Roman" w:hAnsi="Calibri" w:cs="Calibri"/>
-        </w:rPr>
-        <w:t xml:space="preserve"> from the list</w:t>
+          <w:strike/>
+        </w:rPr>
+      </w:pPr>
+      <w:r>
+        <w:rPr>
+          <w:rFonts w:ascii="Calibri" w:eastAsia="Times New Roman" w:hAnsi="Calibri" w:cs="Calibri"/>
+          <w:b/>
+          <w:bCs/>
+          <w:strike/>
+        </w:rPr>
+        <w:t>REQ</w:t>
+      </w:r>
+      <w:r>
+        <w:rPr>
+          <w:rFonts w:ascii="Calibri" w:eastAsia="Times New Roman" w:hAnsi="Calibri" w:cs="Calibri"/>
+          <w:b/>
+          <w:bCs/>
+          <w:strike/>
+        </w:rPr>
+        <w:t>020400:</w:t>
+      </w:r>
+      <w:r>
+        <w:rPr>
+          <w:rFonts w:ascii="Calibri" w:eastAsia="Times New Roman" w:hAnsi="Calibri" w:cs="Calibri"/>
+          <w:strike/>
+        </w:rPr>
+        <w:t xml:space="preserve"> Must be able to select a particular player from the list</w:t>
       </w:r>
     </w:p>
     <w:p>
@@ -3315,19 +3444,31 @@
         <w:textAlignment w:val="center"/>
         <w:rPr>
           <w:rFonts w:ascii="Calibri" w:eastAsia="Times New Roman" w:hAnsi="Calibri" w:cs="Calibri"/>
-        </w:rPr>
-      </w:pPr>
-      <w:r>
-        <w:rPr>
-          <w:rFonts w:ascii="Calibri" w:eastAsia="Times New Roman" w:hAnsi="Calibri" w:cs="Calibri"/>
-          <w:b/>
-          <w:bCs/>
-        </w:rPr>
-        <w:t>RBE020500:</w:t>
-      </w:r>
-      <w:r>
-        <w:rPr>
-          <w:rFonts w:ascii="Calibri" w:eastAsia="Times New Roman" w:hAnsi="Calibri" w:cs="Calibri"/>
+          <w:strike/>
+        </w:rPr>
+      </w:pPr>
+      <w:r>
+        <w:rPr>
+          <w:rFonts w:ascii="Calibri" w:eastAsia="Times New Roman" w:hAnsi="Calibri" w:cs="Calibri"/>
+          <w:b/>
+          <w:bCs/>
+          <w:strike/>
+        </w:rPr>
+        <w:t>REQ</w:t>
+      </w:r>
+      <w:r>
+        <w:rPr>
+          <w:rFonts w:ascii="Calibri" w:eastAsia="Times New Roman" w:hAnsi="Calibri" w:cs="Calibri"/>
+          <w:b/>
+          <w:bCs/>
+          <w:strike/>
+        </w:rPr>
+        <w:t>020500:</w:t>
+      </w:r>
+      <w:r>
+        <w:rPr>
+          <w:rFonts w:ascii="Calibri" w:eastAsia="Times New Roman" w:hAnsi="Calibri" w:cs="Calibri"/>
+          <w:strike/>
         </w:rPr>
         <w:t xml:space="preserve"> Must include facility to prevent double-use of the same player</w:t>
       </w:r>
@@ -3351,7 +3492,15 @@
           <w:b/>
           <w:bCs/>
         </w:rPr>
-        <w:t xml:space="preserve">RBE020600: </w:t>
+        <w:t>REQ</w:t>
+      </w:r>
+      <w:r>
+        <w:rPr>
+          <w:rFonts w:ascii="Calibri" w:eastAsia="Times New Roman" w:hAnsi="Calibri" w:cs="Calibri"/>
+          <w:b/>
+          <w:bCs/>
+        </w:rPr>
+        <w:t xml:space="preserve">020600: </w:t>
       </w:r>
       <w:r>
         <w:rPr>
@@ -3379,7 +3528,15 @@
           <w:b/>
           <w:bCs/>
         </w:rPr>
-        <w:t xml:space="preserve">RBE020601: </w:t>
+        <w:t>REQ</w:t>
+      </w:r>
+      <w:r>
+        <w:rPr>
+          <w:rFonts w:ascii="Calibri" w:eastAsia="Times New Roman" w:hAnsi="Calibri" w:cs="Calibri"/>
+          <w:b/>
+          <w:bCs/>
+        </w:rPr>
+        <w:t xml:space="preserve">020601: </w:t>
       </w:r>
       <w:r>
         <w:rPr>
@@ -3407,7 +3564,15 @@
           <w:b/>
           <w:bCs/>
         </w:rPr>
-        <w:t xml:space="preserve">RBE020602: </w:t>
+        <w:t>REQ</w:t>
+      </w:r>
+      <w:r>
+        <w:rPr>
+          <w:rFonts w:ascii="Calibri" w:eastAsia="Times New Roman" w:hAnsi="Calibri" w:cs="Calibri"/>
+          <w:b/>
+          <w:bCs/>
+        </w:rPr>
+        <w:t xml:space="preserve">020602: </w:t>
       </w:r>
       <w:r>
         <w:rPr>
@@ -3435,7 +3600,15 @@
           <w:b/>
           <w:bCs/>
         </w:rPr>
-        <w:t xml:space="preserve">RBE020603: </w:t>
+        <w:t>REQ</w:t>
+      </w:r>
+      <w:r>
+        <w:rPr>
+          <w:rFonts w:ascii="Calibri" w:eastAsia="Times New Roman" w:hAnsi="Calibri" w:cs="Calibri"/>
+          <w:b/>
+          <w:bCs/>
+        </w:rPr>
+        <w:t xml:space="preserve">020603: </w:t>
       </w:r>
       <w:r>
         <w:rPr>
@@ -3463,7 +3636,15 @@
           <w:b/>
           <w:bCs/>
         </w:rPr>
-        <w:t xml:space="preserve">RBE020604: </w:t>
+        <w:t>REQ</w:t>
+      </w:r>
+      <w:r>
+        <w:rPr>
+          <w:rFonts w:ascii="Calibri" w:eastAsia="Times New Roman" w:hAnsi="Calibri" w:cs="Calibri"/>
+          <w:b/>
+          <w:bCs/>
+        </w:rPr>
+        <w:t xml:space="preserve">020604: </w:t>
       </w:r>
       <w:r>
         <w:rPr>
@@ -3491,7 +3672,15 @@
           <w:b/>
           <w:bCs/>
         </w:rPr>
-        <w:t xml:space="preserve">RBE020605: </w:t>
+        <w:t>REQ</w:t>
+      </w:r>
+      <w:r>
+        <w:rPr>
+          <w:rFonts w:ascii="Calibri" w:eastAsia="Times New Roman" w:hAnsi="Calibri" w:cs="Calibri"/>
+          <w:b/>
+          <w:bCs/>
+        </w:rPr>
+        <w:t xml:space="preserve">020605: </w:t>
       </w:r>
       <w:r>
         <w:rPr>
@@ -3519,7 +3708,15 @@
           <w:b/>
           <w:bCs/>
         </w:rPr>
-        <w:t>RBE020700:</w:t>
+        <w:t>REQ</w:t>
+      </w:r>
+      <w:r>
+        <w:rPr>
+          <w:rFonts w:ascii="Calibri" w:eastAsia="Times New Roman" w:hAnsi="Calibri" w:cs="Calibri"/>
+          <w:b/>
+          <w:bCs/>
+        </w:rPr>
+        <w:t>020700:</w:t>
       </w:r>
       <w:r>
         <w:rPr>
@@ -3547,7 +3744,15 @@
           <w:b/>
           <w:bCs/>
         </w:rPr>
-        <w:t xml:space="preserve">RBE020800: </w:t>
+        <w:t>REQ</w:t>
+      </w:r>
+      <w:r>
+        <w:rPr>
+          <w:rFonts w:ascii="Calibri" w:eastAsia="Times New Roman" w:hAnsi="Calibri" w:cs="Calibri"/>
+          <w:b/>
+          <w:bCs/>
+        </w:rPr>
+        <w:t xml:space="preserve">020800: </w:t>
       </w:r>
       <w:r>
         <w:rPr>
@@ -3575,7 +3780,15 @@
           <w:b/>
           <w:bCs/>
         </w:rPr>
-        <w:t>RBE020900:</w:t>
+        <w:t>REQ</w:t>
+      </w:r>
+      <w:r>
+        <w:rPr>
+          <w:rFonts w:ascii="Calibri" w:eastAsia="Times New Roman" w:hAnsi="Calibri" w:cs="Calibri"/>
+          <w:b/>
+          <w:bCs/>
+        </w:rPr>
+        <w:t>020900:</w:t>
       </w:r>
       <w:r>
         <w:rPr>
@@ -3591,14 +3804,14 @@
           <w:rFonts w:eastAsia="Times New Roman"/>
         </w:rPr>
       </w:pPr>
-      <w:bookmarkStart w:id="23" w:name="_Toc529221168"/>
+      <w:bookmarkStart w:id="24" w:name="_Toc529221168"/>
       <w:r>
         <w:rPr>
           <w:rFonts w:eastAsia="Times New Roman"/>
         </w:rPr>
         <w:t>Computer Player Requirements</w:t>
       </w:r>
-      <w:bookmarkEnd w:id="23"/>
+      <w:bookmarkEnd w:id="24"/>
     </w:p>
     <w:p>
       <w:pPr>
@@ -3619,7 +3832,15 @@
           <w:b/>
           <w:bCs/>
         </w:rPr>
-        <w:t xml:space="preserve">RBE030000: </w:t>
+        <w:t>REQ</w:t>
+      </w:r>
+      <w:r>
+        <w:rPr>
+          <w:rFonts w:ascii="Calibri" w:eastAsia="Times New Roman" w:hAnsi="Calibri" w:cs="Calibri"/>
+          <w:b/>
+          <w:bCs/>
+        </w:rPr>
+        <w:t xml:space="preserve">030000: </w:t>
       </w:r>
       <w:r>
         <w:rPr>
@@ -3647,7 +3868,15 @@
           <w:b/>
           <w:bCs/>
         </w:rPr>
-        <w:t xml:space="preserve">RBE030100: </w:t>
+        <w:t>REQ</w:t>
+      </w:r>
+      <w:r>
+        <w:rPr>
+          <w:rFonts w:ascii="Calibri" w:eastAsia="Times New Roman" w:hAnsi="Calibri" w:cs="Calibri"/>
+          <w:b/>
+          <w:bCs/>
+        </w:rPr>
+        <w:t xml:space="preserve">030100: </w:t>
       </w:r>
       <w:r>
         <w:rPr>
@@ -3675,7 +3904,15 @@
           <w:b/>
           <w:bCs/>
         </w:rPr>
-        <w:t xml:space="preserve">RBE030101: </w:t>
+        <w:t>REQ</w:t>
+      </w:r>
+      <w:r>
+        <w:rPr>
+          <w:rFonts w:ascii="Calibri" w:eastAsia="Times New Roman" w:hAnsi="Calibri" w:cs="Calibri"/>
+          <w:b/>
+          <w:bCs/>
+        </w:rPr>
+        <w:t xml:space="preserve">030101: </w:t>
       </w:r>
       <w:r>
         <w:rPr>
@@ -3703,13 +3940,21 @@
           <w:b/>
           <w:bCs/>
         </w:rPr>
-        <w:t xml:space="preserve">RBE030102: </w:t>
-      </w:r>
-      <w:r>
-        <w:rPr>
-          <w:rFonts w:ascii="Calibri" w:eastAsia="Times New Roman" w:hAnsi="Calibri" w:cs="Calibri"/>
-        </w:rPr>
-        <w:t>Skill level</w:t>
+        <w:t>REQ</w:t>
+      </w:r>
+      <w:r>
+        <w:rPr>
+          <w:rFonts w:ascii="Calibri" w:eastAsia="Times New Roman" w:hAnsi="Calibri" w:cs="Calibri"/>
+          <w:b/>
+          <w:bCs/>
+        </w:rPr>
+        <w:t xml:space="preserve">030102: </w:t>
+      </w:r>
+      <w:r>
+        <w:rPr>
+          <w:rFonts w:ascii="Calibri" w:eastAsia="Times New Roman" w:hAnsi="Calibri" w:cs="Calibri"/>
+        </w:rPr>
+        <w:t>Current Money</w:t>
       </w:r>
     </w:p>
     <w:p>
@@ -3731,13 +3976,21 @@
           <w:b/>
           <w:bCs/>
         </w:rPr>
-        <w:t xml:space="preserve">RBE030103: </w:t>
-      </w:r>
-      <w:r>
-        <w:rPr>
-          <w:rFonts w:ascii="Calibri" w:eastAsia="Times New Roman" w:hAnsi="Calibri" w:cs="Calibri"/>
-        </w:rPr>
-        <w:t>Number of Wins</w:t>
+        <w:t>REQ</w:t>
+      </w:r>
+      <w:r>
+        <w:rPr>
+          <w:rFonts w:ascii="Calibri" w:eastAsia="Times New Roman" w:hAnsi="Calibri" w:cs="Calibri"/>
+          <w:b/>
+          <w:bCs/>
+        </w:rPr>
+        <w:t xml:space="preserve">030103: </w:t>
+      </w:r>
+      <w:r>
+        <w:rPr>
+          <w:rFonts w:ascii="Calibri" w:eastAsia="Times New Roman" w:hAnsi="Calibri" w:cs="Calibri"/>
+        </w:rPr>
+        <w:t>Total Debt</w:t>
       </w:r>
     </w:p>
     <w:p>
@@ -3759,13 +4012,21 @@
           <w:b/>
           <w:bCs/>
         </w:rPr>
-        <w:t xml:space="preserve">RBE030104: </w:t>
-      </w:r>
-      <w:r>
-        <w:rPr>
-          <w:rFonts w:ascii="Calibri" w:eastAsia="Times New Roman" w:hAnsi="Calibri" w:cs="Calibri"/>
-        </w:rPr>
-        <w:t>Number of Losses</w:t>
+        <w:t>REQ</w:t>
+      </w:r>
+      <w:r>
+        <w:rPr>
+          <w:rFonts w:ascii="Calibri" w:eastAsia="Times New Roman" w:hAnsi="Calibri" w:cs="Calibri"/>
+          <w:b/>
+          <w:bCs/>
+        </w:rPr>
+        <w:t xml:space="preserve">030104: </w:t>
+      </w:r>
+      <w:r>
+        <w:rPr>
+          <w:rFonts w:ascii="Calibri" w:eastAsia="Times New Roman" w:hAnsi="Calibri" w:cs="Calibri"/>
+        </w:rPr>
+        <w:t>Number of Wins</w:t>
       </w:r>
     </w:p>
     <w:p>
@@ -3787,13 +4048,21 @@
           <w:b/>
           <w:bCs/>
         </w:rPr>
-        <w:t xml:space="preserve">RBE030105: </w:t>
-      </w:r>
-      <w:r>
-        <w:rPr>
-          <w:rFonts w:ascii="Calibri" w:eastAsia="Times New Roman" w:hAnsi="Calibri" w:cs="Calibri"/>
-        </w:rPr>
-        <w:t>Current money</w:t>
+        <w:t>REQ</w:t>
+      </w:r>
+      <w:r>
+        <w:rPr>
+          <w:rFonts w:ascii="Calibri" w:eastAsia="Times New Roman" w:hAnsi="Calibri" w:cs="Calibri"/>
+          <w:b/>
+          <w:bCs/>
+        </w:rPr>
+        <w:t xml:space="preserve">030105: </w:t>
+      </w:r>
+      <w:r>
+        <w:rPr>
+          <w:rFonts w:ascii="Calibri" w:eastAsia="Times New Roman" w:hAnsi="Calibri" w:cs="Calibri"/>
+        </w:rPr>
+        <w:t>Number of Losses</w:t>
       </w:r>
     </w:p>
     <w:p>
@@ -3815,13 +4084,21 @@
           <w:b/>
           <w:bCs/>
         </w:rPr>
-        <w:t xml:space="preserve">RBE030106: </w:t>
-      </w:r>
-      <w:r>
-        <w:rPr>
-          <w:rFonts w:ascii="Calibri" w:eastAsia="Times New Roman" w:hAnsi="Calibri" w:cs="Calibri"/>
-        </w:rPr>
-        <w:t>Total debt</w:t>
+        <w:t>REQ</w:t>
+      </w:r>
+      <w:r>
+        <w:rPr>
+          <w:rFonts w:ascii="Calibri" w:eastAsia="Times New Roman" w:hAnsi="Calibri" w:cs="Calibri"/>
+          <w:b/>
+          <w:bCs/>
+        </w:rPr>
+        <w:t xml:space="preserve">030106: </w:t>
+      </w:r>
+      <w:r>
+        <w:rPr>
+          <w:rFonts w:ascii="Calibri" w:eastAsia="Times New Roman" w:hAnsi="Calibri" w:cs="Calibri"/>
+        </w:rPr>
+        <w:t>Skill Level</w:t>
       </w:r>
     </w:p>
     <w:p>
@@ -3843,7 +4120,15 @@
           <w:b/>
           <w:bCs/>
         </w:rPr>
-        <w:t xml:space="preserve">RBE030200: </w:t>
+        <w:t>REQ</w:t>
+      </w:r>
+      <w:r>
+        <w:rPr>
+          <w:rFonts w:ascii="Calibri" w:eastAsia="Times New Roman" w:hAnsi="Calibri" w:cs="Calibri"/>
+          <w:b/>
+          <w:bCs/>
+        </w:rPr>
+        <w:t xml:space="preserve">030200: </w:t>
       </w:r>
       <w:r>
         <w:rPr>
@@ -3871,7 +4156,15 @@
           <w:b/>
           <w:bCs/>
         </w:rPr>
-        <w:t>RBE030300:</w:t>
+        <w:t>REQ</w:t>
+      </w:r>
+      <w:r>
+        <w:rPr>
+          <w:rFonts w:ascii="Calibri" w:eastAsia="Times New Roman" w:hAnsi="Calibri" w:cs="Calibri"/>
+          <w:b/>
+          <w:bCs/>
+        </w:rPr>
+        <w:t>030300:</w:t>
       </w:r>
       <w:r>
         <w:rPr>
@@ -3899,7 +4192,15 @@
           <w:b/>
           <w:bCs/>
         </w:rPr>
-        <w:t>RBE030400:</w:t>
+        <w:t>REQ</w:t>
+      </w:r>
+      <w:r>
+        <w:rPr>
+          <w:rFonts w:ascii="Calibri" w:eastAsia="Times New Roman" w:hAnsi="Calibri" w:cs="Calibri"/>
+          <w:b/>
+          <w:bCs/>
+        </w:rPr>
+        <w:t>030400:</w:t>
       </w:r>
       <w:r>
         <w:rPr>
@@ -3915,14 +4216,14 @@
           <w:rFonts w:eastAsia="Times New Roman"/>
         </w:rPr>
       </w:pPr>
-      <w:bookmarkStart w:id="24" w:name="_Toc529221169"/>
+      <w:bookmarkStart w:id="25" w:name="_Toc529221169"/>
       <w:r>
         <w:rPr>
           <w:rFonts w:eastAsia="Times New Roman"/>
         </w:rPr>
         <w:t>Game Object Requirements</w:t>
       </w:r>
-      <w:bookmarkEnd w:id="24"/>
+      <w:bookmarkEnd w:id="25"/>
     </w:p>
     <w:p>
       <w:pPr>
@@ -3943,7 +4244,15 @@
           <w:b/>
           <w:bCs/>
         </w:rPr>
-        <w:t xml:space="preserve">RBE040000: </w:t>
+        <w:t>REQ</w:t>
+      </w:r>
+      <w:r>
+        <w:rPr>
+          <w:rFonts w:ascii="Calibri" w:eastAsia="Times New Roman" w:hAnsi="Calibri" w:cs="Calibri"/>
+          <w:b/>
+          <w:bCs/>
+        </w:rPr>
+        <w:t xml:space="preserve">040000: </w:t>
       </w:r>
       <w:r>
         <w:rPr>
@@ -3971,7 +4280,15 @@
           <w:b/>
           <w:bCs/>
         </w:rPr>
-        <w:t xml:space="preserve">RBE040100: </w:t>
+        <w:t>REQ</w:t>
+      </w:r>
+      <w:r>
+        <w:rPr>
+          <w:rFonts w:ascii="Calibri" w:eastAsia="Times New Roman" w:hAnsi="Calibri" w:cs="Calibri"/>
+          <w:b/>
+          <w:bCs/>
+        </w:rPr>
+        <w:t xml:space="preserve">040100: </w:t>
       </w:r>
       <w:r>
         <w:rPr>
@@ -3999,7 +4316,15 @@
           <w:b/>
           <w:bCs/>
         </w:rPr>
-        <w:t xml:space="preserve">RBE040101: </w:t>
+        <w:t>REQ</w:t>
+      </w:r>
+      <w:r>
+        <w:rPr>
+          <w:rFonts w:ascii="Calibri" w:eastAsia="Times New Roman" w:hAnsi="Calibri" w:cs="Calibri"/>
+          <w:b/>
+          <w:bCs/>
+        </w:rPr>
+        <w:t xml:space="preserve">040101: </w:t>
       </w:r>
       <w:r>
         <w:rPr>
@@ -4027,7 +4352,15 @@
           <w:b/>
           <w:bCs/>
         </w:rPr>
-        <w:t xml:space="preserve">RBE040200: </w:t>
+        <w:t>REQ</w:t>
+      </w:r>
+      <w:r>
+        <w:rPr>
+          <w:rFonts w:ascii="Calibri" w:eastAsia="Times New Roman" w:hAnsi="Calibri" w:cs="Calibri"/>
+          <w:b/>
+          <w:bCs/>
+        </w:rPr>
+        <w:t xml:space="preserve">040200: </w:t>
       </w:r>
       <w:r>
         <w:rPr>
@@ -4055,7 +4388,15 @@
           <w:b/>
           <w:bCs/>
         </w:rPr>
-        <w:t xml:space="preserve">RBE040201: </w:t>
+        <w:t>REQ</w:t>
+      </w:r>
+      <w:r>
+        <w:rPr>
+          <w:rFonts w:ascii="Calibri" w:eastAsia="Times New Roman" w:hAnsi="Calibri" w:cs="Calibri"/>
+          <w:b/>
+          <w:bCs/>
+        </w:rPr>
+        <w:t xml:space="preserve">040201: </w:t>
       </w:r>
       <w:r>
         <w:rPr>
@@ -4083,7 +4424,15 @@
           <w:b/>
           <w:bCs/>
         </w:rPr>
-        <w:t xml:space="preserve">RBE040103: </w:t>
+        <w:t>REQ</w:t>
+      </w:r>
+      <w:r>
+        <w:rPr>
+          <w:rFonts w:ascii="Calibri" w:eastAsia="Times New Roman" w:hAnsi="Calibri" w:cs="Calibri"/>
+          <w:b/>
+          <w:bCs/>
+        </w:rPr>
+        <w:t xml:space="preserve">040103: </w:t>
       </w:r>
       <w:r>
         <w:rPr>
@@ -4111,7 +4460,15 @@
           <w:b/>
           <w:bCs/>
         </w:rPr>
-        <w:t xml:space="preserve">RBE040300: </w:t>
+        <w:t>REQ</w:t>
+      </w:r>
+      <w:r>
+        <w:rPr>
+          <w:rFonts w:ascii="Calibri" w:eastAsia="Times New Roman" w:hAnsi="Calibri" w:cs="Calibri"/>
+          <w:b/>
+          <w:bCs/>
+        </w:rPr>
+        <w:t xml:space="preserve">040300: </w:t>
       </w:r>
       <w:r>
         <w:rPr>
@@ -4139,7 +4496,15 @@
           <w:b/>
           <w:bCs/>
         </w:rPr>
-        <w:t xml:space="preserve">RBE040301: </w:t>
+        <w:t>REQ</w:t>
+      </w:r>
+      <w:r>
+        <w:rPr>
+          <w:rFonts w:ascii="Calibri" w:eastAsia="Times New Roman" w:hAnsi="Calibri" w:cs="Calibri"/>
+          <w:b/>
+          <w:bCs/>
+        </w:rPr>
+        <w:t xml:space="preserve">040301: </w:t>
       </w:r>
       <w:r>
         <w:rPr>
@@ -4167,7 +4532,15 @@
           <w:b/>
           <w:bCs/>
         </w:rPr>
-        <w:t xml:space="preserve">RBE040302: </w:t>
+        <w:t>REQ</w:t>
+      </w:r>
+      <w:r>
+        <w:rPr>
+          <w:rFonts w:ascii="Calibri" w:eastAsia="Times New Roman" w:hAnsi="Calibri" w:cs="Calibri"/>
+          <w:b/>
+          <w:bCs/>
+        </w:rPr>
+        <w:t xml:space="preserve">040302: </w:t>
       </w:r>
       <w:r>
         <w:rPr>
@@ -4187,20 +4560,32 @@
         <w:textAlignment w:val="center"/>
         <w:rPr>
           <w:rFonts w:ascii="Calibri" w:eastAsia="Times New Roman" w:hAnsi="Calibri" w:cs="Calibri"/>
-        </w:rPr>
-      </w:pPr>
-      <w:r>
-        <w:rPr>
-          <w:rFonts w:ascii="Calibri" w:eastAsia="Times New Roman" w:hAnsi="Calibri" w:cs="Calibri"/>
-          <w:b/>
-          <w:bCs/>
+          <w:strike/>
+        </w:rPr>
+      </w:pPr>
+      <w:r>
+        <w:rPr>
+          <w:rFonts w:ascii="Calibri" w:eastAsia="Times New Roman" w:hAnsi="Calibri" w:cs="Calibri"/>
+          <w:b/>
+          <w:bCs/>
+          <w:strike/>
         </w:rPr>
         <w:lastRenderedPageBreak/>
-        <w:t xml:space="preserve">RBE040400: </w:t>
-      </w:r>
-      <w:r>
-        <w:rPr>
-          <w:rFonts w:ascii="Calibri" w:eastAsia="Times New Roman" w:hAnsi="Calibri" w:cs="Calibri"/>
+        <w:t>REQ</w:t>
+      </w:r>
+      <w:r>
+        <w:rPr>
+          <w:rFonts w:ascii="Calibri" w:eastAsia="Times New Roman" w:hAnsi="Calibri" w:cs="Calibri"/>
+          <w:b/>
+          <w:bCs/>
+          <w:strike/>
+        </w:rPr>
+        <w:t xml:space="preserve">040400: </w:t>
+      </w:r>
+      <w:r>
+        <w:rPr>
+          <w:rFonts w:ascii="Calibri" w:eastAsia="Times New Roman" w:hAnsi="Calibri" w:cs="Calibri"/>
+          <w:strike/>
         </w:rPr>
         <w:t>Must track Table information</w:t>
       </w:r>
@@ -4216,19 +4601,31 @@
         <w:textAlignment w:val="center"/>
         <w:rPr>
           <w:rFonts w:ascii="Calibri" w:eastAsia="Times New Roman" w:hAnsi="Calibri" w:cs="Calibri"/>
-        </w:rPr>
-      </w:pPr>
-      <w:r>
-        <w:rPr>
-          <w:rFonts w:ascii="Calibri" w:eastAsia="Times New Roman" w:hAnsi="Calibri" w:cs="Calibri"/>
-          <w:b/>
-          <w:bCs/>
-        </w:rPr>
-        <w:t xml:space="preserve">RBE040401: </w:t>
-      </w:r>
-      <w:r>
-        <w:rPr>
-          <w:rFonts w:ascii="Calibri" w:eastAsia="Times New Roman" w:hAnsi="Calibri" w:cs="Calibri"/>
+          <w:strike/>
+        </w:rPr>
+      </w:pPr>
+      <w:r>
+        <w:rPr>
+          <w:rFonts w:ascii="Calibri" w:eastAsia="Times New Roman" w:hAnsi="Calibri" w:cs="Calibri"/>
+          <w:b/>
+          <w:bCs/>
+          <w:strike/>
+        </w:rPr>
+        <w:t>REQ</w:t>
+      </w:r>
+      <w:r>
+        <w:rPr>
+          <w:rFonts w:ascii="Calibri" w:eastAsia="Times New Roman" w:hAnsi="Calibri" w:cs="Calibri"/>
+          <w:b/>
+          <w:bCs/>
+          <w:strike/>
+        </w:rPr>
+        <w:t xml:space="preserve">040401: </w:t>
+      </w:r>
+      <w:r>
+        <w:rPr>
+          <w:rFonts w:ascii="Calibri" w:eastAsia="Times New Roman" w:hAnsi="Calibri" w:cs="Calibri"/>
+          <w:strike/>
         </w:rPr>
         <w:t>Ante (can be zero or monetary amount)</w:t>
       </w:r>
@@ -4244,19 +4641,31 @@
         <w:textAlignment w:val="center"/>
         <w:rPr>
           <w:rFonts w:ascii="Calibri" w:eastAsia="Times New Roman" w:hAnsi="Calibri" w:cs="Calibri"/>
-        </w:rPr>
-      </w:pPr>
-      <w:r>
-        <w:rPr>
-          <w:rFonts w:ascii="Calibri" w:eastAsia="Times New Roman" w:hAnsi="Calibri" w:cs="Calibri"/>
-          <w:b/>
-          <w:bCs/>
-        </w:rPr>
-        <w:t xml:space="preserve">RBE040402: </w:t>
-      </w:r>
-      <w:r>
-        <w:rPr>
-          <w:rFonts w:ascii="Calibri" w:eastAsia="Times New Roman" w:hAnsi="Calibri" w:cs="Calibri"/>
+          <w:strike/>
+        </w:rPr>
+      </w:pPr>
+      <w:r>
+        <w:rPr>
+          <w:rFonts w:ascii="Calibri" w:eastAsia="Times New Roman" w:hAnsi="Calibri" w:cs="Calibri"/>
+          <w:b/>
+          <w:bCs/>
+          <w:strike/>
+        </w:rPr>
+        <w:t>REQ</w:t>
+      </w:r>
+      <w:r>
+        <w:rPr>
+          <w:rFonts w:ascii="Calibri" w:eastAsia="Times New Roman" w:hAnsi="Calibri" w:cs="Calibri"/>
+          <w:b/>
+          <w:bCs/>
+          <w:strike/>
+        </w:rPr>
+        <w:t xml:space="preserve">040402: </w:t>
+      </w:r>
+      <w:r>
+        <w:rPr>
+          <w:rFonts w:ascii="Calibri" w:eastAsia="Times New Roman" w:hAnsi="Calibri" w:cs="Calibri"/>
+          <w:strike/>
         </w:rPr>
         <w:t>Low stake limit (positive amount, non-zero, smaller than high stake limit)</w:t>
       </w:r>
@@ -4272,19 +4681,31 @@
         <w:textAlignment w:val="center"/>
         <w:rPr>
           <w:rFonts w:ascii="Calibri" w:eastAsia="Times New Roman" w:hAnsi="Calibri" w:cs="Calibri"/>
-        </w:rPr>
-      </w:pPr>
-      <w:r>
-        <w:rPr>
-          <w:rFonts w:ascii="Calibri" w:eastAsia="Times New Roman" w:hAnsi="Calibri" w:cs="Calibri"/>
-          <w:b/>
-          <w:bCs/>
-        </w:rPr>
-        <w:t xml:space="preserve">RBE040403: </w:t>
-      </w:r>
-      <w:r>
-        <w:rPr>
-          <w:rFonts w:ascii="Calibri" w:eastAsia="Times New Roman" w:hAnsi="Calibri" w:cs="Calibri"/>
+          <w:strike/>
+        </w:rPr>
+      </w:pPr>
+      <w:r>
+        <w:rPr>
+          <w:rFonts w:ascii="Calibri" w:eastAsia="Times New Roman" w:hAnsi="Calibri" w:cs="Calibri"/>
+          <w:b/>
+          <w:bCs/>
+          <w:strike/>
+        </w:rPr>
+        <w:t>REQ</w:t>
+      </w:r>
+      <w:r>
+        <w:rPr>
+          <w:rFonts w:ascii="Calibri" w:eastAsia="Times New Roman" w:hAnsi="Calibri" w:cs="Calibri"/>
+          <w:b/>
+          <w:bCs/>
+          <w:strike/>
+        </w:rPr>
+        <w:t xml:space="preserve">040403: </w:t>
+      </w:r>
+      <w:r>
+        <w:rPr>
+          <w:rFonts w:ascii="Calibri" w:eastAsia="Times New Roman" w:hAnsi="Calibri" w:cs="Calibri"/>
+          <w:strike/>
         </w:rPr>
         <w:t>High stake limit (positive amount, larger than low stake limit)</w:t>
       </w:r>
@@ -4300,19 +4721,31 @@
         <w:textAlignment w:val="center"/>
         <w:rPr>
           <w:rFonts w:ascii="Calibri" w:eastAsia="Times New Roman" w:hAnsi="Calibri" w:cs="Calibri"/>
-        </w:rPr>
-      </w:pPr>
-      <w:r>
-        <w:rPr>
-          <w:rFonts w:ascii="Calibri" w:eastAsia="Times New Roman" w:hAnsi="Calibri" w:cs="Calibri"/>
-          <w:b/>
-          <w:bCs/>
-        </w:rPr>
-        <w:t xml:space="preserve">RBE040404: </w:t>
-      </w:r>
-      <w:r>
-        <w:rPr>
-          <w:rFonts w:ascii="Calibri" w:eastAsia="Times New Roman" w:hAnsi="Calibri" w:cs="Calibri"/>
+          <w:strike/>
+        </w:rPr>
+      </w:pPr>
+      <w:r>
+        <w:rPr>
+          <w:rFonts w:ascii="Calibri" w:eastAsia="Times New Roman" w:hAnsi="Calibri" w:cs="Calibri"/>
+          <w:b/>
+          <w:bCs/>
+          <w:strike/>
+        </w:rPr>
+        <w:t>REQ</w:t>
+      </w:r>
+      <w:r>
+        <w:rPr>
+          <w:rFonts w:ascii="Calibri" w:eastAsia="Times New Roman" w:hAnsi="Calibri" w:cs="Calibri"/>
+          <w:b/>
+          <w:bCs/>
+          <w:strike/>
+        </w:rPr>
+        <w:t xml:space="preserve">040404: </w:t>
+      </w:r>
+      <w:r>
+        <w:rPr>
+          <w:rFonts w:ascii="Calibri" w:eastAsia="Times New Roman" w:hAnsi="Calibri" w:cs="Calibri"/>
+          <w:strike/>
         </w:rPr>
         <w:t>Number of players (2 - 7)</w:t>
       </w:r>
@@ -4328,19 +4761,31 @@
         <w:textAlignment w:val="center"/>
         <w:rPr>
           <w:rFonts w:ascii="Calibri" w:eastAsia="Times New Roman" w:hAnsi="Calibri" w:cs="Calibri"/>
-        </w:rPr>
-      </w:pPr>
-      <w:r>
-        <w:rPr>
-          <w:rFonts w:ascii="Calibri" w:eastAsia="Times New Roman" w:hAnsi="Calibri" w:cs="Calibri"/>
-          <w:b/>
-          <w:bCs/>
-        </w:rPr>
-        <w:t xml:space="preserve">RBE040405: </w:t>
-      </w:r>
-      <w:r>
-        <w:rPr>
-          <w:rFonts w:ascii="Calibri" w:eastAsia="Times New Roman" w:hAnsi="Calibri" w:cs="Calibri"/>
+          <w:strike/>
+        </w:rPr>
+      </w:pPr>
+      <w:r>
+        <w:rPr>
+          <w:rFonts w:ascii="Calibri" w:eastAsia="Times New Roman" w:hAnsi="Calibri" w:cs="Calibri"/>
+          <w:b/>
+          <w:bCs/>
+          <w:strike/>
+        </w:rPr>
+        <w:t>REQ</w:t>
+      </w:r>
+      <w:r>
+        <w:rPr>
+          <w:rFonts w:ascii="Calibri" w:eastAsia="Times New Roman" w:hAnsi="Calibri" w:cs="Calibri"/>
+          <w:b/>
+          <w:bCs/>
+          <w:strike/>
+        </w:rPr>
+        <w:t xml:space="preserve">040405: </w:t>
+      </w:r>
+      <w:r>
+        <w:rPr>
+          <w:rFonts w:ascii="Calibri" w:eastAsia="Times New Roman" w:hAnsi="Calibri" w:cs="Calibri"/>
+          <w:strike/>
         </w:rPr>
         <w:t>Position of players at table</w:t>
       </w:r>
@@ -4356,19 +4801,31 @@
         <w:textAlignment w:val="center"/>
         <w:rPr>
           <w:rFonts w:ascii="Calibri" w:eastAsia="Times New Roman" w:hAnsi="Calibri" w:cs="Calibri"/>
-        </w:rPr>
-      </w:pPr>
-      <w:r>
-        <w:rPr>
-          <w:rFonts w:ascii="Calibri" w:eastAsia="Times New Roman" w:hAnsi="Calibri" w:cs="Calibri"/>
-          <w:b/>
-          <w:bCs/>
-        </w:rPr>
-        <w:t xml:space="preserve">RBE040406: </w:t>
-      </w:r>
-      <w:r>
-        <w:rPr>
-          <w:rFonts w:ascii="Calibri" w:eastAsia="Times New Roman" w:hAnsi="Calibri" w:cs="Calibri"/>
+          <w:strike/>
+        </w:rPr>
+      </w:pPr>
+      <w:r>
+        <w:rPr>
+          <w:rFonts w:ascii="Calibri" w:eastAsia="Times New Roman" w:hAnsi="Calibri" w:cs="Calibri"/>
+          <w:b/>
+          <w:bCs/>
+          <w:strike/>
+        </w:rPr>
+        <w:t>REQ</w:t>
+      </w:r>
+      <w:r>
+        <w:rPr>
+          <w:rFonts w:ascii="Calibri" w:eastAsia="Times New Roman" w:hAnsi="Calibri" w:cs="Calibri"/>
+          <w:b/>
+          <w:bCs/>
+          <w:strike/>
+        </w:rPr>
+        <w:t xml:space="preserve">040406: </w:t>
+      </w:r>
+      <w:r>
+        <w:rPr>
+          <w:rFonts w:ascii="Calibri" w:eastAsia="Times New Roman" w:hAnsi="Calibri" w:cs="Calibri"/>
+          <w:strike/>
         </w:rPr>
         <w:t>Position of dealer at table</w:t>
       </w:r>
@@ -4384,19 +4841,31 @@
         <w:textAlignment w:val="center"/>
         <w:rPr>
           <w:rFonts w:ascii="Calibri" w:eastAsia="Times New Roman" w:hAnsi="Calibri" w:cs="Calibri"/>
-        </w:rPr>
-      </w:pPr>
-      <w:r>
-        <w:rPr>
-          <w:rFonts w:ascii="Calibri" w:eastAsia="Times New Roman" w:hAnsi="Calibri" w:cs="Calibri"/>
-          <w:b/>
-          <w:bCs/>
-        </w:rPr>
-        <w:t xml:space="preserve">RBE040500: </w:t>
-      </w:r>
-      <w:r>
-        <w:rPr>
-          <w:rFonts w:ascii="Calibri" w:eastAsia="Times New Roman" w:hAnsi="Calibri" w:cs="Calibri"/>
+          <w:strike/>
+        </w:rPr>
+      </w:pPr>
+      <w:r>
+        <w:rPr>
+          <w:rFonts w:ascii="Calibri" w:eastAsia="Times New Roman" w:hAnsi="Calibri" w:cs="Calibri"/>
+          <w:b/>
+          <w:bCs/>
+          <w:strike/>
+        </w:rPr>
+        <w:t>REQ</w:t>
+      </w:r>
+      <w:r>
+        <w:rPr>
+          <w:rFonts w:ascii="Calibri" w:eastAsia="Times New Roman" w:hAnsi="Calibri" w:cs="Calibri"/>
+          <w:b/>
+          <w:bCs/>
+          <w:strike/>
+        </w:rPr>
+        <w:t xml:space="preserve">040500: </w:t>
+      </w:r>
+      <w:r>
+        <w:rPr>
+          <w:rFonts w:ascii="Calibri" w:eastAsia="Times New Roman" w:hAnsi="Calibri" w:cs="Calibri"/>
+          <w:strike/>
         </w:rPr>
         <w:t>Must track dealer information</w:t>
       </w:r>
@@ -4412,19 +4881,31 @@
         <w:textAlignment w:val="center"/>
         <w:rPr>
           <w:rFonts w:ascii="Calibri" w:eastAsia="Times New Roman" w:hAnsi="Calibri" w:cs="Calibri"/>
-        </w:rPr>
-      </w:pPr>
-      <w:r>
-        <w:rPr>
-          <w:rFonts w:ascii="Calibri" w:eastAsia="Times New Roman" w:hAnsi="Calibri" w:cs="Calibri"/>
-          <w:b/>
-          <w:bCs/>
-        </w:rPr>
-        <w:t>RBE040501</w:t>
-      </w:r>
-      <w:r>
-        <w:rPr>
-          <w:rFonts w:ascii="Calibri" w:eastAsia="Times New Roman" w:hAnsi="Calibri" w:cs="Calibri"/>
+          <w:strike/>
+        </w:rPr>
+      </w:pPr>
+      <w:r>
+        <w:rPr>
+          <w:rFonts w:ascii="Calibri" w:eastAsia="Times New Roman" w:hAnsi="Calibri" w:cs="Calibri"/>
+          <w:b/>
+          <w:bCs/>
+          <w:strike/>
+        </w:rPr>
+        <w:t>REQ</w:t>
+      </w:r>
+      <w:r>
+        <w:rPr>
+          <w:rFonts w:ascii="Calibri" w:eastAsia="Times New Roman" w:hAnsi="Calibri" w:cs="Calibri"/>
+          <w:b/>
+          <w:bCs/>
+          <w:strike/>
+        </w:rPr>
+        <w:t>040501</w:t>
+      </w:r>
+      <w:r>
+        <w:rPr>
+          <w:rFonts w:ascii="Calibri" w:eastAsia="Times New Roman" w:hAnsi="Calibri" w:cs="Calibri"/>
+          <w:strike/>
         </w:rPr>
         <w:t xml:space="preserve">: Must track game play state </w:t>
       </w:r>
@@ -4440,19 +4921,31 @@
         <w:textAlignment w:val="center"/>
         <w:rPr>
           <w:rFonts w:ascii="Calibri" w:eastAsia="Times New Roman" w:hAnsi="Calibri" w:cs="Calibri"/>
-        </w:rPr>
-      </w:pPr>
-      <w:r>
-        <w:rPr>
-          <w:rFonts w:ascii="Calibri" w:eastAsia="Times New Roman" w:hAnsi="Calibri" w:cs="Calibri"/>
-          <w:b/>
-          <w:bCs/>
-        </w:rPr>
-        <w:t xml:space="preserve">RBE040502: </w:t>
-      </w:r>
-      <w:r>
-        <w:rPr>
-          <w:rFonts w:ascii="Calibri" w:eastAsia="Times New Roman" w:hAnsi="Calibri" w:cs="Calibri"/>
+          <w:strike/>
+        </w:rPr>
+      </w:pPr>
+      <w:r>
+        <w:rPr>
+          <w:rFonts w:ascii="Calibri" w:eastAsia="Times New Roman" w:hAnsi="Calibri" w:cs="Calibri"/>
+          <w:b/>
+          <w:bCs/>
+          <w:strike/>
+        </w:rPr>
+        <w:t>REQ</w:t>
+      </w:r>
+      <w:r>
+        <w:rPr>
+          <w:rFonts w:ascii="Calibri" w:eastAsia="Times New Roman" w:hAnsi="Calibri" w:cs="Calibri"/>
+          <w:b/>
+          <w:bCs/>
+          <w:strike/>
+        </w:rPr>
+        <w:t xml:space="preserve">040502: </w:t>
+      </w:r>
+      <w:r>
+        <w:rPr>
+          <w:rFonts w:ascii="Calibri" w:eastAsia="Times New Roman" w:hAnsi="Calibri" w:cs="Calibri"/>
+          <w:strike/>
         </w:rPr>
         <w:t>Must track deck state of current game</w:t>
       </w:r>
@@ -4468,19 +4961,31 @@
         <w:textAlignment w:val="center"/>
         <w:rPr>
           <w:rFonts w:ascii="Calibri" w:eastAsia="Times New Roman" w:hAnsi="Calibri" w:cs="Calibri"/>
-        </w:rPr>
-      </w:pPr>
-      <w:r>
-        <w:rPr>
-          <w:rFonts w:ascii="Calibri" w:eastAsia="Times New Roman" w:hAnsi="Calibri" w:cs="Calibri"/>
-          <w:b/>
-          <w:bCs/>
-        </w:rPr>
-        <w:t xml:space="preserve">RBE040503: </w:t>
-      </w:r>
-      <w:r>
-        <w:rPr>
-          <w:rFonts w:ascii="Calibri" w:eastAsia="Times New Roman" w:hAnsi="Calibri" w:cs="Calibri"/>
+          <w:strike/>
+        </w:rPr>
+      </w:pPr>
+      <w:r>
+        <w:rPr>
+          <w:rFonts w:ascii="Calibri" w:eastAsia="Times New Roman" w:hAnsi="Calibri" w:cs="Calibri"/>
+          <w:b/>
+          <w:bCs/>
+          <w:strike/>
+        </w:rPr>
+        <w:t>REQ</w:t>
+      </w:r>
+      <w:r>
+        <w:rPr>
+          <w:rFonts w:ascii="Calibri" w:eastAsia="Times New Roman" w:hAnsi="Calibri" w:cs="Calibri"/>
+          <w:b/>
+          <w:bCs/>
+          <w:strike/>
+        </w:rPr>
+        <w:t xml:space="preserve">040503: </w:t>
+      </w:r>
+      <w:r>
+        <w:rPr>
+          <w:rFonts w:ascii="Calibri" w:eastAsia="Times New Roman" w:hAnsi="Calibri" w:cs="Calibri"/>
+          <w:strike/>
         </w:rPr>
         <w:t>Dealer must know own location at table</w:t>
       </w:r>
@@ -4504,7 +5009,15 @@
           <w:b/>
           <w:bCs/>
         </w:rPr>
-        <w:t xml:space="preserve">RBE040600: </w:t>
+        <w:t>REQ</w:t>
+      </w:r>
+      <w:r>
+        <w:rPr>
+          <w:rFonts w:ascii="Calibri" w:eastAsia="Times New Roman" w:hAnsi="Calibri" w:cs="Calibri"/>
+          <w:b/>
+          <w:bCs/>
+        </w:rPr>
+        <w:t xml:space="preserve">040600: </w:t>
       </w:r>
       <w:r>
         <w:rPr>
@@ -4532,7 +5045,15 @@
           <w:b/>
           <w:bCs/>
         </w:rPr>
-        <w:t xml:space="preserve">RBE040601: </w:t>
+        <w:t>REQ</w:t>
+      </w:r>
+      <w:r>
+        <w:rPr>
+          <w:rFonts w:ascii="Calibri" w:eastAsia="Times New Roman" w:hAnsi="Calibri" w:cs="Calibri"/>
+          <w:b/>
+          <w:bCs/>
+        </w:rPr>
+        <w:t xml:space="preserve">040601: </w:t>
       </w:r>
       <w:r>
         <w:rPr>
@@ -4560,7 +5081,15 @@
           <w:b/>
           <w:bCs/>
         </w:rPr>
-        <w:t xml:space="preserve">RBE040602: </w:t>
+        <w:t>REQ</w:t>
+      </w:r>
+      <w:r>
+        <w:rPr>
+          <w:rFonts w:ascii="Calibri" w:eastAsia="Times New Roman" w:hAnsi="Calibri" w:cs="Calibri"/>
+          <w:b/>
+          <w:bCs/>
+        </w:rPr>
+        <w:t xml:space="preserve">040602: </w:t>
       </w:r>
       <w:r>
         <w:rPr>
@@ -4576,14 +5105,14 @@
           <w:rFonts w:eastAsia="Times New Roman"/>
         </w:rPr>
       </w:pPr>
-      <w:bookmarkStart w:id="25" w:name="_Toc529221170"/>
+      <w:bookmarkStart w:id="26" w:name="_Toc529221170"/>
       <w:r>
         <w:rPr>
           <w:rFonts w:eastAsia="Times New Roman"/>
         </w:rPr>
         <w:t>Game State Requirements</w:t>
       </w:r>
-      <w:bookmarkEnd w:id="25"/>
+      <w:bookmarkEnd w:id="26"/>
     </w:p>
     <w:p>
       <w:pPr>
@@ -4604,7 +5133,15 @@
           <w:b/>
           <w:bCs/>
         </w:rPr>
-        <w:t xml:space="preserve">RBE050000: </w:t>
+        <w:t>REQ</w:t>
+      </w:r>
+      <w:r>
+        <w:rPr>
+          <w:rFonts w:ascii="Calibri" w:eastAsia="Times New Roman" w:hAnsi="Calibri" w:cs="Calibri"/>
+          <w:b/>
+          <w:bCs/>
+        </w:rPr>
+        <w:t xml:space="preserve">050000: </w:t>
       </w:r>
       <w:r>
         <w:rPr>
@@ -4632,7 +5169,15 @@
           <w:b/>
           <w:bCs/>
         </w:rPr>
-        <w:t xml:space="preserve">RBE050100: </w:t>
+        <w:t>REQ</w:t>
+      </w:r>
+      <w:r>
+        <w:rPr>
+          <w:rFonts w:ascii="Calibri" w:eastAsia="Times New Roman" w:hAnsi="Calibri" w:cs="Calibri"/>
+          <w:b/>
+          <w:bCs/>
+        </w:rPr>
+        <w:t xml:space="preserve">050100: </w:t>
       </w:r>
       <w:r>
         <w:rPr>
@@ -4660,7 +5205,15 @@
           <w:b/>
           <w:bCs/>
         </w:rPr>
-        <w:t xml:space="preserve">RBE050200: </w:t>
+        <w:t>REQ</w:t>
+      </w:r>
+      <w:r>
+        <w:rPr>
+          <w:rFonts w:ascii="Calibri" w:eastAsia="Times New Roman" w:hAnsi="Calibri" w:cs="Calibri"/>
+          <w:b/>
+          <w:bCs/>
+        </w:rPr>
+        <w:t xml:space="preserve">050200: </w:t>
       </w:r>
       <w:r>
         <w:rPr>
@@ -4688,7 +5241,15 @@
           <w:b/>
           <w:bCs/>
         </w:rPr>
-        <w:t xml:space="preserve">RBE050300: </w:t>
+        <w:t>REQ</w:t>
+      </w:r>
+      <w:r>
+        <w:rPr>
+          <w:rFonts w:ascii="Calibri" w:eastAsia="Times New Roman" w:hAnsi="Calibri" w:cs="Calibri"/>
+          <w:b/>
+          <w:bCs/>
+        </w:rPr>
+        <w:t xml:space="preserve">050300: </w:t>
       </w:r>
       <w:r>
         <w:rPr>
@@ -4708,19 +5269,31 @@
         <w:textAlignment w:val="center"/>
         <w:rPr>
           <w:rFonts w:ascii="Calibri" w:eastAsia="Times New Roman" w:hAnsi="Calibri" w:cs="Calibri"/>
-        </w:rPr>
-      </w:pPr>
-      <w:r>
-        <w:rPr>
-          <w:rFonts w:ascii="Calibri" w:eastAsia="Times New Roman" w:hAnsi="Calibri" w:cs="Calibri"/>
-          <w:b/>
-          <w:bCs/>
-        </w:rPr>
-        <w:t xml:space="preserve">RBE050301: </w:t>
-      </w:r>
-      <w:r>
-        <w:rPr>
-          <w:rFonts w:ascii="Calibri" w:eastAsia="Times New Roman" w:hAnsi="Calibri" w:cs="Calibri"/>
+          <w:strike/>
+        </w:rPr>
+      </w:pPr>
+      <w:r>
+        <w:rPr>
+          <w:rFonts w:ascii="Calibri" w:eastAsia="Times New Roman" w:hAnsi="Calibri" w:cs="Calibri"/>
+          <w:b/>
+          <w:bCs/>
+          <w:strike/>
+        </w:rPr>
+        <w:t>REQ</w:t>
+      </w:r>
+      <w:r>
+        <w:rPr>
+          <w:rFonts w:ascii="Calibri" w:eastAsia="Times New Roman" w:hAnsi="Calibri" w:cs="Calibri"/>
+          <w:b/>
+          <w:bCs/>
+          <w:strike/>
+        </w:rPr>
+        <w:t xml:space="preserve">050301: </w:t>
+      </w:r>
+      <w:r>
+        <w:rPr>
+          <w:rFonts w:ascii="Calibri" w:eastAsia="Times New Roman" w:hAnsi="Calibri" w:cs="Calibri"/>
+          <w:strike/>
         </w:rPr>
         <w:t>Allow human players to replace computer players between hands</w:t>
       </w:r>
@@ -4736,19 +5309,31 @@
         <w:textAlignment w:val="center"/>
         <w:rPr>
           <w:rFonts w:ascii="Calibri" w:eastAsia="Times New Roman" w:hAnsi="Calibri" w:cs="Calibri"/>
-        </w:rPr>
-      </w:pPr>
-      <w:r>
-        <w:rPr>
-          <w:rFonts w:ascii="Calibri" w:eastAsia="Times New Roman" w:hAnsi="Calibri" w:cs="Calibri"/>
-          <w:b/>
-          <w:bCs/>
-        </w:rPr>
-        <w:t xml:space="preserve">RBE050302: </w:t>
-      </w:r>
-      <w:r>
-        <w:rPr>
-          <w:rFonts w:ascii="Calibri" w:eastAsia="Times New Roman" w:hAnsi="Calibri" w:cs="Calibri"/>
+          <w:strike/>
+        </w:rPr>
+      </w:pPr>
+      <w:r>
+        <w:rPr>
+          <w:rFonts w:ascii="Calibri" w:eastAsia="Times New Roman" w:hAnsi="Calibri" w:cs="Calibri"/>
+          <w:b/>
+          <w:bCs/>
+          <w:strike/>
+        </w:rPr>
+        <w:t>REQ</w:t>
+      </w:r>
+      <w:r>
+        <w:rPr>
+          <w:rFonts w:ascii="Calibri" w:eastAsia="Times New Roman" w:hAnsi="Calibri" w:cs="Calibri"/>
+          <w:b/>
+          <w:bCs/>
+          <w:strike/>
+        </w:rPr>
+        <w:t xml:space="preserve">050302: </w:t>
+      </w:r>
+      <w:r>
+        <w:rPr>
+          <w:rFonts w:ascii="Calibri" w:eastAsia="Times New Roman" w:hAnsi="Calibri" w:cs="Calibri"/>
+          <w:strike/>
         </w:rPr>
         <w:t>Require approval from existing human players</w:t>
       </w:r>
@@ -4772,7 +5357,15 @@
           <w:b/>
           <w:bCs/>
         </w:rPr>
-        <w:t xml:space="preserve">RBE050400: </w:t>
+        <w:t>REQ</w:t>
+      </w:r>
+      <w:r>
+        <w:rPr>
+          <w:rFonts w:ascii="Calibri" w:eastAsia="Times New Roman" w:hAnsi="Calibri" w:cs="Calibri"/>
+          <w:b/>
+          <w:bCs/>
+        </w:rPr>
+        <w:t xml:space="preserve">050400: </w:t>
       </w:r>
       <w:r>
         <w:rPr>
@@ -4783,19 +5376,187 @@
     </w:p>
     <w:p>
       <w:pPr>
+        <w:numPr>
+          <w:ilvl w:val="2"/>
+          <w:numId w:val="4"/>
+        </w:numPr>
+        <w:spacing w:after="0" w:line="240" w:lineRule="auto"/>
+        <w:ind w:left="924"/>
+        <w:textAlignment w:val="center"/>
+        <w:rPr>
+          <w:rFonts w:ascii="Calibri" w:eastAsia="Times New Roman" w:hAnsi="Calibri" w:cs="Calibri"/>
+        </w:rPr>
+      </w:pPr>
+      <w:r>
+        <w:rPr>
+          <w:rFonts w:ascii="Calibri" w:eastAsia="Times New Roman" w:hAnsi="Calibri" w:cs="Calibri"/>
+          <w:b/>
+          <w:bCs/>
+        </w:rPr>
+        <w:t>REQ050500:</w:t>
+      </w:r>
+      <w:r>
+        <w:rPr>
+          <w:rFonts w:ascii="Calibri" w:eastAsia="Times New Roman" w:hAnsi="Calibri" w:cs="Calibri"/>
+        </w:rPr>
+        <w:t xml:space="preserve"> Ante (can be zero or monetary amount)</w:t>
+      </w:r>
+    </w:p>
+    <w:p>
+      <w:pPr>
+        <w:numPr>
+          <w:ilvl w:val="2"/>
+          <w:numId w:val="4"/>
+        </w:numPr>
+        <w:spacing w:after="0" w:line="240" w:lineRule="auto"/>
+        <w:ind w:left="924"/>
+        <w:textAlignment w:val="center"/>
+        <w:rPr>
+          <w:rFonts w:ascii="Calibri" w:eastAsia="Times New Roman" w:hAnsi="Calibri" w:cs="Calibri"/>
+        </w:rPr>
+      </w:pPr>
+      <w:r>
+        <w:rPr>
+          <w:rFonts w:ascii="Calibri" w:eastAsia="Times New Roman" w:hAnsi="Calibri" w:cs="Calibri"/>
+          <w:b/>
+          <w:bCs/>
+        </w:rPr>
+        <w:t>REQ050600:</w:t>
+      </w:r>
+      <w:r>
+        <w:rPr>
+          <w:rFonts w:ascii="Calibri" w:eastAsia="Times New Roman" w:hAnsi="Calibri" w:cs="Calibri"/>
+        </w:rPr>
+        <w:t xml:space="preserve"> Low stake limit (positive amount, non-zero, smaller than high stake limit)</w:t>
+      </w:r>
+    </w:p>
+    <w:p>
+      <w:pPr>
+        <w:numPr>
+          <w:ilvl w:val="2"/>
+          <w:numId w:val="4"/>
+        </w:numPr>
+        <w:spacing w:after="0" w:line="240" w:lineRule="auto"/>
+        <w:ind w:left="924"/>
+        <w:textAlignment w:val="center"/>
+        <w:rPr>
+          <w:rFonts w:ascii="Calibri" w:eastAsia="Times New Roman" w:hAnsi="Calibri" w:cs="Calibri"/>
+        </w:rPr>
+      </w:pPr>
+      <w:r>
+        <w:rPr>
+          <w:rFonts w:ascii="Calibri" w:eastAsia="Times New Roman" w:hAnsi="Calibri" w:cs="Calibri"/>
+          <w:b/>
+          <w:bCs/>
+        </w:rPr>
+        <w:t>REQ050700:</w:t>
+      </w:r>
+      <w:r>
+        <w:rPr>
+          <w:rFonts w:ascii="Calibri" w:eastAsia="Times New Roman" w:hAnsi="Calibri" w:cs="Calibri"/>
+        </w:rPr>
+        <w:t xml:space="preserve"> High stake limit (positive amount, larger than low stake limit)</w:t>
+      </w:r>
+    </w:p>
+    <w:p>
+      <w:pPr>
+        <w:numPr>
+          <w:ilvl w:val="2"/>
+          <w:numId w:val="4"/>
+        </w:numPr>
+        <w:spacing w:after="0" w:line="240" w:lineRule="auto"/>
+        <w:ind w:left="924"/>
+        <w:textAlignment w:val="center"/>
+        <w:rPr>
+          <w:rFonts w:ascii="Calibri" w:eastAsia="Times New Roman" w:hAnsi="Calibri" w:cs="Calibri"/>
+        </w:rPr>
+      </w:pPr>
+      <w:r>
+        <w:rPr>
+          <w:rFonts w:ascii="Calibri" w:eastAsia="Times New Roman" w:hAnsi="Calibri" w:cs="Calibri"/>
+          <w:b/>
+          <w:bCs/>
+        </w:rPr>
+        <w:t>REQ050800:</w:t>
+      </w:r>
+      <w:r>
+        <w:rPr>
+          <w:rFonts w:ascii="Calibri" w:eastAsia="Times New Roman" w:hAnsi="Calibri" w:cs="Calibri"/>
+        </w:rPr>
+        <w:t xml:space="preserve"> Number of player (2-7)</w:t>
+      </w:r>
+    </w:p>
+    <w:p>
+      <w:pPr>
+        <w:numPr>
+          <w:ilvl w:val="2"/>
+          <w:numId w:val="4"/>
+        </w:numPr>
+        <w:spacing w:after="0" w:line="240" w:lineRule="auto"/>
+        <w:ind w:left="924"/>
+        <w:textAlignment w:val="center"/>
+        <w:rPr>
+          <w:rFonts w:ascii="Calibri" w:eastAsia="Times New Roman" w:hAnsi="Calibri" w:cs="Calibri"/>
+        </w:rPr>
+      </w:pPr>
+      <w:r>
+        <w:rPr>
+          <w:rFonts w:ascii="Calibri" w:eastAsia="Times New Roman" w:hAnsi="Calibri" w:cs="Calibri"/>
+          <w:b/>
+          <w:bCs/>
+        </w:rPr>
+        <w:t>REQ050900:</w:t>
+      </w:r>
+      <w:r>
+        <w:rPr>
+          <w:rFonts w:ascii="Calibri" w:eastAsia="Times New Roman" w:hAnsi="Calibri" w:cs="Calibri"/>
+        </w:rPr>
+        <w:t xml:space="preserve"> Position of players in game</w:t>
+      </w:r>
+    </w:p>
+    <w:p>
+      <w:pPr>
+        <w:numPr>
+          <w:ilvl w:val="2"/>
+          <w:numId w:val="4"/>
+        </w:numPr>
+        <w:spacing w:after="0" w:line="240" w:lineRule="auto"/>
+        <w:ind w:left="924"/>
+        <w:textAlignment w:val="center"/>
+        <w:rPr>
+          <w:rFonts w:ascii="Calibri" w:eastAsia="Times New Roman" w:hAnsi="Calibri" w:cs="Calibri"/>
+        </w:rPr>
+      </w:pPr>
+      <w:r>
+        <w:rPr>
+          <w:rFonts w:ascii="Calibri" w:eastAsia="Times New Roman" w:hAnsi="Calibri" w:cs="Calibri"/>
+          <w:b/>
+          <w:bCs/>
+        </w:rPr>
+        <w:t>REQ051000:</w:t>
+      </w:r>
+      <w:r>
+        <w:rPr>
+          <w:rFonts w:ascii="Calibri" w:eastAsia="Times New Roman" w:hAnsi="Calibri" w:cs="Calibri"/>
+        </w:rPr>
+        <w:t xml:space="preserve"> Position of dealer in game</w:t>
+      </w:r>
+    </w:p>
+    <w:p>
+      <w:pPr>
         <w:pStyle w:val="Heading2"/>
         <w:rPr>
           <w:rFonts w:eastAsia="Times New Roman"/>
         </w:rPr>
       </w:pPr>
-      <w:bookmarkStart w:id="26" w:name="_Toc529221171"/>
+      <w:bookmarkStart w:id="27" w:name="_Toc529221171"/>
       <w:r>
         <w:rPr>
           <w:rFonts w:eastAsia="Times New Roman"/>
         </w:rPr>
         <w:t>Game Operation Requirements</w:t>
       </w:r>
-      <w:bookmarkEnd w:id="26"/>
+      <w:bookmarkEnd w:id="27"/>
     </w:p>
     <w:p>
       <w:pPr>
@@ -4816,7 +5577,15 @@
           <w:b/>
           <w:bCs/>
         </w:rPr>
-        <w:t xml:space="preserve">RBE060000: </w:t>
+        <w:t>REQ</w:t>
+      </w:r>
+      <w:r>
+        <w:rPr>
+          <w:rFonts w:ascii="Calibri" w:eastAsia="Times New Roman" w:hAnsi="Calibri" w:cs="Calibri"/>
+          <w:b/>
+          <w:bCs/>
+        </w:rPr>
+        <w:t xml:space="preserve">060000: </w:t>
       </w:r>
       <w:r>
         <w:rPr>
@@ -4844,7 +5613,15 @@
           <w:b/>
           <w:bCs/>
         </w:rPr>
-        <w:t xml:space="preserve">RBE060100: </w:t>
+        <w:t>REQ</w:t>
+      </w:r>
+      <w:r>
+        <w:rPr>
+          <w:rFonts w:ascii="Calibri" w:eastAsia="Times New Roman" w:hAnsi="Calibri" w:cs="Calibri"/>
+          <w:b/>
+          <w:bCs/>
+        </w:rPr>
+        <w:t xml:space="preserve">060100: </w:t>
       </w:r>
       <w:r>
         <w:rPr>
@@ -4872,7 +5649,15 @@
           <w:b/>
           <w:bCs/>
         </w:rPr>
-        <w:t xml:space="preserve">RBE060200: </w:t>
+        <w:t>REQ</w:t>
+      </w:r>
+      <w:r>
+        <w:rPr>
+          <w:rFonts w:ascii="Calibri" w:eastAsia="Times New Roman" w:hAnsi="Calibri" w:cs="Calibri"/>
+          <w:b/>
+          <w:bCs/>
+        </w:rPr>
+        <w:t xml:space="preserve">060200: </w:t>
       </w:r>
       <w:r>
         <w:rPr>
@@ -4900,7 +5685,15 @@
           <w:b/>
           <w:bCs/>
         </w:rPr>
-        <w:t xml:space="preserve">RBE060300: </w:t>
+        <w:t>REQ</w:t>
+      </w:r>
+      <w:r>
+        <w:rPr>
+          <w:rFonts w:ascii="Calibri" w:eastAsia="Times New Roman" w:hAnsi="Calibri" w:cs="Calibri"/>
+          <w:b/>
+          <w:bCs/>
+        </w:rPr>
+        <w:t xml:space="preserve">060300: </w:t>
       </w:r>
       <w:r>
         <w:rPr>
@@ -4928,7 +5721,15 @@
           <w:b/>
           <w:bCs/>
         </w:rPr>
-        <w:t xml:space="preserve">RBE060400: </w:t>
+        <w:t>REQ</w:t>
+      </w:r>
+      <w:r>
+        <w:rPr>
+          <w:rFonts w:ascii="Calibri" w:eastAsia="Times New Roman" w:hAnsi="Calibri" w:cs="Calibri"/>
+          <w:b/>
+          <w:bCs/>
+        </w:rPr>
+        <w:t xml:space="preserve">060400: </w:t>
       </w:r>
       <w:r>
         <w:rPr>
@@ -4956,7 +5757,15 @@
           <w:b/>
           <w:bCs/>
         </w:rPr>
-        <w:t xml:space="preserve">RBE060401: </w:t>
+        <w:t>REQ</w:t>
+      </w:r>
+      <w:r>
+        <w:rPr>
+          <w:rFonts w:ascii="Calibri" w:eastAsia="Times New Roman" w:hAnsi="Calibri" w:cs="Calibri"/>
+          <w:b/>
+          <w:bCs/>
+        </w:rPr>
+        <w:t xml:space="preserve">060401: </w:t>
       </w:r>
       <w:r>
         <w:rPr>
@@ -4984,7 +5793,15 @@
           <w:b/>
           <w:bCs/>
         </w:rPr>
-        <w:t xml:space="preserve">RBE060402: </w:t>
+        <w:t>REQ</w:t>
+      </w:r>
+      <w:r>
+        <w:rPr>
+          <w:rFonts w:ascii="Calibri" w:eastAsia="Times New Roman" w:hAnsi="Calibri" w:cs="Calibri"/>
+          <w:b/>
+          <w:bCs/>
+        </w:rPr>
+        <w:t xml:space="preserve">060402: </w:t>
       </w:r>
       <w:r>
         <w:rPr>
@@ -5012,7 +5829,15 @@
           <w:b/>
           <w:bCs/>
         </w:rPr>
-        <w:t xml:space="preserve">RBE060403: </w:t>
+        <w:t>REQ</w:t>
+      </w:r>
+      <w:r>
+        <w:rPr>
+          <w:rFonts w:ascii="Calibri" w:eastAsia="Times New Roman" w:hAnsi="Calibri" w:cs="Calibri"/>
+          <w:b/>
+          <w:bCs/>
+        </w:rPr>
+        <w:t xml:space="preserve">060403: </w:t>
       </w:r>
       <w:r>
         <w:rPr>
@@ -5040,7 +5865,15 @@
           <w:b/>
           <w:bCs/>
         </w:rPr>
-        <w:t xml:space="preserve">RBE060500: </w:t>
+        <w:t>REQ</w:t>
+      </w:r>
+      <w:r>
+        <w:rPr>
+          <w:rFonts w:ascii="Calibri" w:eastAsia="Times New Roman" w:hAnsi="Calibri" w:cs="Calibri"/>
+          <w:b/>
+          <w:bCs/>
+        </w:rPr>
+        <w:t xml:space="preserve">060500: </w:t>
       </w:r>
       <w:r>
         <w:rPr>
@@ -5068,7 +5901,15 @@
           <w:b/>
           <w:bCs/>
         </w:rPr>
-        <w:t xml:space="preserve">RBE060501: </w:t>
+        <w:t>REQ</w:t>
+      </w:r>
+      <w:r>
+        <w:rPr>
+          <w:rFonts w:ascii="Calibri" w:eastAsia="Times New Roman" w:hAnsi="Calibri" w:cs="Calibri"/>
+          <w:b/>
+          <w:bCs/>
+        </w:rPr>
+        <w:t xml:space="preserve">060501: </w:t>
       </w:r>
       <w:r>
         <w:rPr>
@@ -5096,7 +5937,15 @@
           <w:b/>
           <w:bCs/>
         </w:rPr>
-        <w:t xml:space="preserve">RBE060502: </w:t>
+        <w:t>REQ</w:t>
+      </w:r>
+      <w:r>
+        <w:rPr>
+          <w:rFonts w:ascii="Calibri" w:eastAsia="Times New Roman" w:hAnsi="Calibri" w:cs="Calibri"/>
+          <w:b/>
+          <w:bCs/>
+        </w:rPr>
+        <w:t xml:space="preserve">060502: </w:t>
       </w:r>
       <w:r>
         <w:rPr>
@@ -5124,7 +5973,15 @@
           <w:b/>
           <w:bCs/>
         </w:rPr>
-        <w:t xml:space="preserve">RBE060503: </w:t>
+        <w:t>REQ</w:t>
+      </w:r>
+      <w:r>
+        <w:rPr>
+          <w:rFonts w:ascii="Calibri" w:eastAsia="Times New Roman" w:hAnsi="Calibri" w:cs="Calibri"/>
+          <w:b/>
+          <w:bCs/>
+        </w:rPr>
+        <w:t xml:space="preserve">060503: </w:t>
       </w:r>
       <w:r>
         <w:rPr>
@@ -5152,7 +6009,15 @@
           <w:b/>
           <w:bCs/>
         </w:rPr>
-        <w:t xml:space="preserve">RBE060504: </w:t>
+        <w:t>REQ</w:t>
+      </w:r>
+      <w:r>
+        <w:rPr>
+          <w:rFonts w:ascii="Calibri" w:eastAsia="Times New Roman" w:hAnsi="Calibri" w:cs="Calibri"/>
+          <w:b/>
+          <w:bCs/>
+        </w:rPr>
+        <w:t xml:space="preserve">060504: </w:t>
       </w:r>
       <w:r>
         <w:rPr>
@@ -5180,27 +6045,21 @@
           <w:b/>
           <w:bCs/>
         </w:rPr>
-        <w:t xml:space="preserve">RBE060600: </w:t>
-      </w:r>
-      <w:r>
-        <w:rPr>
-          <w:rFonts w:ascii="Calibri" w:eastAsia="Times New Roman" w:hAnsi="Calibri" w:cs="Calibri"/>
-        </w:rPr>
-        <w:t xml:space="preserve">Determine first player to </w:t>
-      </w:r>
-      <w:proofErr w:type="gramStart"/>
-      <w:r>
-        <w:rPr>
-          <w:rFonts w:ascii="Calibri" w:eastAsia="Times New Roman" w:hAnsi="Calibri" w:cs="Calibri"/>
-        </w:rPr>
-        <w:t>take action</w:t>
-      </w:r>
-      <w:proofErr w:type="gramEnd"/>
-      <w:r>
-        <w:rPr>
-          <w:rFonts w:ascii="Calibri" w:eastAsia="Times New Roman" w:hAnsi="Calibri" w:cs="Calibri"/>
-        </w:rPr>
-        <w:t xml:space="preserve"> in a Round</w:t>
+        <w:t>REQ</w:t>
+      </w:r>
+      <w:r>
+        <w:rPr>
+          <w:rFonts w:ascii="Calibri" w:eastAsia="Times New Roman" w:hAnsi="Calibri" w:cs="Calibri"/>
+          <w:b/>
+          <w:bCs/>
+        </w:rPr>
+        <w:t xml:space="preserve">060600: </w:t>
+      </w:r>
+      <w:r>
+        <w:rPr>
+          <w:rFonts w:ascii="Calibri" w:eastAsia="Times New Roman" w:hAnsi="Calibri" w:cs="Calibri"/>
+        </w:rPr>
+        <w:t>Determine first player to take action in a Round</w:t>
       </w:r>
     </w:p>
     <w:p>
@@ -5222,7 +6081,15 @@
           <w:b/>
           <w:bCs/>
         </w:rPr>
-        <w:t xml:space="preserve">RBE060601: </w:t>
+        <w:t>REQ</w:t>
+      </w:r>
+      <w:r>
+        <w:rPr>
+          <w:rFonts w:ascii="Calibri" w:eastAsia="Times New Roman" w:hAnsi="Calibri" w:cs="Calibri"/>
+          <w:b/>
+          <w:bCs/>
+        </w:rPr>
+        <w:t xml:space="preserve">060601: </w:t>
       </w:r>
       <w:r>
         <w:rPr>
@@ -5250,7 +6117,15 @@
           <w:b/>
           <w:bCs/>
         </w:rPr>
-        <w:t xml:space="preserve">RBE060602: </w:t>
+        <w:t>REQ</w:t>
+      </w:r>
+      <w:r>
+        <w:rPr>
+          <w:rFonts w:ascii="Calibri" w:eastAsia="Times New Roman" w:hAnsi="Calibri" w:cs="Calibri"/>
+          <w:b/>
+          <w:bCs/>
+        </w:rPr>
+        <w:t xml:space="preserve">060602: </w:t>
       </w:r>
       <w:r>
         <w:rPr>
@@ -5278,7 +6153,15 @@
           <w:b/>
           <w:bCs/>
         </w:rPr>
-        <w:t xml:space="preserve">RBE060603: </w:t>
+        <w:t>REQ</w:t>
+      </w:r>
+      <w:r>
+        <w:rPr>
+          <w:rFonts w:ascii="Calibri" w:eastAsia="Times New Roman" w:hAnsi="Calibri" w:cs="Calibri"/>
+          <w:b/>
+          <w:bCs/>
+        </w:rPr>
+        <w:t xml:space="preserve">060603: </w:t>
       </w:r>
       <w:r>
         <w:rPr>
@@ -5306,7 +6189,15 @@
           <w:b/>
           <w:bCs/>
         </w:rPr>
-        <w:t xml:space="preserve">RBE060604: </w:t>
+        <w:t>REQ</w:t>
+      </w:r>
+      <w:r>
+        <w:rPr>
+          <w:rFonts w:ascii="Calibri" w:eastAsia="Times New Roman" w:hAnsi="Calibri" w:cs="Calibri"/>
+          <w:b/>
+          <w:bCs/>
+        </w:rPr>
+        <w:t xml:space="preserve">060604: </w:t>
       </w:r>
       <w:r>
         <w:rPr>
@@ -5334,7 +6225,16 @@
           <w:b/>
           <w:bCs/>
         </w:rPr>
-        <w:t xml:space="preserve">RBE060605: </w:t>
+        <w:lastRenderedPageBreak/>
+        <w:t>REQ</w:t>
+      </w:r>
+      <w:r>
+        <w:rPr>
+          <w:rFonts w:ascii="Calibri" w:eastAsia="Times New Roman" w:hAnsi="Calibri" w:cs="Calibri"/>
+          <w:b/>
+          <w:bCs/>
+        </w:rPr>
+        <w:t xml:space="preserve">060605: </w:t>
       </w:r>
       <w:r>
         <w:rPr>
@@ -5362,7 +6262,15 @@
           <w:b/>
           <w:bCs/>
         </w:rPr>
-        <w:t>RBE060606:</w:t>
+        <w:t>REQ</w:t>
+      </w:r>
+      <w:r>
+        <w:rPr>
+          <w:rFonts w:ascii="Calibri" w:eastAsia="Times New Roman" w:hAnsi="Calibri" w:cs="Calibri"/>
+          <w:b/>
+          <w:bCs/>
+        </w:rPr>
+        <w:t>060606:</w:t>
       </w:r>
       <w:r>
         <w:rPr>
@@ -5390,7 +6298,15 @@
           <w:b/>
           <w:bCs/>
         </w:rPr>
-        <w:t>RBE060607:</w:t>
+        <w:t>REQ</w:t>
+      </w:r>
+      <w:r>
+        <w:rPr>
+          <w:rFonts w:ascii="Calibri" w:eastAsia="Times New Roman" w:hAnsi="Calibri" w:cs="Calibri"/>
+          <w:b/>
+          <w:bCs/>
+        </w:rPr>
+        <w:t>060607:</w:t>
       </w:r>
       <w:r>
         <w:rPr>
@@ -5418,7 +6334,15 @@
           <w:b/>
           <w:bCs/>
         </w:rPr>
-        <w:t xml:space="preserve">RBE060608: </w:t>
+        <w:t>REQ</w:t>
+      </w:r>
+      <w:r>
+        <w:rPr>
+          <w:rFonts w:ascii="Calibri" w:eastAsia="Times New Roman" w:hAnsi="Calibri" w:cs="Calibri"/>
+          <w:b/>
+          <w:bCs/>
+        </w:rPr>
+        <w:t xml:space="preserve">060608: </w:t>
       </w:r>
       <w:r>
         <w:rPr>
@@ -5446,7 +6370,15 @@
           <w:b/>
           <w:bCs/>
         </w:rPr>
-        <w:t xml:space="preserve">RBE060700: </w:t>
+        <w:t>REQ</w:t>
+      </w:r>
+      <w:r>
+        <w:rPr>
+          <w:rFonts w:ascii="Calibri" w:eastAsia="Times New Roman" w:hAnsi="Calibri" w:cs="Calibri"/>
+          <w:b/>
+          <w:bCs/>
+        </w:rPr>
+        <w:t xml:space="preserve">060700: </w:t>
       </w:r>
       <w:r>
         <w:rPr>
@@ -5474,7 +6406,15 @@
           <w:b/>
           <w:bCs/>
         </w:rPr>
-        <w:t xml:space="preserve">RBE060701: </w:t>
+        <w:t>REQ</w:t>
+      </w:r>
+      <w:r>
+        <w:rPr>
+          <w:rFonts w:ascii="Calibri" w:eastAsia="Times New Roman" w:hAnsi="Calibri" w:cs="Calibri"/>
+          <w:b/>
+          <w:bCs/>
+        </w:rPr>
+        <w:t xml:space="preserve">060701: </w:t>
       </w:r>
       <w:r>
         <w:rPr>
@@ -5502,8 +6442,15 @@
           <w:b/>
           <w:bCs/>
         </w:rPr>
-        <w:lastRenderedPageBreak/>
-        <w:t xml:space="preserve">RBE060702: </w:t>
+        <w:t>REQ</w:t>
+      </w:r>
+      <w:r>
+        <w:rPr>
+          <w:rFonts w:ascii="Calibri" w:eastAsia="Times New Roman" w:hAnsi="Calibri" w:cs="Calibri"/>
+          <w:b/>
+          <w:bCs/>
+        </w:rPr>
+        <w:t xml:space="preserve">060702: </w:t>
       </w:r>
       <w:r>
         <w:rPr>
@@ -5531,7 +6478,15 @@
           <w:b/>
           <w:bCs/>
         </w:rPr>
-        <w:t xml:space="preserve">RBE060703: </w:t>
+        <w:t>REQ</w:t>
+      </w:r>
+      <w:r>
+        <w:rPr>
+          <w:rFonts w:ascii="Calibri" w:eastAsia="Times New Roman" w:hAnsi="Calibri" w:cs="Calibri"/>
+          <w:b/>
+          <w:bCs/>
+        </w:rPr>
+        <w:t xml:space="preserve">060703: </w:t>
       </w:r>
       <w:r>
         <w:rPr>
@@ -5559,7 +6514,15 @@
           <w:b/>
           <w:bCs/>
         </w:rPr>
-        <w:t xml:space="preserve">RBE060704: </w:t>
+        <w:t>REQ</w:t>
+      </w:r>
+      <w:r>
+        <w:rPr>
+          <w:rFonts w:ascii="Calibri" w:eastAsia="Times New Roman" w:hAnsi="Calibri" w:cs="Calibri"/>
+          <w:b/>
+          <w:bCs/>
+        </w:rPr>
+        <w:t xml:space="preserve">060704: </w:t>
       </w:r>
       <w:r>
         <w:rPr>
@@ -5587,7 +6550,15 @@
           <w:b/>
           <w:bCs/>
         </w:rPr>
-        <w:t xml:space="preserve">RBE060800: </w:t>
+        <w:t>REQ</w:t>
+      </w:r>
+      <w:r>
+        <w:rPr>
+          <w:rFonts w:ascii="Calibri" w:eastAsia="Times New Roman" w:hAnsi="Calibri" w:cs="Calibri"/>
+          <w:b/>
+          <w:bCs/>
+        </w:rPr>
+        <w:t xml:space="preserve">060800: </w:t>
       </w:r>
       <w:r>
         <w:rPr>
@@ -5615,7 +6586,15 @@
           <w:b/>
           <w:bCs/>
         </w:rPr>
-        <w:t xml:space="preserve">RBE060801: </w:t>
+        <w:t>REQ</w:t>
+      </w:r>
+      <w:r>
+        <w:rPr>
+          <w:rFonts w:ascii="Calibri" w:eastAsia="Times New Roman" w:hAnsi="Calibri" w:cs="Calibri"/>
+          <w:b/>
+          <w:bCs/>
+        </w:rPr>
+        <w:t xml:space="preserve">060801: </w:t>
       </w:r>
       <w:r>
         <w:rPr>
@@ -5643,7 +6622,15 @@
           <w:b/>
           <w:bCs/>
         </w:rPr>
-        <w:t xml:space="preserve">RBE060802: </w:t>
+        <w:t>REQ</w:t>
+      </w:r>
+      <w:r>
+        <w:rPr>
+          <w:rFonts w:ascii="Calibri" w:eastAsia="Times New Roman" w:hAnsi="Calibri" w:cs="Calibri"/>
+          <w:b/>
+          <w:bCs/>
+        </w:rPr>
+        <w:t xml:space="preserve">060802: </w:t>
       </w:r>
       <w:r>
         <w:rPr>
@@ -5671,7 +6658,15 @@
           <w:b/>
           <w:bCs/>
         </w:rPr>
-        <w:t xml:space="preserve">RBE060803: </w:t>
+        <w:t>REQ</w:t>
+      </w:r>
+      <w:r>
+        <w:rPr>
+          <w:rFonts w:ascii="Calibri" w:eastAsia="Times New Roman" w:hAnsi="Calibri" w:cs="Calibri"/>
+          <w:b/>
+          <w:bCs/>
+        </w:rPr>
+        <w:t xml:space="preserve">060803: </w:t>
       </w:r>
       <w:r>
         <w:rPr>
@@ -5699,7 +6694,15 @@
           <w:b/>
           <w:bCs/>
         </w:rPr>
-        <w:t xml:space="preserve">RBE060804: </w:t>
+        <w:t>REQ</w:t>
+      </w:r>
+      <w:r>
+        <w:rPr>
+          <w:rFonts w:ascii="Calibri" w:eastAsia="Times New Roman" w:hAnsi="Calibri" w:cs="Calibri"/>
+          <w:b/>
+          <w:bCs/>
+        </w:rPr>
+        <w:t xml:space="preserve">060804: </w:t>
       </w:r>
       <w:r>
         <w:rPr>
@@ -5727,7 +6730,15 @@
           <w:b/>
           <w:bCs/>
         </w:rPr>
-        <w:t xml:space="preserve">RBE060805: </w:t>
+        <w:t>REQ</w:t>
+      </w:r>
+      <w:r>
+        <w:rPr>
+          <w:rFonts w:ascii="Calibri" w:eastAsia="Times New Roman" w:hAnsi="Calibri" w:cs="Calibri"/>
+          <w:b/>
+          <w:bCs/>
+        </w:rPr>
+        <w:t xml:space="preserve">060805: </w:t>
       </w:r>
       <w:r>
         <w:rPr>
@@ -5755,7 +6766,15 @@
           <w:b/>
           <w:bCs/>
         </w:rPr>
-        <w:t xml:space="preserve">RBE060806: </w:t>
+        <w:t>REQ</w:t>
+      </w:r>
+      <w:r>
+        <w:rPr>
+          <w:rFonts w:ascii="Calibri" w:eastAsia="Times New Roman" w:hAnsi="Calibri" w:cs="Calibri"/>
+          <w:b/>
+          <w:bCs/>
+        </w:rPr>
+        <w:t xml:space="preserve">060806: </w:t>
       </w:r>
       <w:r>
         <w:rPr>
@@ -5783,7 +6802,15 @@
           <w:b/>
           <w:bCs/>
         </w:rPr>
-        <w:t xml:space="preserve">RBE060900: </w:t>
+        <w:t>REQ</w:t>
+      </w:r>
+      <w:r>
+        <w:rPr>
+          <w:rFonts w:ascii="Calibri" w:eastAsia="Times New Roman" w:hAnsi="Calibri" w:cs="Calibri"/>
+          <w:b/>
+          <w:bCs/>
+        </w:rPr>
+        <w:t xml:space="preserve">060900: </w:t>
       </w:r>
       <w:r>
         <w:rPr>
@@ -5811,7 +6838,15 @@
           <w:b/>
           <w:bCs/>
         </w:rPr>
-        <w:t xml:space="preserve">RBE060901: </w:t>
+        <w:t>REQ</w:t>
+      </w:r>
+      <w:r>
+        <w:rPr>
+          <w:rFonts w:ascii="Calibri" w:eastAsia="Times New Roman" w:hAnsi="Calibri" w:cs="Calibri"/>
+          <w:b/>
+          <w:bCs/>
+        </w:rPr>
+        <w:t xml:space="preserve">060901: </w:t>
       </w:r>
       <w:r>
         <w:rPr>
@@ -5839,7 +6874,15 @@
           <w:b/>
           <w:bCs/>
         </w:rPr>
-        <w:t xml:space="preserve">RBE060902: </w:t>
+        <w:t>REQ</w:t>
+      </w:r>
+      <w:r>
+        <w:rPr>
+          <w:rFonts w:ascii="Calibri" w:eastAsia="Times New Roman" w:hAnsi="Calibri" w:cs="Calibri"/>
+          <w:b/>
+          <w:bCs/>
+        </w:rPr>
+        <w:t xml:space="preserve">060902: </w:t>
       </w:r>
       <w:r>
         <w:rPr>
@@ -5867,7 +6910,15 @@
           <w:b/>
           <w:bCs/>
         </w:rPr>
-        <w:t xml:space="preserve">RBE060903: </w:t>
+        <w:t>REQ</w:t>
+      </w:r>
+      <w:r>
+        <w:rPr>
+          <w:rFonts w:ascii="Calibri" w:eastAsia="Times New Roman" w:hAnsi="Calibri" w:cs="Calibri"/>
+          <w:b/>
+          <w:bCs/>
+        </w:rPr>
+        <w:t xml:space="preserve">060903: </w:t>
       </w:r>
       <w:r>
         <w:rPr>
@@ -5895,7 +6946,15 @@
           <w:b/>
           <w:bCs/>
         </w:rPr>
-        <w:t xml:space="preserve">RBE060904: </w:t>
+        <w:t>REQ</w:t>
+      </w:r>
+      <w:r>
+        <w:rPr>
+          <w:rFonts w:ascii="Calibri" w:eastAsia="Times New Roman" w:hAnsi="Calibri" w:cs="Calibri"/>
+          <w:b/>
+          <w:bCs/>
+        </w:rPr>
+        <w:t xml:space="preserve">060904: </w:t>
       </w:r>
       <w:r>
         <w:rPr>
@@ -5923,7 +6982,15 @@
           <w:b/>
           <w:bCs/>
         </w:rPr>
-        <w:t xml:space="preserve">RBE061000: </w:t>
+        <w:t>REQ</w:t>
+      </w:r>
+      <w:r>
+        <w:rPr>
+          <w:rFonts w:ascii="Calibri" w:eastAsia="Times New Roman" w:hAnsi="Calibri" w:cs="Calibri"/>
+          <w:b/>
+          <w:bCs/>
+        </w:rPr>
+        <w:t xml:space="preserve">061000: </w:t>
       </w:r>
       <w:r>
         <w:rPr>
@@ -5951,7 +7018,15 @@
           <w:b/>
           <w:bCs/>
         </w:rPr>
-        <w:t xml:space="preserve">RBE061001: </w:t>
+        <w:t>REQ</w:t>
+      </w:r>
+      <w:r>
+        <w:rPr>
+          <w:rFonts w:ascii="Calibri" w:eastAsia="Times New Roman" w:hAnsi="Calibri" w:cs="Calibri"/>
+          <w:b/>
+          <w:bCs/>
+        </w:rPr>
+        <w:t xml:space="preserve">061001: </w:t>
       </w:r>
       <w:r>
         <w:rPr>
@@ -5979,7 +7054,15 @@
           <w:b/>
           <w:bCs/>
         </w:rPr>
-        <w:t xml:space="preserve">RBE061002: </w:t>
+        <w:t>REQ</w:t>
+      </w:r>
+      <w:r>
+        <w:rPr>
+          <w:rFonts w:ascii="Calibri" w:eastAsia="Times New Roman" w:hAnsi="Calibri" w:cs="Calibri"/>
+          <w:b/>
+          <w:bCs/>
+        </w:rPr>
+        <w:t xml:space="preserve">061002: </w:t>
       </w:r>
       <w:r>
         <w:rPr>
@@ -6007,7 +7090,15 @@
           <w:b/>
           <w:bCs/>
         </w:rPr>
-        <w:t xml:space="preserve">RBE061003: </w:t>
+        <w:t>REQ</w:t>
+      </w:r>
+      <w:r>
+        <w:rPr>
+          <w:rFonts w:ascii="Calibri" w:eastAsia="Times New Roman" w:hAnsi="Calibri" w:cs="Calibri"/>
+          <w:b/>
+          <w:bCs/>
+        </w:rPr>
+        <w:t xml:space="preserve">061003: </w:t>
       </w:r>
       <w:r>
         <w:rPr>
@@ -6035,7 +7126,15 @@
           <w:b/>
           <w:bCs/>
         </w:rPr>
-        <w:t xml:space="preserve">RBE061100: </w:t>
+        <w:t>REQ</w:t>
+      </w:r>
+      <w:r>
+        <w:rPr>
+          <w:rFonts w:ascii="Calibri" w:eastAsia="Times New Roman" w:hAnsi="Calibri" w:cs="Calibri"/>
+          <w:b/>
+          <w:bCs/>
+        </w:rPr>
+        <w:t xml:space="preserve">061100: </w:t>
       </w:r>
       <w:r>
         <w:rPr>
@@ -6063,7 +7162,15 @@
           <w:b/>
           <w:bCs/>
         </w:rPr>
-        <w:t xml:space="preserve">RBE061101: </w:t>
+        <w:t>REQ</w:t>
+      </w:r>
+      <w:r>
+        <w:rPr>
+          <w:rFonts w:ascii="Calibri" w:eastAsia="Times New Roman" w:hAnsi="Calibri" w:cs="Calibri"/>
+          <w:b/>
+          <w:bCs/>
+        </w:rPr>
+        <w:t xml:space="preserve">061101: </w:t>
       </w:r>
       <w:r>
         <w:rPr>
@@ -6091,7 +7198,15 @@
           <w:b/>
           <w:bCs/>
         </w:rPr>
-        <w:t xml:space="preserve">RBE061102: </w:t>
+        <w:t>REQ</w:t>
+      </w:r>
+      <w:r>
+        <w:rPr>
+          <w:rFonts w:ascii="Calibri" w:eastAsia="Times New Roman" w:hAnsi="Calibri" w:cs="Calibri"/>
+          <w:b/>
+          <w:bCs/>
+        </w:rPr>
+        <w:t xml:space="preserve">061102: </w:t>
       </w:r>
       <w:r>
         <w:rPr>
@@ -6119,7 +7234,15 @@
           <w:b/>
           <w:bCs/>
         </w:rPr>
-        <w:t xml:space="preserve">RBE061103: </w:t>
+        <w:t>REQ</w:t>
+      </w:r>
+      <w:r>
+        <w:rPr>
+          <w:rFonts w:ascii="Calibri" w:eastAsia="Times New Roman" w:hAnsi="Calibri" w:cs="Calibri"/>
+          <w:b/>
+          <w:bCs/>
+        </w:rPr>
+        <w:t xml:space="preserve">061103: </w:t>
       </w:r>
       <w:r>
         <w:rPr>
@@ -6147,7 +7270,15 @@
           <w:b/>
           <w:bCs/>
         </w:rPr>
-        <w:t xml:space="preserve">RBE061200: </w:t>
+        <w:t>REQ</w:t>
+      </w:r>
+      <w:r>
+        <w:rPr>
+          <w:rFonts w:ascii="Calibri" w:eastAsia="Times New Roman" w:hAnsi="Calibri" w:cs="Calibri"/>
+          <w:b/>
+          <w:bCs/>
+        </w:rPr>
+        <w:t xml:space="preserve">061200: </w:t>
       </w:r>
       <w:r>
         <w:rPr>
@@ -6175,7 +7306,15 @@
           <w:b/>
           <w:bCs/>
         </w:rPr>
-        <w:t>RBE061201:</w:t>
+        <w:t>REQ</w:t>
+      </w:r>
+      <w:r>
+        <w:rPr>
+          <w:rFonts w:ascii="Calibri" w:eastAsia="Times New Roman" w:hAnsi="Calibri" w:cs="Calibri"/>
+          <w:b/>
+          <w:bCs/>
+        </w:rPr>
+        <w:t>061201:</w:t>
       </w:r>
       <w:r>
         <w:rPr>
@@ -6203,7 +7342,15 @@
           <w:b/>
           <w:bCs/>
         </w:rPr>
-        <w:t xml:space="preserve">RBE061202: </w:t>
+        <w:t>REQ</w:t>
+      </w:r>
+      <w:r>
+        <w:rPr>
+          <w:rFonts w:ascii="Calibri" w:eastAsia="Times New Roman" w:hAnsi="Calibri" w:cs="Calibri"/>
+          <w:b/>
+          <w:bCs/>
+        </w:rPr>
+        <w:t xml:space="preserve">061202: </w:t>
       </w:r>
       <w:r>
         <w:rPr>
@@ -6231,7 +7378,15 @@
           <w:b/>
           <w:bCs/>
         </w:rPr>
-        <w:t xml:space="preserve">RBE061300: </w:t>
+        <w:t>REQ</w:t>
+      </w:r>
+      <w:r>
+        <w:rPr>
+          <w:rFonts w:ascii="Calibri" w:eastAsia="Times New Roman" w:hAnsi="Calibri" w:cs="Calibri"/>
+          <w:b/>
+          <w:bCs/>
+        </w:rPr>
+        <w:t xml:space="preserve">061300: </w:t>
       </w:r>
       <w:r>
         <w:rPr>
@@ -6259,7 +7414,15 @@
           <w:b/>
           <w:bCs/>
         </w:rPr>
-        <w:t xml:space="preserve">RBE061301: </w:t>
+        <w:t>REQ</w:t>
+      </w:r>
+      <w:r>
+        <w:rPr>
+          <w:rFonts w:ascii="Calibri" w:eastAsia="Times New Roman" w:hAnsi="Calibri" w:cs="Calibri"/>
+          <w:b/>
+          <w:bCs/>
+        </w:rPr>
+        <w:t xml:space="preserve">061301: </w:t>
       </w:r>
       <w:r>
         <w:rPr>
@@ -6327,7 +7490,15 @@
           <w:b/>
           <w:bCs/>
         </w:rPr>
-        <w:t xml:space="preserve">RBE061302: </w:t>
+        <w:t>REQ</w:t>
+      </w:r>
+      <w:r>
+        <w:rPr>
+          <w:rFonts w:ascii="Calibri" w:eastAsia="Times New Roman" w:hAnsi="Calibri" w:cs="Calibri"/>
+          <w:b/>
+          <w:bCs/>
+        </w:rPr>
+        <w:t xml:space="preserve">061302: </w:t>
       </w:r>
       <w:r>
         <w:rPr>
@@ -6395,7 +7566,15 @@
           <w:b/>
           <w:bCs/>
         </w:rPr>
-        <w:t xml:space="preserve">RBE061303: </w:t>
+        <w:t>REQ</w:t>
+      </w:r>
+      <w:r>
+        <w:rPr>
+          <w:rFonts w:ascii="Calibri" w:eastAsia="Times New Roman" w:hAnsi="Calibri" w:cs="Calibri"/>
+          <w:b/>
+          <w:bCs/>
+        </w:rPr>
+        <w:t xml:space="preserve">061303: </w:t>
       </w:r>
       <w:r>
         <w:rPr>
@@ -6483,7 +7662,15 @@
           <w:b/>
           <w:bCs/>
         </w:rPr>
-        <w:t xml:space="preserve">RBE061304: </w:t>
+        <w:t>REQ</w:t>
+      </w:r>
+      <w:r>
+        <w:rPr>
+          <w:rFonts w:ascii="Calibri" w:eastAsia="Times New Roman" w:hAnsi="Calibri" w:cs="Calibri"/>
+          <w:b/>
+          <w:bCs/>
+        </w:rPr>
+        <w:t xml:space="preserve">061304: </w:t>
       </w:r>
       <w:r>
         <w:rPr>
@@ -6571,7 +7758,16 @@
           <w:b/>
           <w:bCs/>
         </w:rPr>
-        <w:t xml:space="preserve">RBE061305: </w:t>
+        <w:lastRenderedPageBreak/>
+        <w:t>REQ</w:t>
+      </w:r>
+      <w:r>
+        <w:rPr>
+          <w:rFonts w:ascii="Calibri" w:eastAsia="Times New Roman" w:hAnsi="Calibri" w:cs="Calibri"/>
+          <w:b/>
+          <w:bCs/>
+        </w:rPr>
+        <w:t xml:space="preserve">061305: </w:t>
       </w:r>
       <w:r>
         <w:rPr>
@@ -6659,7 +7855,15 @@
           <w:b/>
           <w:bCs/>
         </w:rPr>
-        <w:t xml:space="preserve">RBE061306: </w:t>
+        <w:t>REQ</w:t>
+      </w:r>
+      <w:r>
+        <w:rPr>
+          <w:rFonts w:ascii="Calibri" w:eastAsia="Times New Roman" w:hAnsi="Calibri" w:cs="Calibri"/>
+          <w:b/>
+          <w:bCs/>
+        </w:rPr>
+        <w:t xml:space="preserve">061306: </w:t>
       </w:r>
       <w:r>
         <w:rPr>
@@ -6705,7 +7909,6 @@
         <w:rPr>
           <w:rFonts w:ascii="Calibri" w:eastAsia="Times New Roman" w:hAnsi="Calibri" w:cs="Calibri"/>
         </w:rPr>
-        <w:lastRenderedPageBreak/>
         <w:t>Sorted by high rank</w:t>
       </w:r>
     </w:p>
@@ -6748,7 +7951,15 @@
           <w:b/>
           <w:bCs/>
         </w:rPr>
-        <w:t xml:space="preserve">RBE061307: </w:t>
+        <w:t>REQ</w:t>
+      </w:r>
+      <w:r>
+        <w:rPr>
+          <w:rFonts w:ascii="Calibri" w:eastAsia="Times New Roman" w:hAnsi="Calibri" w:cs="Calibri"/>
+          <w:b/>
+          <w:bCs/>
+        </w:rPr>
+        <w:t xml:space="preserve">061307: </w:t>
       </w:r>
       <w:r>
         <w:rPr>
@@ -6836,7 +8047,15 @@
           <w:b/>
           <w:bCs/>
         </w:rPr>
-        <w:t xml:space="preserve">RBE061308: </w:t>
+        <w:t>REQ</w:t>
+      </w:r>
+      <w:r>
+        <w:rPr>
+          <w:rFonts w:ascii="Calibri" w:eastAsia="Times New Roman" w:hAnsi="Calibri" w:cs="Calibri"/>
+          <w:b/>
+          <w:bCs/>
+        </w:rPr>
+        <w:t xml:space="preserve">061308: </w:t>
       </w:r>
       <w:r>
         <w:rPr>
@@ -6924,7 +8143,15 @@
           <w:b/>
           <w:bCs/>
         </w:rPr>
-        <w:t xml:space="preserve">RBE061309: </w:t>
+        <w:t>REQ</w:t>
+      </w:r>
+      <w:r>
+        <w:rPr>
+          <w:rFonts w:ascii="Calibri" w:eastAsia="Times New Roman" w:hAnsi="Calibri" w:cs="Calibri"/>
+          <w:b/>
+          <w:bCs/>
+        </w:rPr>
+        <w:t xml:space="preserve">061309: </w:t>
       </w:r>
       <w:r>
         <w:rPr>
@@ -7012,7 +8239,15 @@
           <w:b/>
           <w:bCs/>
         </w:rPr>
-        <w:t xml:space="preserve">RBE061310: </w:t>
+        <w:t>REQ</w:t>
+      </w:r>
+      <w:r>
+        <w:rPr>
+          <w:rFonts w:ascii="Calibri" w:eastAsia="Times New Roman" w:hAnsi="Calibri" w:cs="Calibri"/>
+          <w:b/>
+          <w:bCs/>
+        </w:rPr>
+        <w:t xml:space="preserve">061310: </w:t>
       </w:r>
       <w:r>
         <w:rPr>
@@ -7080,7 +8315,15 @@
           <w:b/>
           <w:bCs/>
         </w:rPr>
-        <w:t xml:space="preserve">RBE061400: </w:t>
+        <w:t>REQ</w:t>
+      </w:r>
+      <w:r>
+        <w:rPr>
+          <w:rFonts w:ascii="Calibri" w:eastAsia="Times New Roman" w:hAnsi="Calibri" w:cs="Calibri"/>
+          <w:b/>
+          <w:bCs/>
+        </w:rPr>
+        <w:t xml:space="preserve">061400: </w:t>
       </w:r>
       <w:r>
         <w:rPr>
@@ -7108,7 +8351,15 @@
           <w:b/>
           <w:bCs/>
         </w:rPr>
-        <w:t xml:space="preserve">RBE061401: </w:t>
+        <w:t>REQ</w:t>
+      </w:r>
+      <w:r>
+        <w:rPr>
+          <w:rFonts w:ascii="Calibri" w:eastAsia="Times New Roman" w:hAnsi="Calibri" w:cs="Calibri"/>
+          <w:b/>
+          <w:bCs/>
+        </w:rPr>
+        <w:t xml:space="preserve">061401: </w:t>
       </w:r>
       <w:r>
         <w:rPr>
@@ -7136,7 +8387,15 @@
           <w:b/>
           <w:bCs/>
         </w:rPr>
-        <w:t xml:space="preserve">RBE061500: </w:t>
+        <w:t>REQ</w:t>
+      </w:r>
+      <w:r>
+        <w:rPr>
+          <w:rFonts w:ascii="Calibri" w:eastAsia="Times New Roman" w:hAnsi="Calibri" w:cs="Calibri"/>
+          <w:b/>
+          <w:bCs/>
+        </w:rPr>
+        <w:t xml:space="preserve">061500: </w:t>
       </w:r>
       <w:r>
         <w:rPr>
@@ -7164,7 +8423,15 @@
           <w:b/>
           <w:bCs/>
         </w:rPr>
-        <w:t xml:space="preserve">RBE061501: </w:t>
+        <w:t>REQ</w:t>
+      </w:r>
+      <w:r>
+        <w:rPr>
+          <w:rFonts w:ascii="Calibri" w:eastAsia="Times New Roman" w:hAnsi="Calibri" w:cs="Calibri"/>
+          <w:b/>
+          <w:bCs/>
+        </w:rPr>
+        <w:t xml:space="preserve">061501: </w:t>
       </w:r>
       <w:r>
         <w:rPr>
@@ -7173,6 +8440,425 @@
         <w:t>Add to correct player/s accounts</w:t>
       </w:r>
     </w:p>
+    <w:p>
+      <w:pPr>
+        <w:numPr>
+          <w:ilvl w:val="0"/>
+          <w:numId w:val="6"/>
+        </w:numPr>
+        <w:spacing w:after="0" w:line="240" w:lineRule="auto"/>
+        <w:textAlignment w:val="center"/>
+        <w:rPr>
+          <w:rFonts w:ascii="Calibri" w:eastAsia="Times New Roman" w:hAnsi="Calibri" w:cs="Calibri"/>
+        </w:rPr>
+      </w:pPr>
+      <w:r>
+        <w:rPr>
+          <w:rFonts w:ascii="Calibri" w:eastAsia="Times New Roman" w:hAnsi="Calibri" w:cs="Calibri"/>
+        </w:rPr>
+        <w:t>REQ070000: User Interface Requirements</w:t>
+      </w:r>
+    </w:p>
+    <w:p>
+      <w:pPr>
+        <w:numPr>
+          <w:ilvl w:val="1"/>
+          <w:numId w:val="6"/>
+        </w:numPr>
+        <w:spacing w:after="0" w:line="240" w:lineRule="auto"/>
+        <w:textAlignment w:val="center"/>
+        <w:rPr>
+          <w:rFonts w:ascii="Calibri" w:eastAsia="Times New Roman" w:hAnsi="Calibri" w:cs="Calibri"/>
+        </w:rPr>
+      </w:pPr>
+      <w:r>
+        <w:rPr>
+          <w:rFonts w:ascii="Calibri" w:eastAsia="Times New Roman" w:hAnsi="Calibri" w:cs="Calibri"/>
+        </w:rPr>
+        <w:t>REQ070100: Must include a game lobby</w:t>
+      </w:r>
+    </w:p>
+    <w:p>
+      <w:pPr>
+        <w:numPr>
+          <w:ilvl w:val="2"/>
+          <w:numId w:val="6"/>
+        </w:numPr>
+        <w:spacing w:after="0" w:line="240" w:lineRule="auto"/>
+        <w:textAlignment w:val="center"/>
+        <w:rPr>
+          <w:rFonts w:ascii="Calibri" w:eastAsia="Times New Roman" w:hAnsi="Calibri" w:cs="Calibri"/>
+        </w:rPr>
+      </w:pPr>
+      <w:r>
+        <w:rPr>
+          <w:rFonts w:ascii="Calibri" w:eastAsia="Times New Roman" w:hAnsi="Calibri" w:cs="Calibri"/>
+        </w:rPr>
+        <w:t>REQ070101: Must allow table configuration</w:t>
+      </w:r>
+    </w:p>
+    <w:p>
+      <w:pPr>
+        <w:numPr>
+          <w:ilvl w:val="2"/>
+          <w:numId w:val="6"/>
+        </w:numPr>
+        <w:spacing w:after="0" w:line="240" w:lineRule="auto"/>
+        <w:textAlignment w:val="center"/>
+        <w:rPr>
+          <w:rFonts w:ascii="Calibri" w:eastAsia="Times New Roman" w:hAnsi="Calibri" w:cs="Calibri"/>
+        </w:rPr>
+      </w:pPr>
+      <w:r>
+        <w:rPr>
+          <w:rFonts w:ascii="Calibri" w:eastAsia="Times New Roman" w:hAnsi="Calibri" w:cs="Calibri"/>
+        </w:rPr>
+        <w:t>REQ070102: Must allow human player to select the total number of players</w:t>
+      </w:r>
+    </w:p>
+    <w:p>
+      <w:pPr>
+        <w:numPr>
+          <w:ilvl w:val="2"/>
+          <w:numId w:val="6"/>
+        </w:numPr>
+        <w:spacing w:after="0" w:line="240" w:lineRule="auto"/>
+        <w:textAlignment w:val="center"/>
+        <w:rPr>
+          <w:rFonts w:ascii="Calibri" w:eastAsia="Times New Roman" w:hAnsi="Calibri" w:cs="Calibri"/>
+        </w:rPr>
+      </w:pPr>
+      <w:r>
+        <w:rPr>
+          <w:rFonts w:ascii="Calibri" w:eastAsia="Times New Roman" w:hAnsi="Calibri" w:cs="Calibri"/>
+        </w:rPr>
+        <w:t>REQ070103: Must allow computer player selection</w:t>
+      </w:r>
+    </w:p>
+    <w:p>
+      <w:pPr>
+        <w:numPr>
+          <w:ilvl w:val="2"/>
+          <w:numId w:val="6"/>
+        </w:numPr>
+        <w:spacing w:after="0" w:line="240" w:lineRule="auto"/>
+        <w:textAlignment w:val="center"/>
+        <w:rPr>
+          <w:rFonts w:ascii="Calibri" w:eastAsia="Times New Roman" w:hAnsi="Calibri" w:cs="Calibri"/>
+        </w:rPr>
+      </w:pPr>
+      <w:r>
+        <w:rPr>
+          <w:rFonts w:ascii="Calibri" w:eastAsia="Times New Roman" w:hAnsi="Calibri" w:cs="Calibri"/>
+        </w:rPr>
+        <w:t>REQ070104: Must allow players to borrow money from the bank if broke</w:t>
+      </w:r>
+    </w:p>
+    <w:p>
+      <w:pPr>
+        <w:numPr>
+          <w:ilvl w:val="2"/>
+          <w:numId w:val="6"/>
+        </w:numPr>
+        <w:spacing w:after="0" w:line="240" w:lineRule="auto"/>
+        <w:textAlignment w:val="center"/>
+        <w:rPr>
+          <w:rFonts w:ascii="Calibri" w:eastAsia="Times New Roman" w:hAnsi="Calibri" w:cs="Calibri"/>
+        </w:rPr>
+      </w:pPr>
+      <w:r>
+        <w:rPr>
+          <w:rFonts w:ascii="Calibri" w:eastAsia="Times New Roman" w:hAnsi="Calibri" w:cs="Calibri"/>
+        </w:rPr>
+        <w:t>REQ070105: Must allow a player to start the game</w:t>
+      </w:r>
+    </w:p>
+    <w:p>
+      <w:pPr>
+        <w:numPr>
+          <w:ilvl w:val="2"/>
+          <w:numId w:val="6"/>
+        </w:numPr>
+        <w:spacing w:after="0" w:line="240" w:lineRule="auto"/>
+        <w:textAlignment w:val="center"/>
+        <w:rPr>
+          <w:rFonts w:ascii="Calibri" w:eastAsia="Times New Roman" w:hAnsi="Calibri" w:cs="Calibri"/>
+        </w:rPr>
+      </w:pPr>
+      <w:r>
+        <w:rPr>
+          <w:rFonts w:ascii="Calibri" w:eastAsia="Times New Roman" w:hAnsi="Calibri" w:cs="Calibri"/>
+        </w:rPr>
+        <w:t>REQ070106: Must show current player information</w:t>
+      </w:r>
+    </w:p>
+    <w:p>
+      <w:pPr>
+        <w:numPr>
+          <w:ilvl w:val="1"/>
+          <w:numId w:val="6"/>
+        </w:numPr>
+        <w:spacing w:after="0" w:line="240" w:lineRule="auto"/>
+        <w:textAlignment w:val="center"/>
+        <w:rPr>
+          <w:rFonts w:ascii="Calibri" w:eastAsia="Times New Roman" w:hAnsi="Calibri" w:cs="Calibri"/>
+        </w:rPr>
+      </w:pPr>
+      <w:r>
+        <w:rPr>
+          <w:rFonts w:ascii="Calibri" w:eastAsia="Times New Roman" w:hAnsi="Calibri" w:cs="Calibri"/>
+        </w:rPr>
+        <w:t>REQ070200: Must include a game play screen (during play)</w:t>
+      </w:r>
+    </w:p>
+    <w:p>
+      <w:pPr>
+        <w:numPr>
+          <w:ilvl w:val="2"/>
+          <w:numId w:val="6"/>
+        </w:numPr>
+        <w:spacing w:after="0" w:line="240" w:lineRule="auto"/>
+        <w:textAlignment w:val="center"/>
+        <w:rPr>
+          <w:rFonts w:ascii="Calibri" w:eastAsia="Times New Roman" w:hAnsi="Calibri" w:cs="Calibri"/>
+        </w:rPr>
+      </w:pPr>
+      <w:r>
+        <w:rPr>
+          <w:rFonts w:ascii="Calibri" w:eastAsia="Times New Roman" w:hAnsi="Calibri" w:cs="Calibri"/>
+        </w:rPr>
+        <w:t>REQ070201: Should clearly display current game state</w:t>
+      </w:r>
+    </w:p>
+    <w:p>
+      <w:pPr>
+        <w:numPr>
+          <w:ilvl w:val="2"/>
+          <w:numId w:val="6"/>
+        </w:numPr>
+        <w:spacing w:after="0" w:line="240" w:lineRule="auto"/>
+        <w:textAlignment w:val="center"/>
+        <w:rPr>
+          <w:rFonts w:ascii="Calibri" w:eastAsia="Times New Roman" w:hAnsi="Calibri" w:cs="Calibri"/>
+        </w:rPr>
+      </w:pPr>
+      <w:r>
+        <w:rPr>
+          <w:rFonts w:ascii="Calibri" w:eastAsia="Times New Roman" w:hAnsi="Calibri" w:cs="Calibri"/>
+        </w:rPr>
+        <w:t>REQ070202: Must display game round information</w:t>
+      </w:r>
+    </w:p>
+    <w:p>
+      <w:pPr>
+        <w:numPr>
+          <w:ilvl w:val="2"/>
+          <w:numId w:val="6"/>
+        </w:numPr>
+        <w:spacing w:after="0" w:line="240" w:lineRule="auto"/>
+        <w:textAlignment w:val="center"/>
+        <w:rPr>
+          <w:rFonts w:ascii="Calibri" w:eastAsia="Times New Roman" w:hAnsi="Calibri" w:cs="Calibri"/>
+        </w:rPr>
+      </w:pPr>
+      <w:r>
+        <w:rPr>
+          <w:rFonts w:ascii="Calibri" w:eastAsia="Times New Roman" w:hAnsi="Calibri" w:cs="Calibri"/>
+        </w:rPr>
+        <w:t>REQ070203: Must show current hand information for all other players</w:t>
+      </w:r>
+    </w:p>
+    <w:p>
+      <w:pPr>
+        <w:numPr>
+          <w:ilvl w:val="2"/>
+          <w:numId w:val="6"/>
+        </w:numPr>
+        <w:spacing w:after="0" w:line="240" w:lineRule="auto"/>
+        <w:textAlignment w:val="center"/>
+        <w:rPr>
+          <w:rFonts w:ascii="Calibri" w:eastAsia="Times New Roman" w:hAnsi="Calibri" w:cs="Calibri"/>
+        </w:rPr>
+      </w:pPr>
+      <w:r>
+        <w:rPr>
+          <w:rFonts w:ascii="Calibri" w:eastAsia="Times New Roman" w:hAnsi="Calibri" w:cs="Calibri"/>
+        </w:rPr>
+        <w:t>REQ070204: Must show current player money amount</w:t>
+      </w:r>
+    </w:p>
+    <w:p>
+      <w:pPr>
+        <w:numPr>
+          <w:ilvl w:val="2"/>
+          <w:numId w:val="6"/>
+        </w:numPr>
+        <w:spacing w:after="0" w:line="240" w:lineRule="auto"/>
+        <w:textAlignment w:val="center"/>
+        <w:rPr>
+          <w:rFonts w:ascii="Calibri" w:eastAsia="Times New Roman" w:hAnsi="Calibri" w:cs="Calibri"/>
+        </w:rPr>
+      </w:pPr>
+      <w:r>
+        <w:rPr>
+          <w:rFonts w:ascii="Calibri" w:eastAsia="Times New Roman" w:hAnsi="Calibri" w:cs="Calibri"/>
+        </w:rPr>
+        <w:t>REQ070205: Must show valid player action choices</w:t>
+      </w:r>
+    </w:p>
+    <w:p>
+      <w:pPr>
+        <w:numPr>
+          <w:ilvl w:val="2"/>
+          <w:numId w:val="6"/>
+        </w:numPr>
+        <w:spacing w:after="0" w:line="240" w:lineRule="auto"/>
+        <w:textAlignment w:val="center"/>
+        <w:rPr>
+          <w:rFonts w:ascii="Calibri" w:eastAsia="Times New Roman" w:hAnsi="Calibri" w:cs="Calibri"/>
+        </w:rPr>
+      </w:pPr>
+      <w:r>
+        <w:rPr>
+          <w:rFonts w:ascii="Calibri" w:eastAsia="Times New Roman" w:hAnsi="Calibri" w:cs="Calibri"/>
+        </w:rPr>
+        <w:t>REQ070206: Must allow player to select allowed amounts during betting actions</w:t>
+      </w:r>
+    </w:p>
+    <w:p>
+      <w:pPr>
+        <w:numPr>
+          <w:ilvl w:val="2"/>
+          <w:numId w:val="6"/>
+        </w:numPr>
+        <w:spacing w:after="0" w:line="240" w:lineRule="auto"/>
+        <w:textAlignment w:val="center"/>
+        <w:rPr>
+          <w:rFonts w:ascii="Calibri" w:eastAsia="Times New Roman" w:hAnsi="Calibri" w:cs="Calibri"/>
+        </w:rPr>
+      </w:pPr>
+      <w:r>
+        <w:rPr>
+          <w:rFonts w:ascii="Calibri" w:eastAsia="Times New Roman" w:hAnsi="Calibri" w:cs="Calibri"/>
+        </w:rPr>
+        <w:t>REQ070207: Must show computer player actions</w:t>
+      </w:r>
+    </w:p>
+    <w:p>
+      <w:pPr>
+        <w:numPr>
+          <w:ilvl w:val="2"/>
+          <w:numId w:val="6"/>
+        </w:numPr>
+        <w:spacing w:after="0" w:line="240" w:lineRule="auto"/>
+        <w:textAlignment w:val="center"/>
+        <w:rPr>
+          <w:rFonts w:ascii="Calibri" w:eastAsia="Times New Roman" w:hAnsi="Calibri" w:cs="Calibri"/>
+        </w:rPr>
+      </w:pPr>
+      <w:r>
+        <w:rPr>
+          <w:rFonts w:ascii="Calibri" w:eastAsia="Times New Roman" w:hAnsi="Calibri" w:cs="Calibri"/>
+        </w:rPr>
+        <w:t>REQ070208: Must allow player to return to the game lobby</w:t>
+      </w:r>
+    </w:p>
+    <w:p>
+      <w:pPr>
+        <w:numPr>
+          <w:ilvl w:val="1"/>
+          <w:numId w:val="6"/>
+        </w:numPr>
+        <w:spacing w:after="0" w:line="240" w:lineRule="auto"/>
+        <w:textAlignment w:val="center"/>
+        <w:rPr>
+          <w:rFonts w:ascii="Calibri" w:eastAsia="Times New Roman" w:hAnsi="Calibri" w:cs="Calibri"/>
+        </w:rPr>
+      </w:pPr>
+      <w:r>
+        <w:rPr>
+          <w:rFonts w:ascii="Calibri" w:eastAsia="Times New Roman" w:hAnsi="Calibri" w:cs="Calibri"/>
+        </w:rPr>
+        <w:t>REQ070300: Must include a hand over screen</w:t>
+      </w:r>
+    </w:p>
+    <w:p>
+      <w:pPr>
+        <w:numPr>
+          <w:ilvl w:val="2"/>
+          <w:numId w:val="6"/>
+        </w:numPr>
+        <w:spacing w:after="0" w:line="240" w:lineRule="auto"/>
+        <w:textAlignment w:val="center"/>
+        <w:rPr>
+          <w:rFonts w:ascii="Calibri" w:eastAsia="Times New Roman" w:hAnsi="Calibri" w:cs="Calibri"/>
+        </w:rPr>
+      </w:pPr>
+      <w:r>
+        <w:rPr>
+          <w:rFonts w:ascii="Calibri" w:eastAsia="Times New Roman" w:hAnsi="Calibri" w:cs="Calibri"/>
+        </w:rPr>
+        <w:t>REQ070301: Must show scoring</w:t>
+      </w:r>
+    </w:p>
+    <w:p>
+      <w:pPr>
+        <w:numPr>
+          <w:ilvl w:val="2"/>
+          <w:numId w:val="6"/>
+        </w:numPr>
+        <w:spacing w:after="0" w:line="240" w:lineRule="auto"/>
+        <w:textAlignment w:val="center"/>
+        <w:rPr>
+          <w:rFonts w:ascii="Calibri" w:eastAsia="Times New Roman" w:hAnsi="Calibri" w:cs="Calibri"/>
+        </w:rPr>
+      </w:pPr>
+      <w:r>
+        <w:rPr>
+          <w:rFonts w:ascii="Calibri" w:eastAsia="Times New Roman" w:hAnsi="Calibri" w:cs="Calibri"/>
+        </w:rPr>
+        <w:t>REQ070302: Must show game results</w:t>
+      </w:r>
+    </w:p>
+    <w:p>
+      <w:pPr>
+        <w:numPr>
+          <w:ilvl w:val="2"/>
+          <w:numId w:val="6"/>
+        </w:numPr>
+        <w:spacing w:after="0" w:line="240" w:lineRule="auto"/>
+        <w:textAlignment w:val="center"/>
+        <w:rPr>
+          <w:rFonts w:ascii="Calibri" w:eastAsia="Times New Roman" w:hAnsi="Calibri" w:cs="Calibri"/>
+        </w:rPr>
+      </w:pPr>
+      <w:r>
+        <w:rPr>
+          <w:rFonts w:ascii="Calibri" w:eastAsia="Times New Roman" w:hAnsi="Calibri" w:cs="Calibri"/>
+        </w:rPr>
+        <w:t>REQ070303: Must allow player to deal next hand</w:t>
+      </w:r>
+    </w:p>
+    <w:p>
+      <w:pPr>
+        <w:numPr>
+          <w:ilvl w:val="2"/>
+          <w:numId w:val="6"/>
+        </w:numPr>
+        <w:spacing w:after="0" w:line="240" w:lineRule="auto"/>
+        <w:textAlignment w:val="center"/>
+        <w:rPr>
+          <w:rFonts w:ascii="Calibri" w:eastAsia="Times New Roman" w:hAnsi="Calibri" w:cs="Calibri"/>
+        </w:rPr>
+      </w:pPr>
+      <w:r>
+        <w:rPr>
+          <w:rFonts w:ascii="Calibri" w:eastAsia="Times New Roman" w:hAnsi="Calibri" w:cs="Calibri"/>
+        </w:rPr>
+        <w:lastRenderedPageBreak/>
+        <w:t>REQ070304: Must allow player to return to game lobby</w:t>
+      </w:r>
+    </w:p>
     <w:p/>
     <w:p>
       <w:r>
@@ -7183,23 +8869,23 @@
       <w:pPr>
         <w:pStyle w:val="Heading1"/>
       </w:pPr>
-      <w:bookmarkStart w:id="27" w:name="_Toc529221172"/>
+      <w:bookmarkStart w:id="28" w:name="_Toc529221172"/>
       <w:r>
         <w:lastRenderedPageBreak/>
         <w:t>Deliverables</w:t>
       </w:r>
-      <w:bookmarkEnd w:id="27"/>
+      <w:bookmarkEnd w:id="28"/>
     </w:p>
     <w:p/>
     <w:p>
       <w:pPr>
         <w:pStyle w:val="Heading2"/>
       </w:pPr>
-      <w:bookmarkStart w:id="28" w:name="_Toc529221173"/>
+      <w:bookmarkStart w:id="29" w:name="_Toc529221173"/>
       <w:r>
         <w:t>Deliverable 1</w:t>
       </w:r>
-      <w:bookmarkEnd w:id="28"/>
+      <w:bookmarkEnd w:id="29"/>
     </w:p>
     <w:p>
       <w:r>
@@ -7210,11 +8896,11 @@
       <w:pPr>
         <w:pStyle w:val="Heading2"/>
       </w:pPr>
-      <w:bookmarkStart w:id="29" w:name="_Toc529221174"/>
+      <w:bookmarkStart w:id="30" w:name="_Toc529221174"/>
       <w:r>
         <w:t>Deliverable 2</w:t>
       </w:r>
-      <w:bookmarkEnd w:id="29"/>
+      <w:bookmarkEnd w:id="30"/>
     </w:p>
     <w:p>
       <w:r>
@@ -7225,11 +8911,11 @@
       <w:pPr>
         <w:pStyle w:val="Heading2"/>
       </w:pPr>
-      <w:bookmarkStart w:id="30" w:name="_Toc529221175"/>
+      <w:bookmarkStart w:id="31" w:name="_Toc529221175"/>
       <w:r>
         <w:t>Deliverable 3</w:t>
       </w:r>
-      <w:bookmarkEnd w:id="30"/>
+      <w:bookmarkEnd w:id="31"/>
     </w:p>
     <w:p>
       <w:r>
@@ -7240,11 +8926,11 @@
       <w:pPr>
         <w:pStyle w:val="Heading2"/>
       </w:pPr>
-      <w:bookmarkStart w:id="31" w:name="_Toc529221176"/>
+      <w:bookmarkStart w:id="32" w:name="_Toc529221176"/>
       <w:r>
         <w:t>Deliverable 4</w:t>
       </w:r>
-      <w:bookmarkEnd w:id="31"/>
+      <w:bookmarkEnd w:id="32"/>
     </w:p>
     <w:p>
       <w:r>
@@ -7255,27 +8941,27 @@
       <w:pPr>
         <w:pStyle w:val="Heading2"/>
       </w:pPr>
-      <w:bookmarkStart w:id="32" w:name="_Toc529221177"/>
+      <w:bookmarkStart w:id="33" w:name="_Toc529221177"/>
       <w:r>
         <w:t>Artefacts</w:t>
       </w:r>
-      <w:bookmarkEnd w:id="32"/>
+      <w:bookmarkEnd w:id="33"/>
     </w:p>
     <w:p>
       <w:pPr>
         <w:pStyle w:val="Heading3"/>
       </w:pPr>
-      <w:bookmarkStart w:id="33" w:name="_Toc529221178"/>
+      <w:bookmarkStart w:id="34" w:name="_Toc529221178"/>
       <w:r>
         <w:t>Organization Chart</w:t>
       </w:r>
-      <w:bookmarkEnd w:id="33"/>
+      <w:bookmarkEnd w:id="34"/>
     </w:p>
     <w:p>
       <w:r>
         <w:t xml:space="preserve">See documentation located at: </w:t>
       </w:r>
-      <w:hyperlink r:id="rId8" w:history="1">
+      <w:hyperlink r:id="rId9" w:history="1">
         <w:r>
           <w:rPr>
             <w:rStyle w:val="Hyperlink"/>
@@ -7288,66 +8974,63 @@
       <w:pPr>
         <w:pStyle w:val="Heading3"/>
       </w:pPr>
-      <w:bookmarkStart w:id="34" w:name="_Toc529221179"/>
+      <w:bookmarkStart w:id="35" w:name="_Toc529221179"/>
       <w:r>
         <w:t>Gantt Chart</w:t>
       </w:r>
-      <w:bookmarkEnd w:id="34"/>
-    </w:p>
-    <w:p/>
+      <w:bookmarkEnd w:id="35"/>
+    </w:p>
     <w:p>
       <w:pPr>
         <w:pStyle w:val="Heading3"/>
       </w:pPr>
-      <w:bookmarkStart w:id="35" w:name="_Toc529221180"/>
-      <w:r>
-        <w:t xml:space="preserve">Tools and </w:t>
-      </w:r>
-      <w:r>
-        <w:t>Standards Documentation</w:t>
-      </w:r>
-      <w:bookmarkEnd w:id="35"/>
-    </w:p>
-    <w:p>
-      <w:r>
-        <w:t xml:space="preserve">See documentation located at: </w:t>
-      </w:r>
-      <w:hyperlink r:id="rId9" w:history="1">
-        <w:r>
-          <w:rPr>
-            <w:rStyle w:val="Hyperlink"/>
-          </w:rPr>
-          <w:t>https://github.com/caprolt/fantastic-bassoon/blob/master/documentation/Programmer_Manual.docx</w:t>
-        </w:r>
-      </w:hyperlink>
+      <w:bookmarkStart w:id="36" w:name="_Toc529221180"/>
+      <w:r>
+        <w:t>Development Standards Documentation</w:t>
+      </w:r>
+      <w:bookmarkEnd w:id="36"/>
     </w:p>
     <w:p>
       <w:pPr>
         <w:pStyle w:val="Heading3"/>
       </w:pPr>
-      <w:bookmarkStart w:id="36" w:name="_Toc529221182"/>
+      <w:bookmarkStart w:id="37" w:name="_Toc529221181"/>
+      <w:r>
+        <w:t>Requirements Documentation</w:t>
+      </w:r>
+      <w:bookmarkEnd w:id="37"/>
+    </w:p>
+    <w:p>
+      <w:pPr>
+        <w:pStyle w:val="Heading3"/>
+      </w:pPr>
+      <w:bookmarkStart w:id="38" w:name="_Toc529221182"/>
       <w:r>
         <w:t>Design Documentation</w:t>
       </w:r>
-      <w:bookmarkEnd w:id="36"/>
+      <w:bookmarkEnd w:id="38"/>
     </w:p>
     <w:p>
       <w:pPr>
         <w:pStyle w:val="Heading3"/>
       </w:pPr>
-      <w:bookmarkStart w:id="37" w:name="_Toc529221184"/>
+      <w:bookmarkStart w:id="39" w:name="_Toc529221183"/>
+      <w:r>
+        <w:t>Programmer’s Documentation</w:t>
+      </w:r>
+      <w:bookmarkEnd w:id="39"/>
+    </w:p>
+    <w:p>
+      <w:pPr>
+        <w:pStyle w:val="Heading3"/>
+      </w:pPr>
+      <w:bookmarkStart w:id="40" w:name="_Toc529221184"/>
       <w:r>
         <w:t>Testing Documentation</w:t>
       </w:r>
-      <w:bookmarkEnd w:id="37"/>
-    </w:p>
-    <w:p>
-      <w:pPr>
-        <w:rPr>
-          <w:color w:val="0000FF" w:themeColor="hyperlink"/>
-          <w:u w:val="single"/>
-        </w:rPr>
-      </w:pPr>
+      <w:bookmarkEnd w:id="40"/>
+    </w:p>
+    <w:p>
       <w:r>
         <w:t xml:space="preserve">See testing documentation located at: </w:t>
       </w:r>
@@ -7366,6 +9049,7 @@
     <w:p/>
     <w:p/>
     <w:p/>
+    <w:p/>
     <w:p>
       <w:pPr>
         <w:rPr>
@@ -7374,106 +9058,10 @@
           <w:szCs w:val="32"/>
         </w:rPr>
       </w:pPr>
-      <w:r>
-        <w:rPr>
-          <w:rFonts w:ascii="Arial Narrow" w:hAnsi="Arial Narrow"/>
-          <w:sz w:val="32"/>
-          <w:szCs w:val="32"/>
-        </w:rPr>
-        <w:br w:type="page"/>
-      </w:r>
-    </w:p>
-    <w:p>
-      <w:pPr>
-        <w:pStyle w:val="Heading1"/>
-      </w:pPr>
-      <w:r>
-        <w:lastRenderedPageBreak/>
-        <w:t>Configuration Management</w:t>
-      </w:r>
-    </w:p>
-    <w:p/>
-    <w:p>
-      <w:pPr>
-        <w:pStyle w:val="Heading2"/>
-      </w:pPr>
-      <w:r>
-        <w:t>Version Control</w:t>
-      </w:r>
-    </w:p>
-    <w:p>
-      <w:pPr>
-        <w:pStyle w:val="ListParagraph"/>
-        <w:numPr>
-          <w:ilvl w:val="0"/>
-          <w:numId w:val="7"/>
-        </w:numPr>
-      </w:pPr>
-      <w:r>
-        <w:t xml:space="preserve">Code will be managed using a </w:t>
-      </w:r>
-      <w:proofErr w:type="spellStart"/>
-      <w:r>
-        <w:t>Github</w:t>
-      </w:r>
-      <w:proofErr w:type="spellEnd"/>
-      <w:r>
-        <w:t xml:space="preserve"> repository.</w:t>
-      </w:r>
-    </w:p>
-    <w:p>
-      <w:pPr>
-        <w:pStyle w:val="ListParagraph"/>
-        <w:numPr>
-          <w:ilvl w:val="0"/>
-          <w:numId w:val="7"/>
-        </w:numPr>
-      </w:pPr>
-      <w:r>
-        <w:t xml:space="preserve">The repository location will be: </w:t>
-      </w:r>
-      <w:hyperlink r:id="rId11" w:history="1">
-        <w:r>
-          <w:rPr>
-            <w:rStyle w:val="Hyperlink"/>
-          </w:rPr>
-          <w:t>https://github.com/caprolt/fantastic-bassoon</w:t>
-        </w:r>
-      </w:hyperlink>
-    </w:p>
-    <w:p>
-      <w:pPr>
-        <w:pStyle w:val="ListParagraph"/>
-        <w:numPr>
-          <w:ilvl w:val="0"/>
-          <w:numId w:val="7"/>
-        </w:numPr>
-      </w:pPr>
-      <w:r>
-        <w:t>Code modifications should be made in branches and</w:t>
-      </w:r>
-      <w:bookmarkStart w:id="38" w:name="_GoBack"/>
-      <w:bookmarkEnd w:id="38"/>
-      <w:r>
-        <w:t xml:space="preserve"> completed code should be merged back into the master branch.</w:t>
-      </w:r>
-    </w:p>
-    <w:p>
-      <w:pPr>
-        <w:pStyle w:val="ListParagraph"/>
-        <w:numPr>
-          <w:ilvl w:val="0"/>
-          <w:numId w:val="7"/>
-        </w:numPr>
-      </w:pPr>
-      <w:r>
-        <w:t>There aren’t any hard rules are on when to merge as we aren’t necessarily working on the same files, everyone has their own tasks.  That being the case, feel free to commit as often as necessary to the repo.</w:t>
-      </w:r>
-    </w:p>
-    <w:p/>
+    </w:p>
     <w:sectPr>
-      <w:headerReference w:type="default" r:id="rId12"/>
-      <w:footerReference w:type="default" r:id="rId13"/>
+      <w:headerReference w:type="default" r:id="rId11"/>
+      <w:footerReference w:type="default" r:id="rId12"/>
       <w:pgSz w:w="12240" w:h="15840"/>
       <w:pgMar w:top="1440" w:right="1440" w:bottom="1440" w:left="1440" w:header="720" w:footer="720" w:gutter="0"/>
       <w:cols w:space="720"/>
@@ -8148,119 +9736,6 @@
       </w:rPr>
     </w:lvl>
   </w:abstractNum>
-  <w:abstractNum w:abstractNumId="4" w15:restartNumberingAfterBreak="0">
-    <w:nsid w:val="66D41DAD"/>
-    <w:multiLevelType w:val="hybridMultilevel"/>
-    <w:tmpl w:val="6414AB30"/>
-    <w:lvl w:ilvl="0" w:tplc="04090001">
-      <w:start w:val="1"/>
-      <w:numFmt w:val="bullet"/>
-      <w:lvlText w:val=""/>
-      <w:lvlJc w:val="left"/>
-      <w:pPr>
-        <w:ind w:left="720" w:hanging="360"/>
-      </w:pPr>
-      <w:rPr>
-        <w:rFonts w:ascii="Symbol" w:hAnsi="Symbol" w:hint="default"/>
-      </w:rPr>
-    </w:lvl>
-    <w:lvl w:ilvl="1" w:tplc="04090003" w:tentative="1">
-      <w:start w:val="1"/>
-      <w:numFmt w:val="bullet"/>
-      <w:lvlText w:val="o"/>
-      <w:lvlJc w:val="left"/>
-      <w:pPr>
-        <w:ind w:left="1440" w:hanging="360"/>
-      </w:pPr>
-      <w:rPr>
-        <w:rFonts w:ascii="Courier New" w:hAnsi="Courier New" w:cs="Courier New" w:hint="default"/>
-      </w:rPr>
-    </w:lvl>
-    <w:lvl w:ilvl="2" w:tplc="04090005" w:tentative="1">
-      <w:start w:val="1"/>
-      <w:numFmt w:val="bullet"/>
-      <w:lvlText w:val=""/>
-      <w:lvlJc w:val="left"/>
-      <w:pPr>
-        <w:ind w:left="2160" w:hanging="360"/>
-      </w:pPr>
-      <w:rPr>
-        <w:rFonts w:ascii="Wingdings" w:hAnsi="Wingdings" w:hint="default"/>
-      </w:rPr>
-    </w:lvl>
-    <w:lvl w:ilvl="3" w:tplc="04090001" w:tentative="1">
-      <w:start w:val="1"/>
-      <w:numFmt w:val="bullet"/>
-      <w:lvlText w:val=""/>
-      <w:lvlJc w:val="left"/>
-      <w:pPr>
-        <w:ind w:left="2880" w:hanging="360"/>
-      </w:pPr>
-      <w:rPr>
-        <w:rFonts w:ascii="Symbol" w:hAnsi="Symbol" w:hint="default"/>
-      </w:rPr>
-    </w:lvl>
-    <w:lvl w:ilvl="4" w:tplc="04090003" w:tentative="1">
-      <w:start w:val="1"/>
-      <w:numFmt w:val="bullet"/>
-      <w:lvlText w:val="o"/>
-      <w:lvlJc w:val="left"/>
-      <w:pPr>
-        <w:ind w:left="3600" w:hanging="360"/>
-      </w:pPr>
-      <w:rPr>
-        <w:rFonts w:ascii="Courier New" w:hAnsi="Courier New" w:cs="Courier New" w:hint="default"/>
-      </w:rPr>
-    </w:lvl>
-    <w:lvl w:ilvl="5" w:tplc="04090005" w:tentative="1">
-      <w:start w:val="1"/>
-      <w:numFmt w:val="bullet"/>
-      <w:lvlText w:val=""/>
-      <w:lvlJc w:val="left"/>
-      <w:pPr>
-        <w:ind w:left="4320" w:hanging="360"/>
-      </w:pPr>
-      <w:rPr>
-        <w:rFonts w:ascii="Wingdings" w:hAnsi="Wingdings" w:hint="default"/>
-      </w:rPr>
-    </w:lvl>
-    <w:lvl w:ilvl="6" w:tplc="04090001" w:tentative="1">
-      <w:start w:val="1"/>
-      <w:numFmt w:val="bullet"/>
-      <w:lvlText w:val=""/>
-      <w:lvlJc w:val="left"/>
-      <w:pPr>
-        <w:ind w:left="5040" w:hanging="360"/>
-      </w:pPr>
-      <w:rPr>
-        <w:rFonts w:ascii="Symbol" w:hAnsi="Symbol" w:hint="default"/>
-      </w:rPr>
-    </w:lvl>
-    <w:lvl w:ilvl="7" w:tplc="04090003" w:tentative="1">
-      <w:start w:val="1"/>
-      <w:numFmt w:val="bullet"/>
-      <w:lvlText w:val="o"/>
-      <w:lvlJc w:val="left"/>
-      <w:pPr>
-        <w:ind w:left="5760" w:hanging="360"/>
-      </w:pPr>
-      <w:rPr>
-        <w:rFonts w:ascii="Courier New" w:hAnsi="Courier New" w:cs="Courier New" w:hint="default"/>
-      </w:rPr>
-    </w:lvl>
-    <w:lvl w:ilvl="8" w:tplc="04090005" w:tentative="1">
-      <w:start w:val="1"/>
-      <w:numFmt w:val="bullet"/>
-      <w:lvlText w:val=""/>
-      <w:lvlJc w:val="left"/>
-      <w:pPr>
-        <w:ind w:left="6480" w:hanging="360"/>
-      </w:pPr>
-      <w:rPr>
-        <w:rFonts w:ascii="Wingdings" w:hAnsi="Wingdings" w:hint="default"/>
-      </w:rPr>
-    </w:lvl>
-  </w:abstractNum>
   <w:num w:numId="1">
     <w:abstractNumId w:val="1"/>
   </w:num>
@@ -8312,9 +9787,6 @@
         </w:rPr>
       </w:lvl>
     </w:lvlOverride>
-  </w:num>
-  <w:num w:numId="7">
-    <w:abstractNumId w:val="4"/>
   </w:num>
 </w:numbering>
 </file>
@@ -9321,18 +10793,6 @@
       <w:u w:val="single"/>
     </w:rPr>
   </w:style>
-  <w:style w:type="character" w:styleId="UnresolvedMention">
-    <w:name w:val="Unresolved Mention"/>
-    <w:basedOn w:val="DefaultParagraphFont"/>
-    <w:uiPriority w:val="99"/>
-    <w:semiHidden/>
-    <w:unhideWhenUsed/>
-    <w:rsid w:val="00936C8C"/>
-    <w:rPr>
-      <w:color w:val="808080"/>
-      <w:shd w:val="clear" w:color="auto" w:fill="E6E6E6"/>
-    </w:rPr>
-  </w:style>
 </w:styles>
 </file>
 
@@ -9626,7 +11086,7 @@
 </file>
 
 <file path=customXml/itemProps1.xml><?xml version="1.0" encoding="utf-8"?>
-<ds:datastoreItem xmlns:ds="http://schemas.openxmlformats.org/officeDocument/2006/customXml" ds:itemID="{9189B48E-BC9B-474D-BF62-7C6BD3A5E4EA}">
+<ds:datastoreItem xmlns:ds="http://schemas.openxmlformats.org/officeDocument/2006/customXml" ds:itemID="{175BDE83-C6B9-4F1D-A72A-B964293B3EFB}">
   <ds:schemaRefs>
     <ds:schemaRef ds:uri="http://schemas.openxmlformats.org/officeDocument/2006/bibliography"/>
   </ds:schemaRefs>

</xml_diff>